<commit_message>
Inserted table of figures
</commit_message>
<xml_diff>
--- a/VS_REST_POST_Ausarbeitung.docx
+++ b/VS_REST_POST_Ausarbeitung.docx
@@ -1,6 +1,6 @@
 
 <file path=word/document.xml><?xml version="1.0" encoding="utf-8"?>
-<w:document xmlns:wpc="http://schemas.microsoft.com/office/word/2010/wordprocessingCanvas" xmlns:cx="http://schemas.microsoft.com/office/drawing/2014/chartex" xmlns:cx1="http://schemas.microsoft.com/office/drawing/2015/9/8/chartex" xmlns:cx2="http://schemas.microsoft.com/office/drawing/2015/10/21/chartex" xmlns:cx3="http://schemas.microsoft.com/office/drawing/2016/5/9/chartex" xmlns:cx4="http://schemas.microsoft.com/office/drawing/2016/5/10/chartex" xmlns:cx5="http://schemas.microsoft.com/office/drawing/2016/5/11/chartex" xmlns:cx6="http://schemas.microsoft.com/office/drawing/2016/5/12/chartex" xmlns:cx7="http://schemas.microsoft.com/office/drawing/2016/5/13/chartex" xmlns:cx8="http://schemas.microsoft.com/office/drawing/2016/5/14/chartex" xmlns:mc="http://schemas.openxmlformats.org/markup-compatibility/2006" xmlns:aink="http://schemas.microsoft.com/office/drawing/2016/ink" xmlns:am3d="http://schemas.microsoft.com/office/drawing/2017/model3d" xmlns:o="urn:schemas-microsoft-com:office:office" xmlns:r="http://schemas.openxmlformats.org/officeDocument/2006/relationships" xmlns:m="http://schemas.openxmlformats.org/officeDocument/2006/math" xmlns:v="urn:schemas-microsoft-com:vml" xmlns:wp14="http://schemas.microsoft.com/office/word/2010/wordprocessingDrawing" xmlns:wp="http://schemas.openxmlformats.org/drawingml/2006/wordprocessingDrawing" xmlns:w10="urn:schemas-microsoft-com:office:word" xmlns:w="http://schemas.openxmlformats.org/wordprocessingml/2006/main" xmlns:w14="http://schemas.microsoft.com/office/word/2010/wordml" xmlns:w15="http://schemas.microsoft.com/office/word/2012/wordml" xmlns:w16cex="http://schemas.microsoft.com/office/word/2018/wordml/cex" xmlns:w16cid="http://schemas.microsoft.com/office/word/2016/wordml/cid" xmlns:w16="http://schemas.microsoft.com/office/word/2018/wordml" xmlns:w16se="http://schemas.microsoft.com/office/word/2015/wordml/symex" xmlns:wpg="http://schemas.microsoft.com/office/word/2010/wordprocessingGroup" xmlns:wpi="http://schemas.microsoft.com/office/word/2010/wordprocessingInk" xmlns:wne="http://schemas.microsoft.com/office/word/2006/wordml" xmlns:wps="http://schemas.microsoft.com/office/word/2010/wordprocessingShape" mc:Ignorable="w14 w15 w16se w16cid w16 w16cex wp14">
+<w:document xmlns:wpc="http://schemas.microsoft.com/office/word/2010/wordprocessingCanvas" xmlns:cx="http://schemas.microsoft.com/office/drawing/2014/chartex" xmlns:cx1="http://schemas.microsoft.com/office/drawing/2015/9/8/chartex" xmlns:cx2="http://schemas.microsoft.com/office/drawing/2015/10/21/chartex" xmlns:cx3="http://schemas.microsoft.com/office/drawing/2016/5/9/chartex" xmlns:cx4="http://schemas.microsoft.com/office/drawing/2016/5/10/chartex" xmlns:cx5="http://schemas.microsoft.com/office/drawing/2016/5/11/chartex" xmlns:cx6="http://schemas.microsoft.com/office/drawing/2016/5/12/chartex" xmlns:cx7="http://schemas.microsoft.com/office/drawing/2016/5/13/chartex" xmlns:cx8="http://schemas.microsoft.com/office/drawing/2016/5/14/chartex" xmlns:mc="http://schemas.openxmlformats.org/markup-compatibility/2006" xmlns:aink="http://schemas.microsoft.com/office/drawing/2016/ink" xmlns:am3d="http://schemas.microsoft.com/office/drawing/2017/model3d" xmlns:o="urn:schemas-microsoft-com:office:office" xmlns:r="http://schemas.openxmlformats.org/officeDocument/2006/relationships" xmlns:m="http://schemas.openxmlformats.org/officeDocument/2006/math" xmlns:v="urn:schemas-microsoft-com:vml" xmlns:wp14="http://schemas.microsoft.com/office/word/2010/wordprocessingDrawing" xmlns:wp="http://schemas.openxmlformats.org/drawingml/2006/wordprocessingDrawing" xmlns:w10="urn:schemas-microsoft-com:office:word" xmlns:w="http://schemas.openxmlformats.org/wordprocessingml/2006/main" xmlns:w14="http://schemas.microsoft.com/office/word/2010/wordml" xmlns:w15="http://schemas.microsoft.com/office/word/2012/wordml" xmlns:w16cex="http://schemas.microsoft.com/office/word/2018/wordml/cex" xmlns:w16cid="http://schemas.microsoft.com/office/word/2016/wordml/cid" xmlns:w16="http://schemas.microsoft.com/office/word/2018/wordml" xmlns:w16sdtdh="http://schemas.microsoft.com/office/word/2020/wordml/sdtdatahash" xmlns:w16se="http://schemas.microsoft.com/office/word/2015/wordml/symex" xmlns:wpg="http://schemas.microsoft.com/office/word/2010/wordprocessingGroup" xmlns:wpi="http://schemas.microsoft.com/office/word/2010/wordprocessingInk" xmlns:wne="http://schemas.microsoft.com/office/word/2006/wordml" xmlns:wps="http://schemas.microsoft.com/office/word/2010/wordprocessingShape" mc:Ignorable="w14 w15 w16se w16cid w16 w16cex w16sdtdh wp14">
   <w:body>
     <w:p>
       <w:r>
@@ -148,7 +148,7 @@
           </mc:Choice>
           <mc:Fallback>
             <w:pict>
-              <v:oval w14:anchorId="11B199AE" id="Ellipse 17" o:spid="_x0000_s1026" style="position:absolute;margin-left:137.1pt;margin-top:402pt;width:439.95pt;height:439.95pt;z-index:-251656192;visibility:visible;mso-wrap-style:square;mso-width-percent:0;mso-height-percent:0;mso-wrap-distance-left:9pt;mso-wrap-distance-top:0;mso-wrap-distance-right:9pt;mso-wrap-distance-bottom:0;mso-position-horizontal:absolute;mso-position-horizontal-relative:text;mso-position-vertical:absolute;mso-position-vertical-relative:text;mso-width-percent:0;mso-height-percent:0;mso-width-relative:margin;mso-height-relative:margin;v-text-anchor:middle" o:gfxdata="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" fillcolor="#d9e5ec" stroked="f" strokeweight="1pt">
+              <v:oval w14:anchorId="11B199AE" id="Ellipse 17" o:spid="_x0000_s1026" style="position:absolute;margin-left:137.1pt;margin-top:402pt;width:439.95pt;height:439.95pt;z-index:-251656192;visibility:visible;mso-wrap-style:square;mso-width-percent:0;mso-height-percent:0;mso-wrap-distance-left:9pt;mso-wrap-distance-top:0;mso-wrap-distance-right:9pt;mso-wrap-distance-bottom:0;mso-position-horizontal:absolute;mso-position-horizontal-relative:text;mso-position-vertical:absolute;mso-position-vertical-relative:text;mso-width-percent:0;mso-height-percent:0;mso-width-relative:margin;mso-height-relative:margin;v-text-anchor:middle" o:gfxdata="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" fillcolor="#d9e5ec" stroked="f" strokeweight="1pt">
                 <v:stroke joinstyle="miter"/>
               </v:oval>
             </w:pict>
@@ -248,7 +248,7 @@
                 <v:stroke joinstyle="miter"/>
                 <v:path gradientshapeok="t" o:connecttype="rect"/>
               </v:shapetype>
-              <v:shape id="Textfeld 1" o:spid="_x0000_s1026" type="#_x0000_t202" style="position:absolute;margin-left:288.9pt;margin-top:471.95pt;width:187.8pt;height:147.5pt;z-index:251777024;visibility:visible;mso-wrap-style:square;mso-width-percent:0;mso-height-percent:0;mso-wrap-distance-left:9pt;mso-wrap-distance-top:0;mso-wrap-distance-right:9pt;mso-wrap-distance-bottom:0;mso-position-horizontal:absolute;mso-position-horizontal-relative:text;mso-position-vertical:absolute;mso-position-vertical-relative:text;mso-width-percent:0;mso-height-percent:0;mso-width-relative:margin;mso-height-relative:margin;v-text-anchor:top" o:gfxdata="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" filled="f" stroked="f" strokeweight=".5pt">
+              <v:shape id="Textfeld 1" o:spid="_x0000_s1026" type="#_x0000_t202" style="position:absolute;margin-left:288.9pt;margin-top:471.95pt;width:187.8pt;height:147.5pt;z-index:251777024;visibility:visible;mso-wrap-style:square;mso-width-percent:0;mso-height-percent:0;mso-wrap-distance-left:9pt;mso-wrap-distance-top:0;mso-wrap-distance-right:9pt;mso-wrap-distance-bottom:0;mso-position-horizontal:absolute;mso-position-horizontal-relative:text;mso-position-vertical:absolute;mso-position-vertical-relative:text;mso-width-percent:0;mso-height-percent:0;mso-width-relative:margin;mso-height-relative:margin;v-text-anchor:top" o:gfxdata="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" filled="f" stroked="f" strokeweight=".5pt">
                 <v:textbox>
                   <w:txbxContent>
                     <w:p>
@@ -340,7 +340,7 @@
           </mc:Choice>
           <mc:Fallback>
             <w:pict>
-              <v:oval w14:anchorId="06A6D237" id="Ellipse 788" o:spid="_x0000_s1026" style="position:absolute;margin-left:-.75pt;margin-top:322.4pt;width:1.7pt;height:1.65pt;z-index:251717632;visibility:visible;mso-wrap-style:square;mso-wrap-distance-left:9pt;mso-wrap-distance-top:0;mso-wrap-distance-right:9pt;mso-wrap-distance-bottom:0;mso-position-horizontal:absolute;mso-position-horizontal-relative:text;mso-position-vertical:absolute;mso-position-vertical-relative:text;v-text-anchor:middle" o:gfxdata="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" fillcolor="black [3213]" stroked="f" strokeweight="1pt">
+              <v:oval w14:anchorId="06A6D237" id="Ellipse 788" o:spid="_x0000_s1026" style="position:absolute;margin-left:-.75pt;margin-top:322.4pt;width:1.7pt;height:1.65pt;z-index:251717632;visibility:visible;mso-wrap-style:square;mso-wrap-distance-left:9pt;mso-wrap-distance-top:0;mso-wrap-distance-right:9pt;mso-wrap-distance-bottom:0;mso-position-horizontal:absolute;mso-position-horizontal-relative:text;mso-position-vertical:absolute;mso-position-vertical-relative:text;v-text-anchor:middle" o:gfxdata="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" fillcolor="black [3213]" stroked="f" strokeweight="1pt">
                 <v:stroke joinstyle="miter"/>
               </v:oval>
             </w:pict>
@@ -417,7 +417,7 @@
           </mc:Choice>
           <mc:Fallback>
             <w:pict>
-              <v:oval w14:anchorId="7ABD048D" id="Ellipse 1005" o:spid="_x0000_s1026" style="position:absolute;margin-left:356.7pt;margin-top:500.6pt;width:1.7pt;height:1.65pt;z-index:251757568;visibility:visible;mso-wrap-style:square;mso-wrap-distance-left:9pt;mso-wrap-distance-top:0;mso-wrap-distance-right:9pt;mso-wrap-distance-bottom:0;mso-position-horizontal:absolute;mso-position-horizontal-relative:text;mso-position-vertical:absolute;mso-position-vertical-relative:text;v-text-anchor:middle" o:gfxdata="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" fillcolor="black [3213]" stroked="f" strokeweight="1pt">
+              <v:oval w14:anchorId="7ABD048D" id="Ellipse 1005" o:spid="_x0000_s1026" style="position:absolute;margin-left:356.7pt;margin-top:500.6pt;width:1.7pt;height:1.65pt;z-index:251757568;visibility:visible;mso-wrap-style:square;mso-wrap-distance-left:9pt;mso-wrap-distance-top:0;mso-wrap-distance-right:9pt;mso-wrap-distance-bottom:0;mso-position-horizontal:absolute;mso-position-horizontal-relative:text;mso-position-vertical:absolute;mso-position-vertical-relative:text;v-text-anchor:middle" o:gfxdata="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" fillcolor="black [3213]" stroked="f" strokeweight="1pt">
                 <v:stroke joinstyle="miter"/>
               </v:oval>
             </w:pict>
@@ -494,7 +494,7 @@
           </mc:Choice>
           <mc:Fallback>
             <w:pict>
-              <v:oval w14:anchorId="3FE4787B" id="Ellipse 1014" o:spid="_x0000_s1026" style="position:absolute;margin-left:356.7pt;margin-top:560.2pt;width:1.7pt;height:1.65pt;z-index:251762688;visibility:visible;mso-wrap-style:square;mso-wrap-distance-left:9pt;mso-wrap-distance-top:0;mso-wrap-distance-right:9pt;mso-wrap-distance-bottom:0;mso-position-horizontal:absolute;mso-position-horizontal-relative:text;mso-position-vertical:absolute;mso-position-vertical-relative:text;v-text-anchor:middle" o:gfxdata="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" fillcolor="black [3213]" stroked="f" strokeweight="1pt">
+              <v:oval w14:anchorId="3FE4787B" id="Ellipse 1014" o:spid="_x0000_s1026" style="position:absolute;margin-left:356.7pt;margin-top:560.2pt;width:1.7pt;height:1.65pt;z-index:251762688;visibility:visible;mso-wrap-style:square;mso-wrap-distance-left:9pt;mso-wrap-distance-top:0;mso-wrap-distance-right:9pt;mso-wrap-distance-bottom:0;mso-position-horizontal:absolute;mso-position-horizontal-relative:text;mso-position-vertical:absolute;mso-position-vertical-relative:text;v-text-anchor:middle" o:gfxdata="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" fillcolor="black [3213]" stroked="f" strokeweight="1pt">
                 <v:stroke joinstyle="miter"/>
               </v:oval>
             </w:pict>
@@ -571,7 +571,7 @@
           </mc:Choice>
           <mc:Fallback>
             <w:pict>
-              <v:oval w14:anchorId="0186D8B4" id="Ellipse 1023" o:spid="_x0000_s1026" style="position:absolute;margin-left:356.7pt;margin-top:618.95pt;width:1.7pt;height:1.65pt;z-index:251771904;visibility:visible;mso-wrap-style:square;mso-wrap-distance-left:9pt;mso-wrap-distance-top:0;mso-wrap-distance-right:9pt;mso-wrap-distance-bottom:0;mso-position-horizontal:absolute;mso-position-horizontal-relative:text;mso-position-vertical:absolute;mso-position-vertical-relative:text;v-text-anchor:middle" o:gfxdata="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" fillcolor="black [3213]" stroked="f" strokeweight="1pt">
+              <v:oval w14:anchorId="0186D8B4" id="Ellipse 1023" o:spid="_x0000_s1026" style="position:absolute;margin-left:356.7pt;margin-top:618.95pt;width:1.7pt;height:1.65pt;z-index:251771904;visibility:visible;mso-wrap-style:square;mso-wrap-distance-left:9pt;mso-wrap-distance-top:0;mso-wrap-distance-right:9pt;mso-wrap-distance-bottom:0;mso-position-horizontal:absolute;mso-position-horizontal-relative:text;mso-position-vertical:absolute;mso-position-vertical-relative:text;v-text-anchor:middle" o:gfxdata="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" fillcolor="black [3213]" stroked="f" strokeweight="1pt">
                 <v:stroke joinstyle="miter"/>
               </v:oval>
             </w:pict>
@@ -648,7 +648,7 @@
           </mc:Choice>
           <mc:Fallback>
             <w:pict>
-              <v:oval w14:anchorId="042D66E0" id="Ellipse 1022" o:spid="_x0000_s1026" style="position:absolute;margin-left:58.55pt;margin-top:619.1pt;width:1.7pt;height:1.65pt;z-index:251770880;visibility:visible;mso-wrap-style:square;mso-wrap-distance-left:9pt;mso-wrap-distance-top:0;mso-wrap-distance-right:9pt;mso-wrap-distance-bottom:0;mso-position-horizontal:absolute;mso-position-horizontal-relative:text;mso-position-vertical:absolute;mso-position-vertical-relative:text;v-text-anchor:middle" o:gfxdata="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" fillcolor="black [3213]" stroked="f" strokeweight="1pt">
+              <v:oval w14:anchorId="042D66E0" id="Ellipse 1022" o:spid="_x0000_s1026" style="position:absolute;margin-left:58.55pt;margin-top:619.1pt;width:1.7pt;height:1.65pt;z-index:251770880;visibility:visible;mso-wrap-style:square;mso-wrap-distance-left:9pt;mso-wrap-distance-top:0;mso-wrap-distance-right:9pt;mso-wrap-distance-bottom:0;mso-position-horizontal:absolute;mso-position-horizontal-relative:text;mso-position-vertical:absolute;mso-position-vertical-relative:text;v-text-anchor:middle" o:gfxdata="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" fillcolor="black [3213]" stroked="f" strokeweight="1pt">
                 <v:stroke joinstyle="miter"/>
               </v:oval>
             </w:pict>
@@ -725,7 +725,7 @@
           </mc:Choice>
           <mc:Fallback>
             <w:pict>
-              <v:oval w14:anchorId="1C78F9C6" id="Ellipse 1021" o:spid="_x0000_s1026" style="position:absolute;margin-left:-1.4pt;margin-top:619.1pt;width:1.7pt;height:1.65pt;z-index:251769856;visibility:visible;mso-wrap-style:square;mso-wrap-distance-left:9pt;mso-wrap-distance-top:0;mso-wrap-distance-right:9pt;mso-wrap-distance-bottom:0;mso-position-horizontal:absolute;mso-position-horizontal-relative:text;mso-position-vertical:absolute;mso-position-vertical-relative:text;v-text-anchor:middle" o:gfxdata="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" fillcolor="black [3213]" stroked="f" strokeweight="1pt">
+              <v:oval w14:anchorId="1C78F9C6" id="Ellipse 1021" o:spid="_x0000_s1026" style="position:absolute;margin-left:-1.4pt;margin-top:619.1pt;width:1.7pt;height:1.65pt;z-index:251769856;visibility:visible;mso-wrap-style:square;mso-wrap-distance-left:9pt;mso-wrap-distance-top:0;mso-wrap-distance-right:9pt;mso-wrap-distance-bottom:0;mso-position-horizontal:absolute;mso-position-horizontal-relative:text;mso-position-vertical:absolute;mso-position-vertical-relative:text;v-text-anchor:middle" o:gfxdata="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" fillcolor="black [3213]" stroked="f" strokeweight="1pt">
                 <v:stroke joinstyle="miter"/>
               </v:oval>
             </w:pict>
@@ -802,7 +802,7 @@
           </mc:Choice>
           <mc:Fallback>
             <w:pict>
-              <v:oval w14:anchorId="09776505" id="Ellipse 1019" o:spid="_x0000_s1026" style="position:absolute;margin-left:117.8pt;margin-top:619.1pt;width:1.7pt;height:1.65pt;z-index:251767808;visibility:visible;mso-wrap-style:square;mso-wrap-distance-left:9pt;mso-wrap-distance-top:0;mso-wrap-distance-right:9pt;mso-wrap-distance-bottom:0;mso-position-horizontal:absolute;mso-position-horizontal-relative:text;mso-position-vertical:absolute;mso-position-vertical-relative:text;v-text-anchor:middle" o:gfxdata="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" fillcolor="black [3213]" stroked="f" strokeweight="1pt">
+              <v:oval w14:anchorId="09776505" id="Ellipse 1019" o:spid="_x0000_s1026" style="position:absolute;margin-left:117.8pt;margin-top:619.1pt;width:1.7pt;height:1.65pt;z-index:251767808;visibility:visible;mso-wrap-style:square;mso-wrap-distance-left:9pt;mso-wrap-distance-top:0;mso-wrap-distance-right:9pt;mso-wrap-distance-bottom:0;mso-position-horizontal:absolute;mso-position-horizontal-relative:text;mso-position-vertical:absolute;mso-position-vertical-relative:text;v-text-anchor:middle" o:gfxdata="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" fillcolor="black [3213]" stroked="f" strokeweight="1pt">
                 <v:stroke joinstyle="miter"/>
               </v:oval>
             </w:pict>
@@ -879,7 +879,7 @@
           </mc:Choice>
           <mc:Fallback>
             <w:pict>
-              <v:oval w14:anchorId="1352C345" id="Ellipse 1027" o:spid="_x0000_s1026" style="position:absolute;margin-left:475.55pt;margin-top:618.95pt;width:1.7pt;height:1.65pt;z-index:251776000;visibility:visible;mso-wrap-style:square;mso-wrap-distance-left:9pt;mso-wrap-distance-top:0;mso-wrap-distance-right:9pt;mso-wrap-distance-bottom:0;mso-position-horizontal:absolute;mso-position-horizontal-relative:text;mso-position-vertical:absolute;mso-position-vertical-relative:text;v-text-anchor:middle" o:gfxdata="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" fillcolor="black [3213]" stroked="f" strokeweight="1pt">
+              <v:oval w14:anchorId="1352C345" id="Ellipse 1027" o:spid="_x0000_s1026" style="position:absolute;margin-left:475.55pt;margin-top:618.95pt;width:1.7pt;height:1.65pt;z-index:251776000;visibility:visible;mso-wrap-style:square;mso-wrap-distance-left:9pt;mso-wrap-distance-top:0;mso-wrap-distance-right:9pt;mso-wrap-distance-bottom:0;mso-position-horizontal:absolute;mso-position-horizontal-relative:text;mso-position-vertical:absolute;mso-position-vertical-relative:text;v-text-anchor:middle" o:gfxdata="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" fillcolor="black [3213]" stroked="f" strokeweight="1pt">
                 <v:stroke joinstyle="miter"/>
               </v:oval>
             </w:pict>
@@ -956,7 +956,7 @@
           </mc:Choice>
           <mc:Fallback>
             <w:pict>
-              <v:oval w14:anchorId="60080D62" id="Ellipse 1026" o:spid="_x0000_s1026" style="position:absolute;margin-left:297.05pt;margin-top:618.95pt;width:1.7pt;height:1.65pt;z-index:251774976;visibility:visible;mso-wrap-style:square;mso-wrap-distance-left:9pt;mso-wrap-distance-top:0;mso-wrap-distance-right:9pt;mso-wrap-distance-bottom:0;mso-position-horizontal:absolute;mso-position-horizontal-relative:text;mso-position-vertical:absolute;mso-position-vertical-relative:text;v-text-anchor:middle" o:gfxdata="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" fillcolor="black [3213]" stroked="f" strokeweight="1pt">
+              <v:oval w14:anchorId="60080D62" id="Ellipse 1026" o:spid="_x0000_s1026" style="position:absolute;margin-left:297.05pt;margin-top:618.95pt;width:1.7pt;height:1.65pt;z-index:251774976;visibility:visible;mso-wrap-style:square;mso-wrap-distance-left:9pt;mso-wrap-distance-top:0;mso-wrap-distance-right:9pt;mso-wrap-distance-bottom:0;mso-position-horizontal:absolute;mso-position-horizontal-relative:text;mso-position-vertical:absolute;mso-position-vertical-relative:text;v-text-anchor:middle" o:gfxdata="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" fillcolor="black [3213]" stroked="f" strokeweight="1pt">
                 <v:stroke joinstyle="miter"/>
               </v:oval>
             </w:pict>
@@ -1033,7 +1033,7 @@
           </mc:Choice>
           <mc:Fallback>
             <w:pict>
-              <v:oval w14:anchorId="6548A4F4" id="Ellipse 1025" o:spid="_x0000_s1026" style="position:absolute;margin-left:237.05pt;margin-top:618.95pt;width:1.7pt;height:1.65pt;z-index:251773952;visibility:visible;mso-wrap-style:square;mso-wrap-distance-left:9pt;mso-wrap-distance-top:0;mso-wrap-distance-right:9pt;mso-wrap-distance-bottom:0;mso-position-horizontal:absolute;mso-position-horizontal-relative:text;mso-position-vertical:absolute;mso-position-vertical-relative:text;v-text-anchor:middle" o:gfxdata="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" fillcolor="black [3213]" stroked="f" strokeweight="1pt">
+              <v:oval w14:anchorId="6548A4F4" id="Ellipse 1025" o:spid="_x0000_s1026" style="position:absolute;margin-left:237.05pt;margin-top:618.95pt;width:1.7pt;height:1.65pt;z-index:251773952;visibility:visible;mso-wrap-style:square;mso-wrap-distance-left:9pt;mso-wrap-distance-top:0;mso-wrap-distance-right:9pt;mso-wrap-distance-bottom:0;mso-position-horizontal:absolute;mso-position-horizontal-relative:text;mso-position-vertical:absolute;mso-position-vertical-relative:text;v-text-anchor:middle" o:gfxdata="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" fillcolor="black [3213]" stroked="f" strokeweight="1pt">
                 <v:stroke joinstyle="miter"/>
               </v:oval>
             </w:pict>
@@ -1110,7 +1110,7 @@
           </mc:Choice>
           <mc:Fallback>
             <w:pict>
-              <v:oval w14:anchorId="664BA2A9" id="Ellipse 1024" o:spid="_x0000_s1026" style="position:absolute;margin-left:416.3pt;margin-top:618.95pt;width:1.7pt;height:1.65pt;z-index:251772928;visibility:visible;mso-wrap-style:square;mso-wrap-distance-left:9pt;mso-wrap-distance-top:0;mso-wrap-distance-right:9pt;mso-wrap-distance-bottom:0;mso-position-horizontal:absolute;mso-position-horizontal-relative:text;mso-position-vertical:absolute;mso-position-vertical-relative:text;v-text-anchor:middle" o:gfxdata="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" fillcolor="black [3213]" stroked="f" strokeweight="1pt">
+              <v:oval w14:anchorId="664BA2A9" id="Ellipse 1024" o:spid="_x0000_s1026" style="position:absolute;margin-left:416.3pt;margin-top:618.95pt;width:1.7pt;height:1.65pt;z-index:251772928;visibility:visible;mso-wrap-style:square;mso-wrap-distance-left:9pt;mso-wrap-distance-top:0;mso-wrap-distance-right:9pt;mso-wrap-distance-bottom:0;mso-position-horizontal:absolute;mso-position-horizontal-relative:text;mso-position-vertical:absolute;mso-position-vertical-relative:text;v-text-anchor:middle" o:gfxdata="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" fillcolor="black [3213]" stroked="f" strokeweight="1pt">
                 <v:stroke joinstyle="miter"/>
               </v:oval>
             </w:pict>
@@ -1187,7 +1187,7 @@
           </mc:Choice>
           <mc:Fallback>
             <w:pict>
-              <v:oval w14:anchorId="42EA033A" id="Ellipse 1020" o:spid="_x0000_s1026" style="position:absolute;margin-left:177.8pt;margin-top:619.55pt;width:1.7pt;height:1.65pt;z-index:251768832;visibility:visible;mso-wrap-style:square;mso-wrap-distance-left:9pt;mso-wrap-distance-top:0;mso-wrap-distance-right:9pt;mso-wrap-distance-bottom:0;mso-position-horizontal:absolute;mso-position-horizontal-relative:text;mso-position-vertical:absolute;mso-position-vertical-relative:text;v-text-anchor:middle" o:gfxdata="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" fillcolor="black [3213]" stroked="f" strokeweight="1pt">
+              <v:oval w14:anchorId="42EA033A" id="Ellipse 1020" o:spid="_x0000_s1026" style="position:absolute;margin-left:177.8pt;margin-top:619.55pt;width:1.7pt;height:1.65pt;z-index:251768832;visibility:visible;mso-wrap-style:square;mso-wrap-distance-left:9pt;mso-wrap-distance-top:0;mso-wrap-distance-right:9pt;mso-wrap-distance-bottom:0;mso-position-horizontal:absolute;mso-position-horizontal-relative:text;mso-position-vertical:absolute;mso-position-vertical-relative:text;v-text-anchor:middle" o:gfxdata="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" fillcolor="black [3213]" stroked="f" strokeweight="1pt">
                 <v:stroke joinstyle="miter"/>
               </v:oval>
             </w:pict>
@@ -1264,7 +1264,7 @@
           </mc:Choice>
           <mc:Fallback>
             <w:pict>
-              <v:oval w14:anchorId="518B1369" id="Ellipse 1013" o:spid="_x0000_s1026" style="position:absolute;margin-left:59.7pt;margin-top:560.1pt;width:1.7pt;height:1.65pt;z-index:251761664;visibility:visible;mso-wrap-style:square;mso-wrap-distance-left:9pt;mso-wrap-distance-top:0;mso-wrap-distance-right:9pt;mso-wrap-distance-bottom:0;mso-position-horizontal:absolute;mso-position-horizontal-relative:text;mso-position-vertical:absolute;mso-position-vertical-relative:text;v-text-anchor:middle" o:gfxdata="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" fillcolor="black [3213]" stroked="f" strokeweight="1pt">
+              <v:oval w14:anchorId="518B1369" id="Ellipse 1013" o:spid="_x0000_s1026" style="position:absolute;margin-left:59.7pt;margin-top:560.1pt;width:1.7pt;height:1.65pt;z-index:251761664;visibility:visible;mso-wrap-style:square;mso-wrap-distance-left:9pt;mso-wrap-distance-top:0;mso-wrap-distance-right:9pt;mso-wrap-distance-bottom:0;mso-position-horizontal:absolute;mso-position-horizontal-relative:text;mso-position-vertical:absolute;mso-position-vertical-relative:text;v-text-anchor:middle" o:gfxdata="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" fillcolor="black [3213]" stroked="f" strokeweight="1pt">
                 <v:stroke joinstyle="miter"/>
               </v:oval>
             </w:pict>
@@ -1341,7 +1341,7 @@
           </mc:Choice>
           <mc:Fallback>
             <w:pict>
-              <v:oval w14:anchorId="32B2ACB3" id="Ellipse 1018" o:spid="_x0000_s1026" style="position:absolute;margin-left:475.55pt;margin-top:559.9pt;width:1.7pt;height:1.65pt;z-index:251766784;visibility:visible;mso-wrap-style:square;mso-wrap-distance-left:9pt;mso-wrap-distance-top:0;mso-wrap-distance-right:9pt;mso-wrap-distance-bottom:0;mso-position-horizontal:absolute;mso-position-horizontal-relative:text;mso-position-vertical:absolute;mso-position-vertical-relative:text;v-text-anchor:middle" o:gfxdata="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" fillcolor="black [3213]" stroked="f" strokeweight="1pt">
+              <v:oval w14:anchorId="32B2ACB3" id="Ellipse 1018" o:spid="_x0000_s1026" style="position:absolute;margin-left:475.55pt;margin-top:559.9pt;width:1.7pt;height:1.65pt;z-index:251766784;visibility:visible;mso-wrap-style:square;mso-wrap-distance-left:9pt;mso-wrap-distance-top:0;mso-wrap-distance-right:9pt;mso-wrap-distance-bottom:0;mso-position-horizontal:absolute;mso-position-horizontal-relative:text;mso-position-vertical:absolute;mso-position-vertical-relative:text;v-text-anchor:middle" o:gfxdata="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" fillcolor="black [3213]" stroked="f" strokeweight="1pt">
                 <v:stroke joinstyle="miter"/>
               </v:oval>
             </w:pict>
@@ -1418,7 +1418,7 @@
           </mc:Choice>
           <mc:Fallback>
             <w:pict>
-              <v:oval w14:anchorId="451368F0" id="Ellipse 1015" o:spid="_x0000_s1026" style="position:absolute;margin-left:416.3pt;margin-top:559.9pt;width:1.7pt;height:1.65pt;z-index:251763712;visibility:visible;mso-wrap-style:square;mso-wrap-distance-left:9pt;mso-wrap-distance-top:0;mso-wrap-distance-right:9pt;mso-wrap-distance-bottom:0;mso-position-horizontal:absolute;mso-position-horizontal-relative:text;mso-position-vertical:absolute;mso-position-vertical-relative:text;v-text-anchor:middle" o:gfxdata="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" fillcolor="black [3213]" stroked="f" strokeweight="1pt">
+              <v:oval w14:anchorId="451368F0" id="Ellipse 1015" o:spid="_x0000_s1026" style="position:absolute;margin-left:416.3pt;margin-top:559.9pt;width:1.7pt;height:1.65pt;z-index:251763712;visibility:visible;mso-wrap-style:square;mso-wrap-distance-left:9pt;mso-wrap-distance-top:0;mso-wrap-distance-right:9pt;mso-wrap-distance-bottom:0;mso-position-horizontal:absolute;mso-position-horizontal-relative:text;mso-position-vertical:absolute;mso-position-vertical-relative:text;v-text-anchor:middle" o:gfxdata="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" fillcolor="black [3213]" stroked="f" strokeweight="1pt">
                 <v:stroke joinstyle="miter"/>
               </v:oval>
             </w:pict>
@@ -1495,7 +1495,7 @@
           </mc:Choice>
           <mc:Fallback>
             <w:pict>
-              <v:oval w14:anchorId="02F3EBD9" id="Ellipse 1017" o:spid="_x0000_s1026" style="position:absolute;margin-left:297.05pt;margin-top:560.2pt;width:1.7pt;height:1.65pt;z-index:251765760;visibility:visible;mso-wrap-style:square;mso-wrap-distance-left:9pt;mso-wrap-distance-top:0;mso-wrap-distance-right:9pt;mso-wrap-distance-bottom:0;mso-position-horizontal:absolute;mso-position-horizontal-relative:text;mso-position-vertical:absolute;mso-position-vertical-relative:text;v-text-anchor:middle" o:gfxdata="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" fillcolor="black [3213]" stroked="f" strokeweight="1pt">
+              <v:oval w14:anchorId="02F3EBD9" id="Ellipse 1017" o:spid="_x0000_s1026" style="position:absolute;margin-left:297.05pt;margin-top:560.2pt;width:1.7pt;height:1.65pt;z-index:251765760;visibility:visible;mso-wrap-style:square;mso-wrap-distance-left:9pt;mso-wrap-distance-top:0;mso-wrap-distance-right:9pt;mso-wrap-distance-bottom:0;mso-position-horizontal:absolute;mso-position-horizontal-relative:text;mso-position-vertical:absolute;mso-position-vertical-relative:text;v-text-anchor:middle" o:gfxdata="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" fillcolor="black [3213]" stroked="f" strokeweight="1pt">
                 <v:stroke joinstyle="miter"/>
               </v:oval>
             </w:pict>
@@ -1572,7 +1572,7 @@
           </mc:Choice>
           <mc:Fallback>
             <w:pict>
-              <v:oval w14:anchorId="0BAD0CD7" id="Ellipse 1016" o:spid="_x0000_s1026" style="position:absolute;margin-left:238.3pt;margin-top:560.2pt;width:1.7pt;height:1.65pt;z-index:251764736;visibility:visible;mso-wrap-style:square;mso-wrap-distance-left:9pt;mso-wrap-distance-top:0;mso-wrap-distance-right:9pt;mso-wrap-distance-bottom:0;mso-position-horizontal:absolute;mso-position-horizontal-relative:text;mso-position-vertical:absolute;mso-position-vertical-relative:text;v-text-anchor:middle" o:gfxdata="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" fillcolor="black [3213]" stroked="f" strokeweight="1pt">
+              <v:oval w14:anchorId="0BAD0CD7" id="Ellipse 1016" o:spid="_x0000_s1026" style="position:absolute;margin-left:238.3pt;margin-top:560.2pt;width:1.7pt;height:1.65pt;z-index:251764736;visibility:visible;mso-wrap-style:square;mso-wrap-distance-left:9pt;mso-wrap-distance-top:0;mso-wrap-distance-right:9pt;mso-wrap-distance-bottom:0;mso-position-horizontal:absolute;mso-position-horizontal-relative:text;mso-position-vertical:absolute;mso-position-vertical-relative:text;v-text-anchor:middle" o:gfxdata="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" fillcolor="black [3213]" stroked="f" strokeweight="1pt">
                 <v:stroke joinstyle="miter"/>
               </v:oval>
             </w:pict>
@@ -1649,7 +1649,7 @@
           </mc:Choice>
           <mc:Fallback>
             <w:pict>
-              <v:oval w14:anchorId="53865B62" id="Ellipse 1011" o:spid="_x0000_s1026" style="position:absolute;margin-left:177.8pt;margin-top:559.9pt;width:1.7pt;height:1.65pt;z-index:251759616;visibility:visible;mso-wrap-style:square;mso-wrap-distance-left:9pt;mso-wrap-distance-top:0;mso-wrap-distance-right:9pt;mso-wrap-distance-bottom:0;mso-position-horizontal:absolute;mso-position-horizontal-relative:text;mso-position-vertical:absolute;mso-position-vertical-relative:text;v-text-anchor:middle" o:gfxdata="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" fillcolor="black [3213]" stroked="f" strokeweight="1pt">
+              <v:oval w14:anchorId="53865B62" id="Ellipse 1011" o:spid="_x0000_s1026" style="position:absolute;margin-left:177.8pt;margin-top:559.9pt;width:1.7pt;height:1.65pt;z-index:251759616;visibility:visible;mso-wrap-style:square;mso-wrap-distance-left:9pt;mso-wrap-distance-top:0;mso-wrap-distance-right:9pt;mso-wrap-distance-bottom:0;mso-position-horizontal:absolute;mso-position-horizontal-relative:text;mso-position-vertical:absolute;mso-position-vertical-relative:text;v-text-anchor:middle" o:gfxdata="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" fillcolor="black [3213]" stroked="f" strokeweight="1pt">
                 <v:stroke joinstyle="miter"/>
               </v:oval>
             </w:pict>
@@ -1726,7 +1726,7 @@
           </mc:Choice>
           <mc:Fallback>
             <w:pict>
-              <v:oval w14:anchorId="712E8089" id="Ellipse 834" o:spid="_x0000_s1026" style="position:absolute;margin-left:475.7pt;margin-top:500.55pt;width:1.7pt;height:1.65pt;z-index:251749376;visibility:visible;mso-wrap-style:square;mso-wrap-distance-left:9pt;mso-wrap-distance-top:0;mso-wrap-distance-right:9pt;mso-wrap-distance-bottom:0;mso-position-horizontal:absolute;mso-position-horizontal-relative:text;mso-position-vertical:absolute;mso-position-vertical-relative:text;v-text-anchor:middle" o:gfxdata="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" fillcolor="black [3213]" stroked="f" strokeweight="1pt">
+              <v:oval w14:anchorId="712E8089" id="Ellipse 834" o:spid="_x0000_s1026" style="position:absolute;margin-left:475.7pt;margin-top:500.55pt;width:1.7pt;height:1.65pt;z-index:251749376;visibility:visible;mso-wrap-style:square;mso-wrap-distance-left:9pt;mso-wrap-distance-top:0;mso-wrap-distance-right:9pt;mso-wrap-distance-bottom:0;mso-position-horizontal:absolute;mso-position-horizontal-relative:text;mso-position-vertical:absolute;mso-position-vertical-relative:text;v-text-anchor:middle" o:gfxdata="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" fillcolor="black [3213]" stroked="f" strokeweight="1pt">
                 <v:stroke joinstyle="miter"/>
               </v:oval>
             </w:pict>
@@ -1803,7 +1803,7 @@
           </mc:Choice>
           <mc:Fallback>
             <w:pict>
-              <v:oval w14:anchorId="36459D92" id="Ellipse 833" o:spid="_x0000_s1026" style="position:absolute;margin-left:297.25pt;margin-top:500.55pt;width:1.7pt;height:1.65pt;z-index:251748352;visibility:visible;mso-wrap-style:square;mso-wrap-distance-left:9pt;mso-wrap-distance-top:0;mso-wrap-distance-right:9pt;mso-wrap-distance-bottom:0;mso-position-horizontal:absolute;mso-position-horizontal-relative:text;mso-position-vertical:absolute;mso-position-vertical-relative:text;v-text-anchor:middle" o:gfxdata="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" fillcolor="black [3213]" stroked="f" strokeweight="1pt">
+              <v:oval w14:anchorId="36459D92" id="Ellipse 833" o:spid="_x0000_s1026" style="position:absolute;margin-left:297.25pt;margin-top:500.55pt;width:1.7pt;height:1.65pt;z-index:251748352;visibility:visible;mso-wrap-style:square;mso-wrap-distance-left:9pt;mso-wrap-distance-top:0;mso-wrap-distance-right:9pt;mso-wrap-distance-bottom:0;mso-position-horizontal:absolute;mso-position-horizontal-relative:text;mso-position-vertical:absolute;mso-position-vertical-relative:text;v-text-anchor:middle" o:gfxdata="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" fillcolor="black [3213]" stroked="f" strokeweight="1pt">
                 <v:stroke joinstyle="miter"/>
               </v:oval>
             </w:pict>
@@ -1880,7 +1880,7 @@
           </mc:Choice>
           <mc:Fallback>
             <w:pict>
-              <v:oval w14:anchorId="633F9554" id="Ellipse 831" o:spid="_x0000_s1026" style="position:absolute;margin-left:416.85pt;margin-top:500.55pt;width:1.7pt;height:1.65pt;z-index:251746304;visibility:visible;mso-wrap-style:square;mso-wrap-distance-left:9pt;mso-wrap-distance-top:0;mso-wrap-distance-right:9pt;mso-wrap-distance-bottom:0;mso-position-horizontal:absolute;mso-position-horizontal-relative:text;mso-position-vertical:absolute;mso-position-vertical-relative:text;v-text-anchor:middle" o:gfxdata="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" fillcolor="black [3213]" stroked="f" strokeweight="1pt">
+              <v:oval w14:anchorId="633F9554" id="Ellipse 831" o:spid="_x0000_s1026" style="position:absolute;margin-left:416.85pt;margin-top:500.55pt;width:1.7pt;height:1.65pt;z-index:251746304;visibility:visible;mso-wrap-style:square;mso-wrap-distance-left:9pt;mso-wrap-distance-top:0;mso-wrap-distance-right:9pt;mso-wrap-distance-bottom:0;mso-position-horizontal:absolute;mso-position-horizontal-relative:text;mso-position-vertical:absolute;mso-position-vertical-relative:text;v-text-anchor:middle" o:gfxdata="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" fillcolor="black [3213]" stroked="f" strokeweight="1pt">
                 <v:stroke joinstyle="miter"/>
               </v:oval>
             </w:pict>
@@ -1957,7 +1957,7 @@
           </mc:Choice>
           <mc:Fallback>
             <w:pict>
-              <v:oval w14:anchorId="568F1E60" id="Ellipse 826" o:spid="_x0000_s1026" style="position:absolute;margin-left:118.2pt;margin-top:500.35pt;width:1.7pt;height:1.65pt;z-index:251743232;visibility:visible;mso-wrap-style:square;mso-wrap-distance-left:9pt;mso-wrap-distance-top:0;mso-wrap-distance-right:9pt;mso-wrap-distance-bottom:0;mso-position-horizontal:absolute;mso-position-horizontal-relative:text;mso-position-vertical:absolute;mso-position-vertical-relative:text;v-text-anchor:middle" o:gfxdata="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" fillcolor="black [3213]" stroked="f" strokeweight="1pt">
+              <v:oval w14:anchorId="568F1E60" id="Ellipse 826" o:spid="_x0000_s1026" style="position:absolute;margin-left:118.2pt;margin-top:500.35pt;width:1.7pt;height:1.65pt;z-index:251743232;visibility:visible;mso-wrap-style:square;mso-wrap-distance-left:9pt;mso-wrap-distance-top:0;mso-wrap-distance-right:9pt;mso-wrap-distance-bottom:0;mso-position-horizontal:absolute;mso-position-horizontal-relative:text;mso-position-vertical:absolute;mso-position-vertical-relative:text;v-text-anchor:middle" o:gfxdata="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" fillcolor="black [3213]" stroked="f" strokeweight="1pt">
                 <v:stroke joinstyle="miter"/>
               </v:oval>
             </w:pict>
@@ -2034,7 +2034,7 @@
           </mc:Choice>
           <mc:Fallback>
             <w:pict>
-              <v:oval w14:anchorId="532C0269" id="Ellipse 827" o:spid="_x0000_s1026" style="position:absolute;margin-left:178.3pt;margin-top:500.35pt;width:1.7pt;height:1.65pt;z-index:251744256;visibility:visible;mso-wrap-style:square;mso-wrap-distance-left:9pt;mso-wrap-distance-top:0;mso-wrap-distance-right:9pt;mso-wrap-distance-bottom:0;mso-position-horizontal:absolute;mso-position-horizontal-relative:text;mso-position-vertical:absolute;mso-position-vertical-relative:text;v-text-anchor:middle" o:gfxdata="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" fillcolor="black [3213]" stroked="f" strokeweight="1pt">
+              <v:oval w14:anchorId="532C0269" id="Ellipse 827" o:spid="_x0000_s1026" style="position:absolute;margin-left:178.3pt;margin-top:500.35pt;width:1.7pt;height:1.65pt;z-index:251744256;visibility:visible;mso-wrap-style:square;mso-wrap-distance-left:9pt;mso-wrap-distance-top:0;mso-wrap-distance-right:9pt;mso-wrap-distance-bottom:0;mso-position-horizontal:absolute;mso-position-horizontal-relative:text;mso-position-vertical:absolute;mso-position-vertical-relative:text;v-text-anchor:middle" o:gfxdata="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" fillcolor="black [3213]" stroked="f" strokeweight="1pt">
                 <v:stroke joinstyle="miter"/>
               </v:oval>
             </w:pict>
@@ -2111,7 +2111,7 @@
           </mc:Choice>
           <mc:Fallback>
             <w:pict>
-              <v:oval w14:anchorId="6DE6CBE2" id="Ellipse 832" o:spid="_x0000_s1026" style="position:absolute;margin-left:237.75pt;margin-top:501pt;width:1.7pt;height:1.65pt;z-index:251747328;visibility:visible;mso-wrap-style:square;mso-wrap-distance-left:9pt;mso-wrap-distance-top:0;mso-wrap-distance-right:9pt;mso-wrap-distance-bottom:0;mso-position-horizontal:absolute;mso-position-horizontal-relative:text;mso-position-vertical:absolute;mso-position-vertical-relative:text;v-text-anchor:middle" o:gfxdata="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" fillcolor="black [3213]" stroked="f" strokeweight="1pt">
+              <v:oval w14:anchorId="6DE6CBE2" id="Ellipse 832" o:spid="_x0000_s1026" style="position:absolute;margin-left:237.75pt;margin-top:501pt;width:1.7pt;height:1.65pt;z-index:251747328;visibility:visible;mso-wrap-style:square;mso-wrap-distance-left:9pt;mso-wrap-distance-top:0;mso-wrap-distance-right:9pt;mso-wrap-distance-bottom:0;mso-position-horizontal:absolute;mso-position-horizontal-relative:text;mso-position-vertical:absolute;mso-position-vertical-relative:text;v-text-anchor:middle" o:gfxdata="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" fillcolor="black [3213]" stroked="f" strokeweight="1pt">
                 <v:stroke joinstyle="miter"/>
               </v:oval>
             </w:pict>
@@ -2188,7 +2188,7 @@
           </mc:Choice>
           <mc:Fallback>
             <w:pict>
-              <v:oval w14:anchorId="47E448C4" id="Ellipse 810" o:spid="_x0000_s1026" style="position:absolute;margin-left:356.7pt;margin-top:440.55pt;width:1.7pt;height:1.65pt;z-index:251738112;visibility:visible;mso-wrap-style:square;mso-wrap-distance-left:9pt;mso-wrap-distance-top:0;mso-wrap-distance-right:9pt;mso-wrap-distance-bottom:0;mso-position-horizontal:absolute;mso-position-horizontal-relative:text;mso-position-vertical:absolute;mso-position-vertical-relative:text;v-text-anchor:middle" o:gfxdata="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" fillcolor="black [3213]" stroked="f" strokeweight="1pt">
+              <v:oval w14:anchorId="47E448C4" id="Ellipse 810" o:spid="_x0000_s1026" style="position:absolute;margin-left:356.7pt;margin-top:440.55pt;width:1.7pt;height:1.65pt;z-index:251738112;visibility:visible;mso-wrap-style:square;mso-wrap-distance-left:9pt;mso-wrap-distance-top:0;mso-wrap-distance-right:9pt;mso-wrap-distance-bottom:0;mso-position-horizontal:absolute;mso-position-horizontal-relative:text;mso-position-vertical:absolute;mso-position-vertical-relative:text;v-text-anchor:middle" o:gfxdata="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" fillcolor="black [3213]" stroked="f" strokeweight="1pt">
                 <v:stroke joinstyle="miter"/>
               </v:oval>
             </w:pict>
@@ -2265,7 +2265,7 @@
           </mc:Choice>
           <mc:Fallback>
             <w:pict>
-              <v:oval w14:anchorId="017C427A" id="Ellipse 811" o:spid="_x0000_s1026" style="position:absolute;margin-left:416.85pt;margin-top:440.55pt;width:1.7pt;height:1.65pt;z-index:251739136;visibility:visible;mso-wrap-style:square;mso-wrap-distance-left:9pt;mso-wrap-distance-top:0;mso-wrap-distance-right:9pt;mso-wrap-distance-bottom:0;mso-position-horizontal:absolute;mso-position-horizontal-relative:text;mso-position-vertical:absolute;mso-position-vertical-relative:text;v-text-anchor:middle" o:gfxdata="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" fillcolor="black [3213]" stroked="f" strokeweight="1pt">
+              <v:oval w14:anchorId="017C427A" id="Ellipse 811" o:spid="_x0000_s1026" style="position:absolute;margin-left:416.85pt;margin-top:440.55pt;width:1.7pt;height:1.65pt;z-index:251739136;visibility:visible;mso-wrap-style:square;mso-wrap-distance-left:9pt;mso-wrap-distance-top:0;mso-wrap-distance-right:9pt;mso-wrap-distance-bottom:0;mso-position-horizontal:absolute;mso-position-horizontal-relative:text;mso-position-vertical:absolute;mso-position-vertical-relative:text;v-text-anchor:middle" o:gfxdata="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" fillcolor="black [3213]" stroked="f" strokeweight="1pt">
                 <v:stroke joinstyle="miter"/>
               </v:oval>
             </w:pict>
@@ -2342,7 +2342,7 @@
           </mc:Choice>
           <mc:Fallback>
             <w:pict>
-              <v:oval w14:anchorId="2391B40C" id="Ellipse 813" o:spid="_x0000_s1026" style="position:absolute;margin-left:297.25pt;margin-top:440.55pt;width:1.7pt;height:1.65pt;z-index:251741184;visibility:visible;mso-wrap-style:square;mso-wrap-distance-left:9pt;mso-wrap-distance-top:0;mso-wrap-distance-right:9pt;mso-wrap-distance-bottom:0;mso-position-horizontal:absolute;mso-position-horizontal-relative:text;mso-position-vertical:absolute;mso-position-vertical-relative:text;v-text-anchor:middle" o:gfxdata="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" fillcolor="black [3213]" stroked="f" strokeweight="1pt">
+              <v:oval w14:anchorId="2391B40C" id="Ellipse 813" o:spid="_x0000_s1026" style="position:absolute;margin-left:297.25pt;margin-top:440.55pt;width:1.7pt;height:1.65pt;z-index:251741184;visibility:visible;mso-wrap-style:square;mso-wrap-distance-left:9pt;mso-wrap-distance-top:0;mso-wrap-distance-right:9pt;mso-wrap-distance-bottom:0;mso-position-horizontal:absolute;mso-position-horizontal-relative:text;mso-position-vertical:absolute;mso-position-vertical-relative:text;v-text-anchor:middle" o:gfxdata="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" fillcolor="black [3213]" stroked="f" strokeweight="1pt">
                 <v:stroke joinstyle="miter"/>
               </v:oval>
             </w:pict>
@@ -2419,7 +2419,7 @@
           </mc:Choice>
           <mc:Fallback>
             <w:pict>
-              <v:oval w14:anchorId="74991E6C" id="Ellipse 814" o:spid="_x0000_s1026" style="position:absolute;margin-left:475.7pt;margin-top:440.6pt;width:1.7pt;height:1.65pt;z-index:251742208;visibility:visible;mso-wrap-style:square;mso-wrap-distance-left:9pt;mso-wrap-distance-top:0;mso-wrap-distance-right:9pt;mso-wrap-distance-bottom:0;mso-position-horizontal:absolute;mso-position-horizontal-relative:text;mso-position-vertical:absolute;mso-position-vertical-relative:text;v-text-anchor:middle" o:gfxdata="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" fillcolor="black [3213]" stroked="f" strokeweight="1pt">
+              <v:oval w14:anchorId="74991E6C" id="Ellipse 814" o:spid="_x0000_s1026" style="position:absolute;margin-left:475.7pt;margin-top:440.6pt;width:1.7pt;height:1.65pt;z-index:251742208;visibility:visible;mso-wrap-style:square;mso-wrap-distance-left:9pt;mso-wrap-distance-top:0;mso-wrap-distance-right:9pt;mso-wrap-distance-bottom:0;mso-position-horizontal:absolute;mso-position-horizontal-relative:text;mso-position-vertical:absolute;mso-position-vertical-relative:text;v-text-anchor:middle" o:gfxdata="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" fillcolor="black [3213]" stroked="f" strokeweight="1pt">
                 <v:stroke joinstyle="miter"/>
               </v:oval>
             </w:pict>
@@ -2496,7 +2496,7 @@
           </mc:Choice>
           <mc:Fallback>
             <w:pict>
-              <v:oval w14:anchorId="0710731A" id="Ellipse 812" o:spid="_x0000_s1026" style="position:absolute;margin-left:237.75pt;margin-top:440.4pt;width:1.7pt;height:1.65pt;z-index:251740160;visibility:visible;mso-wrap-style:square;mso-wrap-distance-left:9pt;mso-wrap-distance-top:0;mso-wrap-distance-right:9pt;mso-wrap-distance-bottom:0;mso-position-horizontal:absolute;mso-position-horizontal-relative:text;mso-position-vertical:absolute;mso-position-vertical-relative:text;v-text-anchor:middle" o:gfxdata="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" fillcolor="black [3213]" stroked="f" strokeweight="1pt">
+              <v:oval w14:anchorId="0710731A" id="Ellipse 812" o:spid="_x0000_s1026" style="position:absolute;margin-left:237.75pt;margin-top:440.4pt;width:1.7pt;height:1.65pt;z-index:251740160;visibility:visible;mso-wrap-style:square;mso-wrap-distance-left:9pt;mso-wrap-distance-top:0;mso-wrap-distance-right:9pt;mso-wrap-distance-bottom:0;mso-position-horizontal:absolute;mso-position-horizontal-relative:text;mso-position-vertical:absolute;mso-position-vertical-relative:text;v-text-anchor:middle" o:gfxdata="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" fillcolor="black [3213]" stroked="f" strokeweight="1pt">
                 <v:stroke joinstyle="miter"/>
               </v:oval>
             </w:pict>
@@ -2573,7 +2573,7 @@
           </mc:Choice>
           <mc:Fallback>
             <w:pict>
-              <v:oval w14:anchorId="7F9772DB" id="Ellipse 809" o:spid="_x0000_s1026" style="position:absolute;margin-left:58.7pt;margin-top:440.45pt;width:1.7pt;height:1.65pt;z-index:251737088;visibility:visible;mso-wrap-style:square;mso-wrap-distance-left:9pt;mso-wrap-distance-top:0;mso-wrap-distance-right:9pt;mso-wrap-distance-bottom:0;mso-position-horizontal:absolute;mso-position-horizontal-relative:text;mso-position-vertical:absolute;mso-position-vertical-relative:text;v-text-anchor:middle" o:gfxdata="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" fillcolor="black [3213]" stroked="f" strokeweight="1pt">
+              <v:oval w14:anchorId="7F9772DB" id="Ellipse 809" o:spid="_x0000_s1026" style="position:absolute;margin-left:58.7pt;margin-top:440.45pt;width:1.7pt;height:1.65pt;z-index:251737088;visibility:visible;mso-wrap-style:square;mso-wrap-distance-left:9pt;mso-wrap-distance-top:0;mso-wrap-distance-right:9pt;mso-wrap-distance-bottom:0;mso-position-horizontal:absolute;mso-position-horizontal-relative:text;mso-position-vertical:absolute;mso-position-vertical-relative:text;v-text-anchor:middle" o:gfxdata="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" fillcolor="black [3213]" stroked="f" strokeweight="1pt">
                 <v:stroke joinstyle="miter"/>
               </v:oval>
             </w:pict>
@@ -2650,7 +2650,7 @@
           </mc:Choice>
           <mc:Fallback>
             <w:pict>
-              <v:oval w14:anchorId="67FE3BE7" id="Ellipse 808" o:spid="_x0000_s1026" style="position:absolute;margin-left:-.75pt;margin-top:440.45pt;width:1.7pt;height:1.65pt;z-index:251736064;visibility:visible;mso-wrap-style:square;mso-wrap-distance-left:9pt;mso-wrap-distance-top:0;mso-wrap-distance-right:9pt;mso-wrap-distance-bottom:0;mso-position-horizontal:absolute;mso-position-horizontal-relative:text;mso-position-vertical:absolute;mso-position-vertical-relative:text;v-text-anchor:middle" o:gfxdata="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" fillcolor="black [3213]" stroked="f" strokeweight="1pt">
+              <v:oval w14:anchorId="67FE3BE7" id="Ellipse 808" o:spid="_x0000_s1026" style="position:absolute;margin-left:-.75pt;margin-top:440.45pt;width:1.7pt;height:1.65pt;z-index:251736064;visibility:visible;mso-wrap-style:square;mso-wrap-distance-left:9pt;mso-wrap-distance-top:0;mso-wrap-distance-right:9pt;mso-wrap-distance-bottom:0;mso-position-horizontal:absolute;mso-position-horizontal-relative:text;mso-position-vertical:absolute;mso-position-vertical-relative:text;v-text-anchor:middle" o:gfxdata="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" fillcolor="black [3213]" stroked="f" strokeweight="1pt">
                 <v:stroke joinstyle="miter"/>
               </v:oval>
             </w:pict>
@@ -2727,7 +2727,7 @@
           </mc:Choice>
           <mc:Fallback>
             <w:pict>
-              <v:oval w14:anchorId="168011AC" id="Ellipse 807" o:spid="_x0000_s1026" style="position:absolute;margin-left:178.3pt;margin-top:440.45pt;width:1.7pt;height:1.65pt;z-index:251735040;visibility:visible;mso-wrap-style:square;mso-wrap-distance-left:9pt;mso-wrap-distance-top:0;mso-wrap-distance-right:9pt;mso-wrap-distance-bottom:0;mso-position-horizontal:absolute;mso-position-horizontal-relative:text;mso-position-vertical:absolute;mso-position-vertical-relative:text;v-text-anchor:middle" o:gfxdata="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" fillcolor="black [3213]" stroked="f" strokeweight="1pt">
+              <v:oval w14:anchorId="168011AC" id="Ellipse 807" o:spid="_x0000_s1026" style="position:absolute;margin-left:178.3pt;margin-top:440.45pt;width:1.7pt;height:1.65pt;z-index:251735040;visibility:visible;mso-wrap-style:square;mso-wrap-distance-left:9pt;mso-wrap-distance-top:0;mso-wrap-distance-right:9pt;mso-wrap-distance-bottom:0;mso-position-horizontal:absolute;mso-position-horizontal-relative:text;mso-position-vertical:absolute;mso-position-vertical-relative:text;v-text-anchor:middle" o:gfxdata="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" fillcolor="black [3213]" stroked="f" strokeweight="1pt">
                 <v:stroke joinstyle="miter"/>
               </v:oval>
             </w:pict>
@@ -2804,7 +2804,7 @@
           </mc:Choice>
           <mc:Fallback>
             <w:pict>
-              <v:oval w14:anchorId="2D60B1CE" id="Ellipse 806" o:spid="_x0000_s1026" style="position:absolute;margin-left:118.2pt;margin-top:440.45pt;width:1.7pt;height:1.65pt;z-index:251734016;visibility:visible;mso-wrap-style:square;mso-wrap-distance-left:9pt;mso-wrap-distance-top:0;mso-wrap-distance-right:9pt;mso-wrap-distance-bottom:0;mso-position-horizontal:absolute;mso-position-horizontal-relative:text;mso-position-vertical:absolute;mso-position-vertical-relative:text;v-text-anchor:middle" o:gfxdata="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" fillcolor="black [3213]" stroked="f" strokeweight="1pt">
+              <v:oval w14:anchorId="2D60B1CE" id="Ellipse 806" o:spid="_x0000_s1026" style="position:absolute;margin-left:118.2pt;margin-top:440.45pt;width:1.7pt;height:1.65pt;z-index:251734016;visibility:visible;mso-wrap-style:square;mso-wrap-distance-left:9pt;mso-wrap-distance-top:0;mso-wrap-distance-right:9pt;mso-wrap-distance-bottom:0;mso-position-horizontal:absolute;mso-position-horizontal-relative:text;mso-position-vertical:absolute;mso-position-vertical-relative:text;v-text-anchor:middle" o:gfxdata="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" fillcolor="black [3213]" stroked="f" strokeweight="1pt">
                 <v:stroke joinstyle="miter"/>
               </v:oval>
             </w:pict>
@@ -2887,7 +2887,7 @@
           </mc:Choice>
           <mc:Fallback>
             <w:pict>
-              <v:oval w14:anchorId="1EEDF712" id="Ellipse 741" o:spid="_x0000_s1026" style="position:absolute;margin-left:113.15pt;margin-top:554pt;width:15pt;height:15pt;flip:y;z-index:251780096;visibility:visible;mso-wrap-style:square;mso-width-percent:0;mso-height-percent:0;mso-wrap-distance-left:9pt;mso-wrap-distance-top:0;mso-wrap-distance-right:9pt;mso-wrap-distance-bottom:0;mso-position-horizontal:absolute;mso-position-horizontal-relative:text;mso-position-vertical:absolute;mso-position-vertical-relative:text;mso-width-percent:0;mso-height-percent:0;mso-width-relative:margin;mso-height-relative:margin;v-text-anchor:middle" o:gfxdata="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" fillcolor="black [3213]" stroked="f" strokeweight="1pt">
+              <v:oval w14:anchorId="1EEDF712" id="Ellipse 741" o:spid="_x0000_s1026" style="position:absolute;margin-left:113.15pt;margin-top:554pt;width:15pt;height:15pt;flip:y;z-index:251780096;visibility:visible;mso-wrap-style:square;mso-width-percent:0;mso-height-percent:0;mso-wrap-distance-left:9pt;mso-wrap-distance-top:0;mso-wrap-distance-right:9pt;mso-wrap-distance-bottom:0;mso-position-horizontal:absolute;mso-position-horizontal-relative:text;mso-position-vertical:absolute;mso-position-vertical-relative:text;mso-width-percent:0;mso-height-percent:0;mso-width-relative:margin;mso-height-relative:margin;v-text-anchor:middle" o:gfxdata="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" fillcolor="black [3213]" stroked="f" strokeweight="1pt">
                 <v:stroke joinstyle="miter"/>
               </v:oval>
             </w:pict>
@@ -2970,7 +2970,7 @@
           </mc:Choice>
           <mc:Fallback>
             <w:pict>
-              <v:oval w14:anchorId="2CF6EBBF" id="Ellipse 748" o:spid="_x0000_s1026" style="position:absolute;margin-left:46.1pt;margin-top:487.85pt;width:27.85pt;height:27.85pt;flip:y;z-index:251781120;visibility:visible;mso-wrap-style:square;mso-width-percent:0;mso-height-percent:0;mso-wrap-distance-left:9pt;mso-wrap-distance-top:0;mso-wrap-distance-right:9pt;mso-wrap-distance-bottom:0;mso-position-horizontal:absolute;mso-position-horizontal-relative:text;mso-position-vertical:absolute;mso-position-vertical-relative:text;mso-width-percent:0;mso-height-percent:0;mso-width-relative:margin;mso-height-relative:margin;v-text-anchor:middle" o:gfxdata="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" fillcolor="black [3213]" stroked="f" strokeweight="1pt">
+              <v:oval w14:anchorId="2CF6EBBF" id="Ellipse 748" o:spid="_x0000_s1026" style="position:absolute;margin-left:46.1pt;margin-top:487.85pt;width:27.85pt;height:27.85pt;flip:y;z-index:251781120;visibility:visible;mso-wrap-style:square;mso-width-percent:0;mso-height-percent:0;mso-wrap-distance-left:9pt;mso-wrap-distance-top:0;mso-wrap-distance-right:9pt;mso-wrap-distance-bottom:0;mso-position-horizontal:absolute;mso-position-horizontal-relative:text;mso-position-vertical:absolute;mso-position-vertical-relative:text;mso-width-percent:0;mso-height-percent:0;mso-width-relative:margin;mso-height-relative:margin;v-text-anchor:middle" o:gfxdata="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" fillcolor="black [3213]" stroked="f" strokeweight="1pt">
                 <v:stroke joinstyle="miter"/>
               </v:oval>
             </w:pict>
@@ -3047,7 +3047,7 @@
           </mc:Choice>
           <mc:Fallback>
             <w:pict>
-              <v:oval w14:anchorId="00FABD63" id="Ellipse 19" o:spid="_x0000_s1026" style="position:absolute;margin-left:288.1pt;margin-top:134.85pt;width:257.9pt;height:257.9pt;z-index:251661312;visibility:visible;mso-wrap-style:square;mso-wrap-distance-left:9pt;mso-wrap-distance-top:0;mso-wrap-distance-right:9pt;mso-wrap-distance-bottom:0;mso-position-horizontal:absolute;mso-position-horizontal-relative:text;mso-position-vertical:absolute;mso-position-vertical-relative:text;v-text-anchor:middle" o:gfxdata="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" fillcolor="#009b91" stroked="f" strokeweight="1pt">
+              <v:oval w14:anchorId="00FABD63" id="Ellipse 19" o:spid="_x0000_s1026" style="position:absolute;margin-left:288.1pt;margin-top:134.85pt;width:257.9pt;height:257.9pt;z-index:251661312;visibility:visible;mso-wrap-style:square;mso-wrap-distance-left:9pt;mso-wrap-distance-top:0;mso-wrap-distance-right:9pt;mso-wrap-distance-bottom:0;mso-position-horizontal:absolute;mso-position-horizontal-relative:text;mso-position-vertical:absolute;mso-position-vertical-relative:text;v-text-anchor:middle" o:gfxdata="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" fillcolor="#009b91" stroked="f" strokeweight="1pt">
                 <v:stroke joinstyle="miter"/>
               </v:oval>
             </w:pict>
@@ -3124,7 +3124,7 @@
           </mc:Choice>
           <mc:Fallback>
             <w:pict>
-              <v:oval w14:anchorId="24B098EC" id="Ellipse 572" o:spid="_x0000_s1026" style="position:absolute;margin-left:475.7pt;margin-top:261.7pt;width:1.7pt;height:1.65pt;z-index:251696128;visibility:visible;mso-wrap-style:square;mso-wrap-distance-left:9pt;mso-wrap-distance-top:0;mso-wrap-distance-right:9pt;mso-wrap-distance-bottom:0;mso-position-horizontal:absolute;mso-position-horizontal-relative:text;mso-position-vertical:absolute;mso-position-vertical-relative:text;v-text-anchor:middle" o:gfxdata="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" fillcolor="black [3213]" stroked="f" strokeweight="1pt">
+              <v:oval w14:anchorId="24B098EC" id="Ellipse 572" o:spid="_x0000_s1026" style="position:absolute;margin-left:475.7pt;margin-top:261.7pt;width:1.7pt;height:1.65pt;z-index:251696128;visibility:visible;mso-wrap-style:square;mso-wrap-distance-left:9pt;mso-wrap-distance-top:0;mso-wrap-distance-right:9pt;mso-wrap-distance-bottom:0;mso-position-horizontal:absolute;mso-position-horizontal-relative:text;mso-position-vertical:absolute;mso-position-vertical-relative:text;v-text-anchor:middle" o:gfxdata="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" fillcolor="black [3213]" stroked="f" strokeweight="1pt">
                 <v:stroke joinstyle="miter"/>
               </v:oval>
             </w:pict>
@@ -3201,7 +3201,7 @@
           </mc:Choice>
           <mc:Fallback>
             <w:pict>
-              <v:oval w14:anchorId="6AA5F447" id="Ellipse 569" o:spid="_x0000_s1026" style="position:absolute;margin-left:416.85pt;margin-top:261.7pt;width:1.7pt;height:1.65pt;z-index:251693056;visibility:visible;mso-wrap-style:square;mso-wrap-distance-left:9pt;mso-wrap-distance-top:0;mso-wrap-distance-right:9pt;mso-wrap-distance-bottom:0;mso-position-horizontal:absolute;mso-position-horizontal-relative:text;mso-position-vertical:absolute;mso-position-vertical-relative:text;v-text-anchor:middle" o:gfxdata="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" fillcolor="black [3213]" stroked="f" strokeweight="1pt">
+              <v:oval w14:anchorId="6AA5F447" id="Ellipse 569" o:spid="_x0000_s1026" style="position:absolute;margin-left:416.85pt;margin-top:261.7pt;width:1.7pt;height:1.65pt;z-index:251693056;visibility:visible;mso-wrap-style:square;mso-wrap-distance-left:9pt;mso-wrap-distance-top:0;mso-wrap-distance-right:9pt;mso-wrap-distance-bottom:0;mso-position-horizontal:absolute;mso-position-horizontal-relative:text;mso-position-vertical:absolute;mso-position-vertical-relative:text;v-text-anchor:middle" o:gfxdata="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" fillcolor="black [3213]" stroked="f" strokeweight="1pt">
                 <v:stroke joinstyle="miter"/>
               </v:oval>
             </w:pict>
@@ -3278,7 +3278,7 @@
           </mc:Choice>
           <mc:Fallback>
             <w:pict>
-              <v:oval w14:anchorId="35C65E4A" id="Ellipse 568" o:spid="_x0000_s1026" style="position:absolute;margin-left:356.7pt;margin-top:261.7pt;width:1.7pt;height:1.65pt;z-index:251692032;visibility:visible;mso-wrap-style:square;mso-wrap-distance-left:9pt;mso-wrap-distance-top:0;mso-wrap-distance-right:9pt;mso-wrap-distance-bottom:0;mso-position-horizontal:absolute;mso-position-horizontal-relative:text;mso-position-vertical:absolute;mso-position-vertical-relative:text;v-text-anchor:middle" o:gfxdata="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" fillcolor="black [3213]" stroked="f" strokeweight="1pt">
+              <v:oval w14:anchorId="35C65E4A" id="Ellipse 568" o:spid="_x0000_s1026" style="position:absolute;margin-left:356.7pt;margin-top:261.7pt;width:1.7pt;height:1.65pt;z-index:251692032;visibility:visible;mso-wrap-style:square;mso-wrap-distance-left:9pt;mso-wrap-distance-top:0;mso-wrap-distance-right:9pt;mso-wrap-distance-bottom:0;mso-position-horizontal:absolute;mso-position-horizontal-relative:text;mso-position-vertical:absolute;mso-position-vertical-relative:text;v-text-anchor:middle" o:gfxdata="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" fillcolor="black [3213]" stroked="f" strokeweight="1pt">
                 <v:stroke joinstyle="miter"/>
               </v:oval>
             </w:pict>
@@ -3355,7 +3355,7 @@
           </mc:Choice>
           <mc:Fallback>
             <w:pict>
-              <v:oval w14:anchorId="09544EFA" id="Ellipse 571" o:spid="_x0000_s1026" style="position:absolute;margin-left:297.25pt;margin-top:261.7pt;width:1.7pt;height:1.65pt;z-index:251695104;visibility:visible;mso-wrap-style:square;mso-wrap-distance-left:9pt;mso-wrap-distance-top:0;mso-wrap-distance-right:9pt;mso-wrap-distance-bottom:0;mso-position-horizontal:absolute;mso-position-horizontal-relative:text;mso-position-vertical:absolute;mso-position-vertical-relative:text;v-text-anchor:middle" o:gfxdata="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" fillcolor="black [3213]" stroked="f" strokeweight="1pt">
+              <v:oval w14:anchorId="09544EFA" id="Ellipse 571" o:spid="_x0000_s1026" style="position:absolute;margin-left:297.25pt;margin-top:261.7pt;width:1.7pt;height:1.65pt;z-index:251695104;visibility:visible;mso-wrap-style:square;mso-wrap-distance-left:9pt;mso-wrap-distance-top:0;mso-wrap-distance-right:9pt;mso-wrap-distance-bottom:0;mso-position-horizontal:absolute;mso-position-horizontal-relative:text;mso-position-vertical:absolute;mso-position-vertical-relative:text;v-text-anchor:middle" o:gfxdata="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" fillcolor="black [3213]" stroked="f" strokeweight="1pt">
                 <v:stroke joinstyle="miter"/>
               </v:oval>
             </w:pict>
@@ -3432,7 +3432,7 @@
           </mc:Choice>
           <mc:Fallback>
             <w:pict>
-              <v:oval w14:anchorId="5AC41C04" id="Ellipse 570" o:spid="_x0000_s1026" style="position:absolute;margin-left:237.75pt;margin-top:261.7pt;width:1.7pt;height:1.65pt;z-index:251694080;visibility:visible;mso-wrap-style:square;mso-wrap-distance-left:9pt;mso-wrap-distance-top:0;mso-wrap-distance-right:9pt;mso-wrap-distance-bottom:0;mso-position-horizontal:absolute;mso-position-horizontal-relative:text;mso-position-vertical:absolute;mso-position-vertical-relative:text;v-text-anchor:middle" o:gfxdata="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" fillcolor="black [3213]" stroked="f" strokeweight="1pt">
+              <v:oval w14:anchorId="5AC41C04" id="Ellipse 570" o:spid="_x0000_s1026" style="position:absolute;margin-left:237.75pt;margin-top:261.7pt;width:1.7pt;height:1.65pt;z-index:251694080;visibility:visible;mso-wrap-style:square;mso-wrap-distance-left:9pt;mso-wrap-distance-top:0;mso-wrap-distance-right:9pt;mso-wrap-distance-bottom:0;mso-position-horizontal:absolute;mso-position-horizontal-relative:text;mso-position-vertical:absolute;mso-position-vertical-relative:text;v-text-anchor:middle" o:gfxdata="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" fillcolor="black [3213]" stroked="f" strokeweight="1pt">
                 <v:stroke joinstyle="miter"/>
               </v:oval>
             </w:pict>
@@ -3509,7 +3509,7 @@
           </mc:Choice>
           <mc:Fallback>
             <w:pict>
-              <v:oval w14:anchorId="1653EAD9" id="Ellipse 564" o:spid="_x0000_s1026" style="position:absolute;margin-left:118.2pt;margin-top:262.15pt;width:1.7pt;height:1.65pt;z-index:251687936;visibility:visible;mso-wrap-style:square;mso-wrap-distance-left:9pt;mso-wrap-distance-top:0;mso-wrap-distance-right:9pt;mso-wrap-distance-bottom:0;mso-position-horizontal:absolute;mso-position-horizontal-relative:text;mso-position-vertical:absolute;mso-position-vertical-relative:text;v-text-anchor:middle" o:gfxdata="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" fillcolor="black [3213]" stroked="f" strokeweight="1pt">
+              <v:oval w14:anchorId="1653EAD9" id="Ellipse 564" o:spid="_x0000_s1026" style="position:absolute;margin-left:118.2pt;margin-top:262.15pt;width:1.7pt;height:1.65pt;z-index:251687936;visibility:visible;mso-wrap-style:square;mso-wrap-distance-left:9pt;mso-wrap-distance-top:0;mso-wrap-distance-right:9pt;mso-wrap-distance-bottom:0;mso-position-horizontal:absolute;mso-position-horizontal-relative:text;mso-position-vertical:absolute;mso-position-vertical-relative:text;v-text-anchor:middle" o:gfxdata="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" fillcolor="black [3213]" stroked="f" strokeweight="1pt">
                 <v:stroke joinstyle="miter"/>
               </v:oval>
             </w:pict>
@@ -3586,7 +3586,7 @@
           </mc:Choice>
           <mc:Fallback>
             <w:pict>
-              <v:oval w14:anchorId="576E045E" id="Ellipse 565" o:spid="_x0000_s1026" style="position:absolute;margin-left:178.3pt;margin-top:262.15pt;width:1.7pt;height:1.65pt;z-index:251688960;visibility:visible;mso-wrap-style:square;mso-wrap-distance-left:9pt;mso-wrap-distance-top:0;mso-wrap-distance-right:9pt;mso-wrap-distance-bottom:0;mso-position-horizontal:absolute;mso-position-horizontal-relative:text;mso-position-vertical:absolute;mso-position-vertical-relative:text;v-text-anchor:middle" o:gfxdata="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" fillcolor="black [3213]" stroked="f" strokeweight="1pt">
+              <v:oval w14:anchorId="576E045E" id="Ellipse 565" o:spid="_x0000_s1026" style="position:absolute;margin-left:178.3pt;margin-top:262.15pt;width:1.7pt;height:1.65pt;z-index:251688960;visibility:visible;mso-wrap-style:square;mso-wrap-distance-left:9pt;mso-wrap-distance-top:0;mso-wrap-distance-right:9pt;mso-wrap-distance-bottom:0;mso-position-horizontal:absolute;mso-position-horizontal-relative:text;mso-position-vertical:absolute;mso-position-vertical-relative:text;v-text-anchor:middle" o:gfxdata="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" fillcolor="black [3213]" stroked="f" strokeweight="1pt">
                 <v:stroke joinstyle="miter"/>
               </v:oval>
             </w:pict>
@@ -3663,7 +3663,7 @@
           </mc:Choice>
           <mc:Fallback>
             <w:pict>
-              <v:oval w14:anchorId="79842FBD" id="Ellipse 566" o:spid="_x0000_s1026" style="position:absolute;margin-left:-.75pt;margin-top:262.15pt;width:1.7pt;height:1.65pt;z-index:251689984;visibility:visible;mso-wrap-style:square;mso-wrap-distance-left:9pt;mso-wrap-distance-top:0;mso-wrap-distance-right:9pt;mso-wrap-distance-bottom:0;mso-position-horizontal:absolute;mso-position-horizontal-relative:text;mso-position-vertical:absolute;mso-position-vertical-relative:text;v-text-anchor:middle" o:gfxdata="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" fillcolor="black [3213]" stroked="f" strokeweight="1pt">
+              <v:oval w14:anchorId="79842FBD" id="Ellipse 566" o:spid="_x0000_s1026" style="position:absolute;margin-left:-.75pt;margin-top:262.15pt;width:1.7pt;height:1.65pt;z-index:251689984;visibility:visible;mso-wrap-style:square;mso-wrap-distance-left:9pt;mso-wrap-distance-top:0;mso-wrap-distance-right:9pt;mso-wrap-distance-bottom:0;mso-position-horizontal:absolute;mso-position-horizontal-relative:text;mso-position-vertical:absolute;mso-position-vertical-relative:text;v-text-anchor:middle" o:gfxdata="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" fillcolor="black [3213]" stroked="f" strokeweight="1pt">
                 <v:stroke joinstyle="miter"/>
               </v:oval>
             </w:pict>
@@ -3740,7 +3740,7 @@
           </mc:Choice>
           <mc:Fallback>
             <w:pict>
-              <v:oval w14:anchorId="0BF9429B" id="Ellipse 567" o:spid="_x0000_s1026" style="position:absolute;margin-left:58.7pt;margin-top:262.2pt;width:1.7pt;height:1.65pt;z-index:251691008;visibility:visible;mso-wrap-style:square;mso-wrap-distance-left:9pt;mso-wrap-distance-top:0;mso-wrap-distance-right:9pt;mso-wrap-distance-bottom:0;mso-position-horizontal:absolute;mso-position-horizontal-relative:text;mso-position-vertical:absolute;mso-position-vertical-relative:text;v-text-anchor:middle" o:gfxdata="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" fillcolor="black [3213]" stroked="f" strokeweight="1pt">
+              <v:oval w14:anchorId="0BF9429B" id="Ellipse 567" o:spid="_x0000_s1026" style="position:absolute;margin-left:58.7pt;margin-top:262.2pt;width:1.7pt;height:1.65pt;z-index:251691008;visibility:visible;mso-wrap-style:square;mso-wrap-distance-left:9pt;mso-wrap-distance-top:0;mso-wrap-distance-right:9pt;mso-wrap-distance-bottom:0;mso-position-horizontal:absolute;mso-position-horizontal-relative:text;mso-position-vertical:absolute;mso-position-vertical-relative:text;v-text-anchor:middle" o:gfxdata="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" fillcolor="black [3213]" stroked="f" strokeweight="1pt">
                 <v:stroke joinstyle="miter"/>
               </v:oval>
             </w:pict>
@@ -3817,7 +3817,7 @@
           </mc:Choice>
           <mc:Fallback>
             <w:pict>
-              <v:oval w14:anchorId="7A895E78" id="Ellipse 771" o:spid="_x0000_s1026" style="position:absolute;margin-left:416.35pt;margin-top:142.85pt;width:1.7pt;height:1.65pt;z-index:251702272;visibility:visible;mso-wrap-style:square;mso-wrap-distance-left:9pt;mso-wrap-distance-top:0;mso-wrap-distance-right:9pt;mso-wrap-distance-bottom:0;mso-position-horizontal:absolute;mso-position-horizontal-relative:text;mso-position-vertical:absolute;mso-position-vertical-relative:text;v-text-anchor:middle" o:gfxdata="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" fillcolor="black [3213]" stroked="f" strokeweight="1pt">
+              <v:oval w14:anchorId="7A895E78" id="Ellipse 771" o:spid="_x0000_s1026" style="position:absolute;margin-left:416.35pt;margin-top:142.85pt;width:1.7pt;height:1.65pt;z-index:251702272;visibility:visible;mso-wrap-style:square;mso-wrap-distance-left:9pt;mso-wrap-distance-top:0;mso-wrap-distance-right:9pt;mso-wrap-distance-bottom:0;mso-position-horizontal:absolute;mso-position-horizontal-relative:text;mso-position-vertical:absolute;mso-position-vertical-relative:text;v-text-anchor:middle" o:gfxdata="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" fillcolor="black [3213]" stroked="f" strokeweight="1pt">
                 <v:stroke joinstyle="miter"/>
               </v:oval>
             </w:pict>
@@ -3894,7 +3894,7 @@
           </mc:Choice>
           <mc:Fallback>
             <w:pict>
-              <v:oval w14:anchorId="49B6077D" id="Ellipse 779" o:spid="_x0000_s1026" style="position:absolute;margin-left:58.7pt;margin-top:202.55pt;width:1.7pt;height:1.65pt;z-index:251709440;visibility:visible;mso-wrap-style:square;mso-wrap-distance-left:9pt;mso-wrap-distance-top:0;mso-wrap-distance-right:9pt;mso-wrap-distance-bottom:0;mso-position-horizontal:absolute;mso-position-horizontal-relative:text;mso-position-vertical:absolute;mso-position-vertical-relative:text;v-text-anchor:middle" o:gfxdata="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" fillcolor="black [3213]" stroked="f" strokeweight="1pt">
+              <v:oval w14:anchorId="49B6077D" id="Ellipse 779" o:spid="_x0000_s1026" style="position:absolute;margin-left:58.7pt;margin-top:202.55pt;width:1.7pt;height:1.65pt;z-index:251709440;visibility:visible;mso-wrap-style:square;mso-wrap-distance-left:9pt;mso-wrap-distance-top:0;mso-wrap-distance-right:9pt;mso-wrap-distance-bottom:0;mso-position-horizontal:absolute;mso-position-horizontal-relative:text;mso-position-vertical:absolute;mso-position-vertical-relative:text;v-text-anchor:middle" o:gfxdata="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" fillcolor="black [3213]" stroked="f" strokeweight="1pt">
                 <v:stroke joinstyle="miter"/>
               </v:oval>
             </w:pict>
@@ -3971,7 +3971,7 @@
           </mc:Choice>
           <mc:Fallback>
             <w:pict>
-              <v:oval w14:anchorId="357A78B5" id="Ellipse 778" o:spid="_x0000_s1026" style="position:absolute;margin-left:-.75pt;margin-top:202.55pt;width:1.7pt;height:1.65pt;z-index:251708416;visibility:visible;mso-wrap-style:square;mso-wrap-distance-left:9pt;mso-wrap-distance-top:0;mso-wrap-distance-right:9pt;mso-wrap-distance-bottom:0;mso-position-horizontal:absolute;mso-position-horizontal-relative:text;mso-position-vertical:absolute;mso-position-vertical-relative:text;v-text-anchor:middle" o:gfxdata="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" fillcolor="black [3213]" stroked="f" strokeweight="1pt">
+              <v:oval w14:anchorId="357A78B5" id="Ellipse 778" o:spid="_x0000_s1026" style="position:absolute;margin-left:-.75pt;margin-top:202.55pt;width:1.7pt;height:1.65pt;z-index:251708416;visibility:visible;mso-wrap-style:square;mso-wrap-distance-left:9pt;mso-wrap-distance-top:0;mso-wrap-distance-right:9pt;mso-wrap-distance-bottom:0;mso-position-horizontal:absolute;mso-position-horizontal-relative:text;mso-position-vertical:absolute;mso-position-vertical-relative:text;v-text-anchor:middle" o:gfxdata="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" fillcolor="black [3213]" stroked="f" strokeweight="1pt">
                 <v:stroke joinstyle="miter"/>
               </v:oval>
             </w:pict>
@@ -4048,7 +4048,7 @@
           </mc:Choice>
           <mc:Fallback>
             <w:pict>
-              <v:oval w14:anchorId="403101DB" id="Ellipse 777" o:spid="_x0000_s1026" style="position:absolute;margin-left:178.3pt;margin-top:202.55pt;width:1.7pt;height:1.65pt;z-index:251707392;visibility:visible;mso-wrap-style:square;mso-wrap-distance-left:9pt;mso-wrap-distance-top:0;mso-wrap-distance-right:9pt;mso-wrap-distance-bottom:0;mso-position-horizontal:absolute;mso-position-horizontal-relative:text;mso-position-vertical:absolute;mso-position-vertical-relative:text;v-text-anchor:middle" o:gfxdata="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" fillcolor="black [3213]" stroked="f" strokeweight="1pt">
+              <v:oval w14:anchorId="403101DB" id="Ellipse 777" o:spid="_x0000_s1026" style="position:absolute;margin-left:178.3pt;margin-top:202.55pt;width:1.7pt;height:1.65pt;z-index:251707392;visibility:visible;mso-wrap-style:square;mso-wrap-distance-left:9pt;mso-wrap-distance-top:0;mso-wrap-distance-right:9pt;mso-wrap-distance-bottom:0;mso-position-horizontal:absolute;mso-position-horizontal-relative:text;mso-position-vertical:absolute;mso-position-vertical-relative:text;v-text-anchor:middle" o:gfxdata="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" fillcolor="black [3213]" stroked="f" strokeweight="1pt">
                 <v:stroke joinstyle="miter"/>
               </v:oval>
             </w:pict>
@@ -4125,7 +4125,7 @@
           </mc:Choice>
           <mc:Fallback>
             <w:pict>
-              <v:oval w14:anchorId="13C306CF" id="Ellipse 776" o:spid="_x0000_s1026" style="position:absolute;margin-left:118.2pt;margin-top:202.55pt;width:1.7pt;height:1.65pt;z-index:251706368;visibility:visible;mso-wrap-style:square;mso-wrap-distance-left:9pt;mso-wrap-distance-top:0;mso-wrap-distance-right:9pt;mso-wrap-distance-bottom:0;mso-position-horizontal:absolute;mso-position-horizontal-relative:text;mso-position-vertical:absolute;mso-position-vertical-relative:text;v-text-anchor:middle" o:gfxdata="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" fillcolor="black [3213]" stroked="f" strokeweight="1pt">
+              <v:oval w14:anchorId="13C306CF" id="Ellipse 776" o:spid="_x0000_s1026" style="position:absolute;margin-left:118.2pt;margin-top:202.55pt;width:1.7pt;height:1.65pt;z-index:251706368;visibility:visible;mso-wrap-style:square;mso-wrap-distance-left:9pt;mso-wrap-distance-top:0;mso-wrap-distance-right:9pt;mso-wrap-distance-bottom:0;mso-position-horizontal:absolute;mso-position-horizontal-relative:text;mso-position-vertical:absolute;mso-position-vertical-relative:text;v-text-anchor:middle" o:gfxdata="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" fillcolor="black [3213]" stroked="f" strokeweight="1pt">
                 <v:stroke joinstyle="miter"/>
               </v:oval>
             </w:pict>
@@ -4202,7 +4202,7 @@
           </mc:Choice>
           <mc:Fallback>
             <w:pict>
-              <v:oval w14:anchorId="08669DC7" id="Ellipse 770" o:spid="_x0000_s1026" style="position:absolute;margin-left:356.7pt;margin-top:142.35pt;width:1.7pt;height:1.65pt;z-index:251701248;visibility:visible;mso-wrap-style:square;mso-wrap-distance-left:9pt;mso-wrap-distance-top:0;mso-wrap-distance-right:9pt;mso-wrap-distance-bottom:0;mso-position-horizontal:absolute;mso-position-horizontal-relative:text;mso-position-vertical:absolute;mso-position-vertical-relative:text;v-text-anchor:middle" o:gfxdata="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" fillcolor="black [3213]" stroked="f" strokeweight="1pt">
+              <v:oval w14:anchorId="08669DC7" id="Ellipse 770" o:spid="_x0000_s1026" style="position:absolute;margin-left:356.7pt;margin-top:142.35pt;width:1.7pt;height:1.65pt;z-index:251701248;visibility:visible;mso-wrap-style:square;mso-wrap-distance-left:9pt;mso-wrap-distance-top:0;mso-wrap-distance-right:9pt;mso-wrap-distance-bottom:0;mso-position-horizontal:absolute;mso-position-horizontal-relative:text;mso-position-vertical:absolute;mso-position-vertical-relative:text;v-text-anchor:middle" o:gfxdata="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" fillcolor="black [3213]" stroked="f" strokeweight="1pt">
                 <v:stroke joinstyle="miter"/>
               </v:oval>
             </w:pict>
@@ -4279,7 +4279,7 @@
           </mc:Choice>
           <mc:Fallback>
             <w:pict>
-              <v:oval w14:anchorId="24674E70" id="Ellipse 774" o:spid="_x0000_s1026" style="position:absolute;margin-left:475.7pt;margin-top:141.95pt;width:1.7pt;height:1.65pt;z-index:251705344;visibility:visible;mso-wrap-style:square;mso-wrap-distance-left:9pt;mso-wrap-distance-top:0;mso-wrap-distance-right:9pt;mso-wrap-distance-bottom:0;mso-position-horizontal:absolute;mso-position-horizontal-relative:text;mso-position-vertical:absolute;mso-position-vertical-relative:text;v-text-anchor:middle" o:gfxdata="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" fillcolor="black [3213]" stroked="f" strokeweight="1pt">
+              <v:oval w14:anchorId="24674E70" id="Ellipse 774" o:spid="_x0000_s1026" style="position:absolute;margin-left:475.7pt;margin-top:141.95pt;width:1.7pt;height:1.65pt;z-index:251705344;visibility:visible;mso-wrap-style:square;mso-wrap-distance-left:9pt;mso-wrap-distance-top:0;mso-wrap-distance-right:9pt;mso-wrap-distance-bottom:0;mso-position-horizontal:absolute;mso-position-horizontal-relative:text;mso-position-vertical:absolute;mso-position-vertical-relative:text;v-text-anchor:middle" o:gfxdata="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" fillcolor="black [3213]" stroked="f" strokeweight="1pt">
                 <v:stroke joinstyle="miter"/>
               </v:oval>
             </w:pict>
@@ -4356,7 +4356,7 @@
           </mc:Choice>
           <mc:Fallback>
             <w:pict>
-              <v:oval w14:anchorId="3CE26C1C" id="Ellipse 773" o:spid="_x0000_s1026" style="position:absolute;margin-left:297.25pt;margin-top:142.4pt;width:1.7pt;height:1.65pt;z-index:251704320;visibility:visible;mso-wrap-style:square;mso-wrap-distance-left:9pt;mso-wrap-distance-top:0;mso-wrap-distance-right:9pt;mso-wrap-distance-bottom:0;mso-position-horizontal:absolute;mso-position-horizontal-relative:text;mso-position-vertical:absolute;mso-position-vertical-relative:text;v-text-anchor:middle" o:gfxdata="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" fillcolor="black [3213]" stroked="f" strokeweight="1pt">
+              <v:oval w14:anchorId="3CE26C1C" id="Ellipse 773" o:spid="_x0000_s1026" style="position:absolute;margin-left:297.25pt;margin-top:142.4pt;width:1.7pt;height:1.65pt;z-index:251704320;visibility:visible;mso-wrap-style:square;mso-wrap-distance-left:9pt;mso-wrap-distance-top:0;mso-wrap-distance-right:9pt;mso-wrap-distance-bottom:0;mso-position-horizontal:absolute;mso-position-horizontal-relative:text;mso-position-vertical:absolute;mso-position-vertical-relative:text;v-text-anchor:middle" o:gfxdata="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" fillcolor="black [3213]" stroked="f" strokeweight="1pt">
                 <v:stroke joinstyle="miter"/>
               </v:oval>
             </w:pict>
@@ -4433,7 +4433,7 @@
           </mc:Choice>
           <mc:Fallback>
             <w:pict>
-              <v:oval w14:anchorId="4585E079" id="Ellipse 772" o:spid="_x0000_s1026" style="position:absolute;margin-left:237.75pt;margin-top:142.8pt;width:1.7pt;height:1.65pt;z-index:251703296;visibility:visible;mso-wrap-style:square;mso-wrap-distance-left:9pt;mso-wrap-distance-top:0;mso-wrap-distance-right:9pt;mso-wrap-distance-bottom:0;mso-position-horizontal:absolute;mso-position-horizontal-relative:text;mso-position-vertical:absolute;mso-position-vertical-relative:text;v-text-anchor:middle" o:gfxdata="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" fillcolor="black [3213]" stroked="f" strokeweight="1pt">
+              <v:oval w14:anchorId="4585E079" id="Ellipse 772" o:spid="_x0000_s1026" style="position:absolute;margin-left:237.75pt;margin-top:142.8pt;width:1.7pt;height:1.65pt;z-index:251703296;visibility:visible;mso-wrap-style:square;mso-wrap-distance-left:9pt;mso-wrap-distance-top:0;mso-wrap-distance-right:9pt;mso-wrap-distance-bottom:0;mso-position-horizontal:absolute;mso-position-horizontal-relative:text;mso-position-vertical:absolute;mso-position-vertical-relative:text;v-text-anchor:middle" o:gfxdata="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" fillcolor="black [3213]" stroked="f" strokeweight="1pt">
                 <v:stroke joinstyle="miter"/>
               </v:oval>
             </w:pict>
@@ -4510,7 +4510,7 @@
           </mc:Choice>
           <mc:Fallback>
             <w:pict>
-              <v:oval w14:anchorId="0B30C2F6" id="Ellipse 769" o:spid="_x0000_s1026" style="position:absolute;margin-left:58.7pt;margin-top:143.05pt;width:1.7pt;height:1.65pt;z-index:251700224;visibility:visible;mso-wrap-style:square;mso-wrap-distance-left:9pt;mso-wrap-distance-top:0;mso-wrap-distance-right:9pt;mso-wrap-distance-bottom:0;mso-position-horizontal:absolute;mso-position-horizontal-relative:text;mso-position-vertical:absolute;mso-position-vertical-relative:text;v-text-anchor:middle" o:gfxdata="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" fillcolor="black [3213]" stroked="f" strokeweight="1pt">
+              <v:oval w14:anchorId="0B30C2F6" id="Ellipse 769" o:spid="_x0000_s1026" style="position:absolute;margin-left:58.7pt;margin-top:143.05pt;width:1.7pt;height:1.65pt;z-index:251700224;visibility:visible;mso-wrap-style:square;mso-wrap-distance-left:9pt;mso-wrap-distance-top:0;mso-wrap-distance-right:9pt;mso-wrap-distance-bottom:0;mso-position-horizontal:absolute;mso-position-horizontal-relative:text;mso-position-vertical:absolute;mso-position-vertical-relative:text;v-text-anchor:middle" o:gfxdata="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" fillcolor="black [3213]" stroked="f" strokeweight="1pt">
                 <v:stroke joinstyle="miter"/>
               </v:oval>
             </w:pict>
@@ -4587,7 +4587,7 @@
           </mc:Choice>
           <mc:Fallback>
             <w:pict>
-              <v:oval w14:anchorId="3648628D" id="Ellipse 768" o:spid="_x0000_s1026" style="position:absolute;margin-left:-.75pt;margin-top:143.05pt;width:1.7pt;height:1.65pt;z-index:251699200;visibility:visible;mso-wrap-style:square;mso-wrap-distance-left:9pt;mso-wrap-distance-top:0;mso-wrap-distance-right:9pt;mso-wrap-distance-bottom:0;mso-position-horizontal:absolute;mso-position-horizontal-relative:text;mso-position-vertical:absolute;mso-position-vertical-relative:text;v-text-anchor:middle" o:gfxdata="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" fillcolor="black [3213]" stroked="f" strokeweight="1pt">
+              <v:oval w14:anchorId="3648628D" id="Ellipse 768" o:spid="_x0000_s1026" style="position:absolute;margin-left:-.75pt;margin-top:143.05pt;width:1.7pt;height:1.65pt;z-index:251699200;visibility:visible;mso-wrap-style:square;mso-wrap-distance-left:9pt;mso-wrap-distance-top:0;mso-wrap-distance-right:9pt;mso-wrap-distance-bottom:0;mso-position-horizontal:absolute;mso-position-horizontal-relative:text;mso-position-vertical:absolute;mso-position-vertical-relative:text;v-text-anchor:middle" o:gfxdata="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" fillcolor="black [3213]" stroked="f" strokeweight="1pt">
                 <v:stroke joinstyle="miter"/>
               </v:oval>
             </w:pict>
@@ -4664,7 +4664,7 @@
           </mc:Choice>
           <mc:Fallback>
             <w:pict>
-              <v:oval w14:anchorId="0877F34E" id="Ellipse 575" o:spid="_x0000_s1026" style="position:absolute;margin-left:178.3pt;margin-top:143.05pt;width:1.7pt;height:1.65pt;z-index:251698176;visibility:visible;mso-wrap-style:square;mso-wrap-distance-left:9pt;mso-wrap-distance-top:0;mso-wrap-distance-right:9pt;mso-wrap-distance-bottom:0;mso-position-horizontal:absolute;mso-position-horizontal-relative:text;mso-position-vertical:absolute;mso-position-vertical-relative:text;v-text-anchor:middle" o:gfxdata="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" fillcolor="black [3213]" stroked="f" strokeweight="1pt">
+              <v:oval w14:anchorId="0877F34E" id="Ellipse 575" o:spid="_x0000_s1026" style="position:absolute;margin-left:178.3pt;margin-top:143.05pt;width:1.7pt;height:1.65pt;z-index:251698176;visibility:visible;mso-wrap-style:square;mso-wrap-distance-left:9pt;mso-wrap-distance-top:0;mso-wrap-distance-right:9pt;mso-wrap-distance-bottom:0;mso-position-horizontal:absolute;mso-position-horizontal-relative:text;mso-position-vertical:absolute;mso-position-vertical-relative:text;v-text-anchor:middle" o:gfxdata="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" fillcolor="black [3213]" stroked="f" strokeweight="1pt">
                 <v:stroke joinstyle="miter"/>
               </v:oval>
             </w:pict>
@@ -4741,7 +4741,7 @@
           </mc:Choice>
           <mc:Fallback>
             <w:pict>
-              <v:oval w14:anchorId="67539E0D" id="Ellipse 574" o:spid="_x0000_s1026" style="position:absolute;margin-left:118.2pt;margin-top:143.05pt;width:1.7pt;height:1.65pt;z-index:251697152;visibility:visible;mso-wrap-style:square;mso-wrap-distance-left:9pt;mso-wrap-distance-top:0;mso-wrap-distance-right:9pt;mso-wrap-distance-bottom:0;mso-position-horizontal:absolute;mso-position-horizontal-relative:text;mso-position-vertical:absolute;mso-position-vertical-relative:text;v-text-anchor:middle" o:gfxdata="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" fillcolor="black [3213]" stroked="f" strokeweight="1pt">
+              <v:oval w14:anchorId="67539E0D" id="Ellipse 574" o:spid="_x0000_s1026" style="position:absolute;margin-left:118.2pt;margin-top:143.05pt;width:1.7pt;height:1.65pt;z-index:251697152;visibility:visible;mso-wrap-style:square;mso-wrap-distance-left:9pt;mso-wrap-distance-top:0;mso-wrap-distance-right:9pt;mso-wrap-distance-bottom:0;mso-position-horizontal:absolute;mso-position-horizontal-relative:text;mso-position-vertical:absolute;mso-position-vertical-relative:text;v-text-anchor:middle" o:gfxdata="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" fillcolor="black [3213]" stroked="f" strokeweight="1pt">
                 <v:stroke joinstyle="miter"/>
               </v:oval>
             </w:pict>
@@ -4824,7 +4824,7 @@
           </mc:Choice>
           <mc:Fallback>
             <w:pict>
-              <v:oval w14:anchorId="4A4A4245" id="Ellipse 21" o:spid="_x0000_s1026" style="position:absolute;margin-left:110.75pt;margin-top:-43.9pt;width:15pt;height:15pt;flip:y;z-index:251779072;visibility:visible;mso-wrap-style:square;mso-width-percent:0;mso-height-percent:0;mso-wrap-distance-left:9pt;mso-wrap-distance-top:0;mso-wrap-distance-right:9pt;mso-wrap-distance-bottom:0;mso-position-horizontal:absolute;mso-position-horizontal-relative:text;mso-position-vertical:absolute;mso-position-vertical-relative:text;mso-width-percent:0;mso-height-percent:0;mso-width-relative:margin;mso-height-relative:margin;v-text-anchor:middle" o:gfxdata="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" fillcolor="black [3213]" stroked="f" strokeweight="1pt">
+              <v:oval w14:anchorId="4A4A4245" id="Ellipse 21" o:spid="_x0000_s1026" style="position:absolute;margin-left:110.75pt;margin-top:-43.9pt;width:15pt;height:15pt;flip:y;z-index:251779072;visibility:visible;mso-wrap-style:square;mso-width-percent:0;mso-height-percent:0;mso-wrap-distance-left:9pt;mso-wrap-distance-top:0;mso-wrap-distance-right:9pt;mso-wrap-distance-bottom:0;mso-position-horizontal:absolute;mso-position-horizontal-relative:text;mso-position-vertical:absolute;mso-position-vertical-relative:text;mso-width-percent:0;mso-height-percent:0;mso-width-relative:margin;mso-height-relative:margin;v-text-anchor:middle" o:gfxdata="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" fillcolor="black [3213]" stroked="f" strokeweight="1pt">
                 <v:stroke joinstyle="miter"/>
               </v:oval>
             </w:pict>
@@ -4913,7 +4913,7 @@
           </mc:Choice>
           <mc:Fallback>
             <w:pict>
-              <v:oval w14:anchorId="12473374" id="Ellipse 20" o:spid="_x0000_s1027" style="position:absolute;margin-left:88.15pt;margin-top:-7.3pt;width:60.4pt;height:60.4pt;z-index:251778048;visibility:visible;mso-wrap-style:square;mso-wrap-distance-left:9pt;mso-wrap-distance-top:0;mso-wrap-distance-right:9pt;mso-wrap-distance-bottom:0;mso-position-horizontal:absolute;mso-position-horizontal-relative:text;mso-position-vertical:absolute;mso-position-vertical-relative:text;v-text-anchor:middle" o:gfxdata="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" fillcolor="#334152" stroked="f" strokeweight="1pt">
+              <v:oval w14:anchorId="12473374" id="Ellipse 20" o:spid="_x0000_s1027" style="position:absolute;margin-left:88.15pt;margin-top:-7.3pt;width:60.4pt;height:60.4pt;z-index:251778048;visibility:visible;mso-wrap-style:square;mso-wrap-distance-left:9pt;mso-wrap-distance-top:0;mso-wrap-distance-right:9pt;mso-wrap-distance-bottom:0;mso-position-horizontal:absolute;mso-position-horizontal-relative:text;mso-position-vertical:absolute;mso-position-vertical-relative:text;v-text-anchor:middle" o:gfxdata="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" fillcolor="#334152" stroked="f" strokeweight="1pt">
                 <v:stroke joinstyle="miter"/>
                 <v:textbox>
                   <w:txbxContent>
@@ -5002,7 +5002,7 @@
           </mc:Choice>
           <mc:Fallback>
             <w:pict>
-              <v:oval w14:anchorId="01B1AA81" id="Ellipse 1010" o:spid="_x0000_s1026" style="position:absolute;margin-left:119.05pt;margin-top:560.1pt;width:1.7pt;height:1.65pt;z-index:251758592;visibility:visible;mso-wrap-style:square;mso-wrap-distance-left:9pt;mso-wrap-distance-top:0;mso-wrap-distance-right:9pt;mso-wrap-distance-bottom:0;mso-position-horizontal:absolute;mso-position-horizontal-relative:text;mso-position-vertical:absolute;mso-position-vertical-relative:text;v-text-anchor:middle" o:gfxdata="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" fillcolor="black [3213]" stroked="f" strokeweight="1pt">
+              <v:oval w14:anchorId="01B1AA81" id="Ellipse 1010" o:spid="_x0000_s1026" style="position:absolute;margin-left:119.05pt;margin-top:560.1pt;width:1.7pt;height:1.65pt;z-index:251758592;visibility:visible;mso-wrap-style:square;mso-wrap-distance-left:9pt;mso-wrap-distance-top:0;mso-wrap-distance-right:9pt;mso-wrap-distance-bottom:0;mso-position-horizontal:absolute;mso-position-horizontal-relative:text;mso-position-vertical:absolute;mso-position-vertical-relative:text;v-text-anchor:middle" o:gfxdata="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" fillcolor="black [3213]" stroked="f" strokeweight="1pt">
                 <v:stroke joinstyle="miter"/>
               </v:oval>
             </w:pict>
@@ -5079,7 +5079,7 @@
           </mc:Choice>
           <mc:Fallback>
             <w:pict>
-              <v:oval w14:anchorId="14D1A7D1" id="Ellipse 1012" o:spid="_x0000_s1026" style="position:absolute;margin-left:0;margin-top:560pt;width:1.7pt;height:1.65pt;z-index:251760640;visibility:visible;mso-wrap-style:square;mso-wrap-distance-left:9pt;mso-wrap-distance-top:0;mso-wrap-distance-right:9pt;mso-wrap-distance-bottom:0;mso-position-horizontal:absolute;mso-position-horizontal-relative:text;mso-position-vertical:absolute;mso-position-vertical-relative:text;v-text-anchor:middle" o:gfxdata="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" fillcolor="black [3213]" stroked="f" strokeweight="1pt">
+              <v:oval w14:anchorId="14D1A7D1" id="Ellipse 1012" o:spid="_x0000_s1026" style="position:absolute;margin-left:0;margin-top:560pt;width:1.7pt;height:1.65pt;z-index:251760640;visibility:visible;mso-wrap-style:square;mso-wrap-distance-left:9pt;mso-wrap-distance-top:0;mso-wrap-distance-right:9pt;mso-wrap-distance-bottom:0;mso-position-horizontal:absolute;mso-position-horizontal-relative:text;mso-position-vertical:absolute;mso-position-vertical-relative:text;v-text-anchor:middle" o:gfxdata="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" fillcolor="black [3213]" stroked="f" strokeweight="1pt">
                 <v:stroke joinstyle="miter"/>
               </v:oval>
             </w:pict>
@@ -5156,7 +5156,7 @@
           </mc:Choice>
           <mc:Fallback>
             <w:pict>
-              <v:oval w14:anchorId="36B40558" id="Ellipse 1003" o:spid="_x0000_s1026" style="position:absolute;margin-left:.1pt;margin-top:500.55pt;width:1.7pt;height:1.65pt;z-index:251756544;visibility:visible;mso-wrap-style:square;mso-wrap-distance-left:9pt;mso-wrap-distance-top:0;mso-wrap-distance-right:9pt;mso-wrap-distance-bottom:0;mso-position-horizontal:absolute;mso-position-horizontal-relative:text;mso-position-vertical:absolute;mso-position-vertical-relative:text;v-text-anchor:middle" o:gfxdata="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" fillcolor="black [3213]" stroked="f" strokeweight="1pt">
+              <v:oval w14:anchorId="36B40558" id="Ellipse 1003" o:spid="_x0000_s1026" style="position:absolute;margin-left:.1pt;margin-top:500.55pt;width:1.7pt;height:1.65pt;z-index:251756544;visibility:visible;mso-wrap-style:square;mso-wrap-distance-left:9pt;mso-wrap-distance-top:0;mso-wrap-distance-right:9pt;mso-wrap-distance-bottom:0;mso-position-horizontal:absolute;mso-position-horizontal-relative:text;mso-position-vertical:absolute;mso-position-vertical-relative:text;v-text-anchor:middle" o:gfxdata="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" fillcolor="black [3213]" stroked="f" strokeweight="1pt">
                 <v:stroke joinstyle="miter"/>
               </v:oval>
             </w:pict>
@@ -5233,7 +5233,7 @@
           </mc:Choice>
           <mc:Fallback>
             <w:pict>
-              <v:oval w14:anchorId="108DE211" id="Ellipse 803" o:spid="_x0000_s1026" style="position:absolute;margin-left:297.25pt;margin-top:381.6pt;width:1.7pt;height:1.65pt;z-index:251731968;visibility:visible;mso-wrap-style:square;mso-wrap-distance-left:9pt;mso-wrap-distance-top:0;mso-wrap-distance-right:9pt;mso-wrap-distance-bottom:0;mso-position-horizontal:absolute;mso-position-horizontal-relative:text;mso-position-vertical:absolute;mso-position-vertical-relative:text;v-text-anchor:middle" o:gfxdata="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" fillcolor="black [3213]" stroked="f" strokeweight="1pt">
+              <v:oval w14:anchorId="108DE211" id="Ellipse 803" o:spid="_x0000_s1026" style="position:absolute;margin-left:297.25pt;margin-top:381.6pt;width:1.7pt;height:1.65pt;z-index:251731968;visibility:visible;mso-wrap-style:square;mso-wrap-distance-left:9pt;mso-wrap-distance-top:0;mso-wrap-distance-right:9pt;mso-wrap-distance-bottom:0;mso-position-horizontal:absolute;mso-position-horizontal-relative:text;mso-position-vertical:absolute;mso-position-vertical-relative:text;v-text-anchor:middle" o:gfxdata="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" fillcolor="black [3213]" stroked="f" strokeweight="1pt">
                 <v:stroke joinstyle="miter"/>
               </v:oval>
             </w:pict>
@@ -5310,7 +5310,7 @@
           </mc:Choice>
           <mc:Fallback>
             <w:pict>
-              <v:oval w14:anchorId="23576116" id="Ellipse 752" o:spid="_x0000_s1026" style="position:absolute;margin-left:118.25pt;margin-top:24.15pt;width:1.75pt;height:1.65pt;z-index:251673600;visibility:visible;mso-wrap-style:square;mso-wrap-distance-left:9pt;mso-wrap-distance-top:0;mso-wrap-distance-right:9pt;mso-wrap-distance-bottom:0;mso-position-horizontal:absolute;mso-position-horizontal-relative:text;mso-position-vertical:absolute;mso-position-vertical-relative:text;v-text-anchor:middle" o:gfxdata="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" fillcolor="black [3213]" stroked="f" strokeweight="1pt">
+              <v:oval w14:anchorId="23576116" id="Ellipse 752" o:spid="_x0000_s1026" style="position:absolute;margin-left:118.25pt;margin-top:24.15pt;width:1.75pt;height:1.65pt;z-index:251673600;visibility:visible;mso-wrap-style:square;mso-wrap-distance-left:9pt;mso-wrap-distance-top:0;mso-wrap-distance-right:9pt;mso-wrap-distance-bottom:0;mso-position-horizontal:absolute;mso-position-horizontal-relative:text;mso-position-vertical:absolute;mso-position-vertical-relative:text;v-text-anchor:middle" o:gfxdata="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" fillcolor="black [3213]" stroked="f" strokeweight="1pt">
                 <v:stroke joinstyle="miter"/>
               </v:oval>
             </w:pict>
@@ -5387,7 +5387,7 @@
           </mc:Choice>
           <mc:Fallback>
             <w:pict>
-              <v:oval w14:anchorId="3387E7A3" id="Ellipse 753" o:spid="_x0000_s1026" style="position:absolute;margin-left:178.2pt;margin-top:24.15pt;width:1.75pt;height:1.65pt;z-index:251674624;visibility:visible;mso-wrap-style:square;mso-wrap-distance-left:9pt;mso-wrap-distance-top:0;mso-wrap-distance-right:9pt;mso-wrap-distance-bottom:0;mso-position-horizontal:absolute;mso-position-horizontal-relative:text;mso-position-vertical:absolute;mso-position-vertical-relative:text;v-text-anchor:middle" o:gfxdata="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" fillcolor="black [3213]" stroked="f" strokeweight="1pt">
+              <v:oval w14:anchorId="3387E7A3" id="Ellipse 753" o:spid="_x0000_s1026" style="position:absolute;margin-left:178.2pt;margin-top:24.15pt;width:1.75pt;height:1.65pt;z-index:251674624;visibility:visible;mso-wrap-style:square;mso-wrap-distance-left:9pt;mso-wrap-distance-top:0;mso-wrap-distance-right:9pt;mso-wrap-distance-bottom:0;mso-position-horizontal:absolute;mso-position-horizontal-relative:text;mso-position-vertical:absolute;mso-position-vertical-relative:text;v-text-anchor:middle" o:gfxdata="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" fillcolor="black [3213]" stroked="f" strokeweight="1pt">
                 <v:stroke joinstyle="miter"/>
               </v:oval>
             </w:pict>
@@ -5464,7 +5464,7 @@
           </mc:Choice>
           <mc:Fallback>
             <w:pict>
-              <v:oval w14:anchorId="77A28F06" id="Ellipse 760" o:spid="_x0000_s1026" style="position:absolute;margin-left:237.6pt;margin-top:24.75pt;width:1.75pt;height:1.65pt;z-index:251675648;visibility:visible;mso-wrap-style:square;mso-wrap-distance-left:9pt;mso-wrap-distance-top:0;mso-wrap-distance-right:9pt;mso-wrap-distance-bottom:0;mso-position-horizontal:absolute;mso-position-horizontal-relative:text;mso-position-vertical:absolute;mso-position-vertical-relative:text;v-text-anchor:middle" o:gfxdata="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" fillcolor="black [3213]" stroked="f" strokeweight="1pt">
+              <v:oval w14:anchorId="77A28F06" id="Ellipse 760" o:spid="_x0000_s1026" style="position:absolute;margin-left:237.6pt;margin-top:24.75pt;width:1.75pt;height:1.65pt;z-index:251675648;visibility:visible;mso-wrap-style:square;mso-wrap-distance-left:9pt;mso-wrap-distance-top:0;mso-wrap-distance-right:9pt;mso-wrap-distance-bottom:0;mso-position-horizontal:absolute;mso-position-horizontal-relative:text;mso-position-vertical:absolute;mso-position-vertical-relative:text;v-text-anchor:middle" o:gfxdata="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" fillcolor="black [3213]" stroked="f" strokeweight="1pt">
                 <v:stroke joinstyle="miter"/>
               </v:oval>
             </w:pict>
@@ -5541,7 +5541,7 @@
           </mc:Choice>
           <mc:Fallback>
             <w:pict>
-              <v:oval w14:anchorId="73372545" id="Ellipse 804" o:spid="_x0000_s1026" style="position:absolute;margin-left:475.7pt;margin-top:381.6pt;width:1.7pt;height:1.65pt;z-index:251732992;visibility:visible;mso-wrap-style:square;mso-wrap-distance-left:9pt;mso-wrap-distance-top:0;mso-wrap-distance-right:9pt;mso-wrap-distance-bottom:0;mso-position-horizontal:absolute;mso-position-horizontal-relative:text;mso-position-vertical:absolute;mso-position-vertical-relative:text;v-text-anchor:middle" o:gfxdata="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" fillcolor="black [3213]" stroked="f" strokeweight="1pt">
+              <v:oval w14:anchorId="73372545" id="Ellipse 804" o:spid="_x0000_s1026" style="position:absolute;margin-left:475.7pt;margin-top:381.6pt;width:1.7pt;height:1.65pt;z-index:251732992;visibility:visible;mso-wrap-style:square;mso-wrap-distance-left:9pt;mso-wrap-distance-top:0;mso-wrap-distance-right:9pt;mso-wrap-distance-bottom:0;mso-position-horizontal:absolute;mso-position-horizontal-relative:text;mso-position-vertical:absolute;mso-position-vertical-relative:text;v-text-anchor:middle" o:gfxdata="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" fillcolor="black [3213]" stroked="f" strokeweight="1pt">
                 <v:stroke joinstyle="miter"/>
               </v:oval>
             </w:pict>
@@ -5618,7 +5618,7 @@
           </mc:Choice>
           <mc:Fallback>
             <w:pict>
-              <v:oval w14:anchorId="4E5A9737" id="Ellipse 801" o:spid="_x0000_s1026" style="position:absolute;margin-left:416.85pt;margin-top:381.6pt;width:1.7pt;height:1.65pt;z-index:251729920;visibility:visible;mso-wrap-style:square;mso-wrap-distance-left:9pt;mso-wrap-distance-top:0;mso-wrap-distance-right:9pt;mso-wrap-distance-bottom:0;mso-position-horizontal:absolute;mso-position-horizontal-relative:text;mso-position-vertical:absolute;mso-position-vertical-relative:text;v-text-anchor:middle" o:gfxdata="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" fillcolor="black [3213]" stroked="f" strokeweight="1pt">
+              <v:oval w14:anchorId="4E5A9737" id="Ellipse 801" o:spid="_x0000_s1026" style="position:absolute;margin-left:416.85pt;margin-top:381.6pt;width:1.7pt;height:1.65pt;z-index:251729920;visibility:visible;mso-wrap-style:square;mso-wrap-distance-left:9pt;mso-wrap-distance-top:0;mso-wrap-distance-right:9pt;mso-wrap-distance-bottom:0;mso-position-horizontal:absolute;mso-position-horizontal-relative:text;mso-position-vertical:absolute;mso-position-vertical-relative:text;v-text-anchor:middle" o:gfxdata="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" fillcolor="black [3213]" stroked="f" strokeweight="1pt">
                 <v:stroke joinstyle="miter"/>
               </v:oval>
             </w:pict>
@@ -5695,7 +5695,7 @@
           </mc:Choice>
           <mc:Fallback>
             <w:pict>
-              <v:oval w14:anchorId="0FFA6226" id="Ellipse 800" o:spid="_x0000_s1026" style="position:absolute;margin-left:356.7pt;margin-top:381.6pt;width:1.7pt;height:1.65pt;z-index:251728896;visibility:visible;mso-wrap-style:square;mso-wrap-distance-left:9pt;mso-wrap-distance-top:0;mso-wrap-distance-right:9pt;mso-wrap-distance-bottom:0;mso-position-horizontal:absolute;mso-position-horizontal-relative:text;mso-position-vertical:absolute;mso-position-vertical-relative:text;v-text-anchor:middle" o:gfxdata="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" fillcolor="black [3213]" stroked="f" strokeweight="1pt">
+              <v:oval w14:anchorId="0FFA6226" id="Ellipse 800" o:spid="_x0000_s1026" style="position:absolute;margin-left:356.7pt;margin-top:381.6pt;width:1.7pt;height:1.65pt;z-index:251728896;visibility:visible;mso-wrap-style:square;mso-wrap-distance-left:9pt;mso-wrap-distance-top:0;mso-wrap-distance-right:9pt;mso-wrap-distance-bottom:0;mso-position-horizontal:absolute;mso-position-horizontal-relative:text;mso-position-vertical:absolute;mso-position-vertical-relative:text;v-text-anchor:middle" o:gfxdata="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" fillcolor="black [3213]" stroked="f" strokeweight="1pt">
                 <v:stroke joinstyle="miter"/>
               </v:oval>
             </w:pict>
@@ -5772,7 +5772,7 @@
           </mc:Choice>
           <mc:Fallback>
             <w:pict>
-              <v:oval w14:anchorId="3EE36B25" id="Ellipse 802" o:spid="_x0000_s1026" style="position:absolute;margin-left:237.75pt;margin-top:381.6pt;width:1.7pt;height:1.65pt;z-index:251730944;visibility:visible;mso-wrap-style:square;mso-wrap-distance-left:9pt;mso-wrap-distance-top:0;mso-wrap-distance-right:9pt;mso-wrap-distance-bottom:0;mso-position-horizontal:absolute;mso-position-horizontal-relative:text;mso-position-vertical:absolute;mso-position-vertical-relative:text;v-text-anchor:middle" o:gfxdata="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" fillcolor="black [3213]" stroked="f" strokeweight="1pt">
+              <v:oval w14:anchorId="3EE36B25" id="Ellipse 802" o:spid="_x0000_s1026" style="position:absolute;margin-left:237.75pt;margin-top:381.6pt;width:1.7pt;height:1.65pt;z-index:251730944;visibility:visible;mso-wrap-style:square;mso-wrap-distance-left:9pt;mso-wrap-distance-top:0;mso-wrap-distance-right:9pt;mso-wrap-distance-bottom:0;mso-position-horizontal:absolute;mso-position-horizontal-relative:text;mso-position-vertical:absolute;mso-position-vertical-relative:text;v-text-anchor:middle" o:gfxdata="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" fillcolor="black [3213]" stroked="f" strokeweight="1pt">
                 <v:stroke joinstyle="miter"/>
               </v:oval>
             </w:pict>
@@ -5849,7 +5849,7 @@
           </mc:Choice>
           <mc:Fallback>
             <w:pict>
-              <v:oval w14:anchorId="7FB707C1" id="Ellipse 797" o:spid="_x0000_s1026" style="position:absolute;margin-left:178.3pt;margin-top:381.3pt;width:1.7pt;height:1.65pt;z-index:251725824;visibility:visible;mso-wrap-style:square;mso-wrap-distance-left:9pt;mso-wrap-distance-top:0;mso-wrap-distance-right:9pt;mso-wrap-distance-bottom:0;mso-position-horizontal:absolute;mso-position-horizontal-relative:text;mso-position-vertical:absolute;mso-position-vertical-relative:text;v-text-anchor:middle" o:gfxdata="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" fillcolor="black [3213]" stroked="f" strokeweight="1pt">
+              <v:oval w14:anchorId="7FB707C1" id="Ellipse 797" o:spid="_x0000_s1026" style="position:absolute;margin-left:178.3pt;margin-top:381.3pt;width:1.7pt;height:1.65pt;z-index:251725824;visibility:visible;mso-wrap-style:square;mso-wrap-distance-left:9pt;mso-wrap-distance-top:0;mso-wrap-distance-right:9pt;mso-wrap-distance-bottom:0;mso-position-horizontal:absolute;mso-position-horizontal-relative:text;mso-position-vertical:absolute;mso-position-vertical-relative:text;v-text-anchor:middle" o:gfxdata="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" fillcolor="black [3213]" stroked="f" strokeweight="1pt">
                 <v:stroke joinstyle="miter"/>
               </v:oval>
             </w:pict>
@@ -5926,7 +5926,7 @@
           </mc:Choice>
           <mc:Fallback>
             <w:pict>
-              <v:oval w14:anchorId="04358249" id="Ellipse 796" o:spid="_x0000_s1026" style="position:absolute;margin-left:118.2pt;margin-top:381.3pt;width:1.7pt;height:1.65pt;z-index:251724800;visibility:visible;mso-wrap-style:square;mso-wrap-distance-left:9pt;mso-wrap-distance-top:0;mso-wrap-distance-right:9pt;mso-wrap-distance-bottom:0;mso-position-horizontal:absolute;mso-position-horizontal-relative:text;mso-position-vertical:absolute;mso-position-vertical-relative:text;v-text-anchor:middle" o:gfxdata="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" fillcolor="black [3213]" stroked="f" strokeweight="1pt">
+              <v:oval w14:anchorId="04358249" id="Ellipse 796" o:spid="_x0000_s1026" style="position:absolute;margin-left:118.2pt;margin-top:381.3pt;width:1.7pt;height:1.65pt;z-index:251724800;visibility:visible;mso-wrap-style:square;mso-wrap-distance-left:9pt;mso-wrap-distance-top:0;mso-wrap-distance-right:9pt;mso-wrap-distance-bottom:0;mso-position-horizontal:absolute;mso-position-horizontal-relative:text;mso-position-vertical:absolute;mso-position-vertical-relative:text;v-text-anchor:middle" o:gfxdata="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" fillcolor="black [3213]" stroked="f" strokeweight="1pt">
                 <v:stroke joinstyle="miter"/>
               </v:oval>
             </w:pict>
@@ -6003,7 +6003,7 @@
           </mc:Choice>
           <mc:Fallback>
             <w:pict>
-              <v:oval w14:anchorId="25B914CC" id="Ellipse 799" o:spid="_x0000_s1026" style="position:absolute;margin-left:58.7pt;margin-top:381.3pt;width:1.7pt;height:1.65pt;z-index:251727872;visibility:visible;mso-wrap-style:square;mso-wrap-distance-left:9pt;mso-wrap-distance-top:0;mso-wrap-distance-right:9pt;mso-wrap-distance-bottom:0;mso-position-horizontal:absolute;mso-position-horizontal-relative:text;mso-position-vertical:absolute;mso-position-vertical-relative:text;v-text-anchor:middle" o:gfxdata="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" fillcolor="black [3213]" stroked="f" strokeweight="1pt">
+              <v:oval w14:anchorId="25B914CC" id="Ellipse 799" o:spid="_x0000_s1026" style="position:absolute;margin-left:58.7pt;margin-top:381.3pt;width:1.7pt;height:1.65pt;z-index:251727872;visibility:visible;mso-wrap-style:square;mso-wrap-distance-left:9pt;mso-wrap-distance-top:0;mso-wrap-distance-right:9pt;mso-wrap-distance-bottom:0;mso-position-horizontal:absolute;mso-position-horizontal-relative:text;mso-position-vertical:absolute;mso-position-vertical-relative:text;v-text-anchor:middle" o:gfxdata="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" fillcolor="black [3213]" stroked="f" strokeweight="1pt">
                 <v:stroke joinstyle="miter"/>
               </v:oval>
             </w:pict>
@@ -6080,7 +6080,7 @@
           </mc:Choice>
           <mc:Fallback>
             <w:pict>
-              <v:oval w14:anchorId="7D271035" id="Ellipse 798" o:spid="_x0000_s1026" style="position:absolute;margin-left:-.75pt;margin-top:381.3pt;width:1.7pt;height:1.65pt;z-index:251726848;visibility:visible;mso-wrap-style:square;mso-wrap-distance-left:9pt;mso-wrap-distance-top:0;mso-wrap-distance-right:9pt;mso-wrap-distance-bottom:0;mso-position-horizontal:absolute;mso-position-horizontal-relative:text;mso-position-vertical:absolute;mso-position-vertical-relative:text;v-text-anchor:middle" o:gfxdata="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" fillcolor="black [3213]" stroked="f" strokeweight="1pt">
+              <v:oval w14:anchorId="7D271035" id="Ellipse 798" o:spid="_x0000_s1026" style="position:absolute;margin-left:-.75pt;margin-top:381.3pt;width:1.7pt;height:1.65pt;z-index:251726848;visibility:visible;mso-wrap-style:square;mso-wrap-distance-left:9pt;mso-wrap-distance-top:0;mso-wrap-distance-right:9pt;mso-wrap-distance-bottom:0;mso-position-horizontal:absolute;mso-position-horizontal-relative:text;mso-position-vertical:absolute;mso-position-vertical-relative:text;v-text-anchor:middle" o:gfxdata="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" fillcolor="black [3213]" stroked="f" strokeweight="1pt">
                 <v:stroke joinstyle="miter"/>
               </v:oval>
             </w:pict>
@@ -6157,7 +6157,7 @@
           </mc:Choice>
           <mc:Fallback>
             <w:pict>
-              <v:oval w14:anchorId="180F13C8" id="Ellipse 792" o:spid="_x0000_s1026" style="position:absolute;margin-left:237.75pt;margin-top:321.9pt;width:1.7pt;height:1.65pt;z-index:251721728;visibility:visible;mso-wrap-style:square;mso-wrap-distance-left:9pt;mso-wrap-distance-top:0;mso-wrap-distance-right:9pt;mso-wrap-distance-bottom:0;mso-position-horizontal:absolute;mso-position-horizontal-relative:text;mso-position-vertical:absolute;mso-position-vertical-relative:text;v-text-anchor:middle" o:gfxdata="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" fillcolor="black [3213]" stroked="f" strokeweight="1pt">
+              <v:oval w14:anchorId="180F13C8" id="Ellipse 792" o:spid="_x0000_s1026" style="position:absolute;margin-left:237.75pt;margin-top:321.9pt;width:1.7pt;height:1.65pt;z-index:251721728;visibility:visible;mso-wrap-style:square;mso-wrap-distance-left:9pt;mso-wrap-distance-top:0;mso-wrap-distance-right:9pt;mso-wrap-distance-bottom:0;mso-position-horizontal:absolute;mso-position-horizontal-relative:text;mso-position-vertical:absolute;mso-position-vertical-relative:text;v-text-anchor:middle" o:gfxdata="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" fillcolor="black [3213]" stroked="f" strokeweight="1pt">
                 <v:stroke joinstyle="miter"/>
               </v:oval>
             </w:pict>
@@ -6234,7 +6234,7 @@
           </mc:Choice>
           <mc:Fallback>
             <w:pict>
-              <v:oval w14:anchorId="0E4AD45D" id="Ellipse 787" o:spid="_x0000_s1026" style="position:absolute;margin-left:178.3pt;margin-top:322pt;width:1.7pt;height:1.65pt;z-index:251716608;visibility:visible;mso-wrap-style:square;mso-wrap-distance-left:9pt;mso-wrap-distance-top:0;mso-wrap-distance-right:9pt;mso-wrap-distance-bottom:0;mso-position-horizontal:absolute;mso-position-horizontal-relative:text;mso-position-vertical:absolute;mso-position-vertical-relative:text;v-text-anchor:middle" o:gfxdata="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" fillcolor="black [3213]" stroked="f" strokeweight="1pt">
+              <v:oval w14:anchorId="0E4AD45D" id="Ellipse 787" o:spid="_x0000_s1026" style="position:absolute;margin-left:178.3pt;margin-top:322pt;width:1.7pt;height:1.65pt;z-index:251716608;visibility:visible;mso-wrap-style:square;mso-wrap-distance-left:9pt;mso-wrap-distance-top:0;mso-wrap-distance-right:9pt;mso-wrap-distance-bottom:0;mso-position-horizontal:absolute;mso-position-horizontal-relative:text;mso-position-vertical:absolute;mso-position-vertical-relative:text;v-text-anchor:middle" o:gfxdata="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" fillcolor="black [3213]" stroked="f" strokeweight="1pt">
                 <v:stroke joinstyle="miter"/>
               </v:oval>
             </w:pict>
@@ -6311,7 +6311,7 @@
           </mc:Choice>
           <mc:Fallback>
             <w:pict>
-              <v:oval w14:anchorId="3E8957B3" id="Ellipse 786" o:spid="_x0000_s1026" style="position:absolute;margin-left:118.2pt;margin-top:322pt;width:1.7pt;height:1.65pt;z-index:251715584;visibility:visible;mso-wrap-style:square;mso-wrap-distance-left:9pt;mso-wrap-distance-top:0;mso-wrap-distance-right:9pt;mso-wrap-distance-bottom:0;mso-position-horizontal:absolute;mso-position-horizontal-relative:text;mso-position-vertical:absolute;mso-position-vertical-relative:text;v-text-anchor:middle" o:gfxdata="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" fillcolor="black [3213]" stroked="f" strokeweight="1pt">
+              <v:oval w14:anchorId="3E8957B3" id="Ellipse 786" o:spid="_x0000_s1026" style="position:absolute;margin-left:118.2pt;margin-top:322pt;width:1.7pt;height:1.65pt;z-index:251715584;visibility:visible;mso-wrap-style:square;mso-wrap-distance-left:9pt;mso-wrap-distance-top:0;mso-wrap-distance-right:9pt;mso-wrap-distance-bottom:0;mso-position-horizontal:absolute;mso-position-horizontal-relative:text;mso-position-vertical:absolute;mso-position-vertical-relative:text;v-text-anchor:middle" o:gfxdata="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" fillcolor="black [3213]" stroked="f" strokeweight="1pt">
                 <v:stroke joinstyle="miter"/>
               </v:oval>
             </w:pict>
@@ -6388,7 +6388,7 @@
           </mc:Choice>
           <mc:Fallback>
             <w:pict>
-              <v:oval w14:anchorId="5FAB1089" id="Ellipse 789" o:spid="_x0000_s1026" style="position:absolute;margin-left:58.7pt;margin-top:322pt;width:1.7pt;height:1.65pt;z-index:251718656;visibility:visible;mso-wrap-style:square;mso-wrap-distance-left:9pt;mso-wrap-distance-top:0;mso-wrap-distance-right:9pt;mso-wrap-distance-bottom:0;mso-position-horizontal:absolute;mso-position-horizontal-relative:text;mso-position-vertical:absolute;mso-position-vertical-relative:text;v-text-anchor:middle" o:gfxdata="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" fillcolor="black [3213]" stroked="f" strokeweight="1pt">
+              <v:oval w14:anchorId="5FAB1089" id="Ellipse 789" o:spid="_x0000_s1026" style="position:absolute;margin-left:58.7pt;margin-top:322pt;width:1.7pt;height:1.65pt;z-index:251718656;visibility:visible;mso-wrap-style:square;mso-wrap-distance-left:9pt;mso-wrap-distance-top:0;mso-wrap-distance-right:9pt;mso-wrap-distance-bottom:0;mso-position-horizontal:absolute;mso-position-horizontal-relative:text;mso-position-vertical:absolute;mso-position-vertical-relative:text;v-text-anchor:middle" o:gfxdata="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" fillcolor="black [3213]" stroked="f" strokeweight="1pt">
                 <v:stroke joinstyle="miter"/>
               </v:oval>
             </w:pict>
@@ -6465,7 +6465,7 @@
           </mc:Choice>
           <mc:Fallback>
             <w:pict>
-              <v:oval w14:anchorId="2916A359" id="Ellipse 793" o:spid="_x0000_s1026" style="position:absolute;margin-left:297.25pt;margin-top:321.9pt;width:1.7pt;height:1.65pt;z-index:251722752;visibility:visible;mso-wrap-style:square;mso-wrap-distance-left:9pt;mso-wrap-distance-top:0;mso-wrap-distance-right:9pt;mso-wrap-distance-bottom:0;mso-position-horizontal:absolute;mso-position-horizontal-relative:text;mso-position-vertical:absolute;mso-position-vertical-relative:text;v-text-anchor:middle" o:gfxdata="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" fillcolor="black [3213]" stroked="f" strokeweight="1pt">
+              <v:oval w14:anchorId="2916A359" id="Ellipse 793" o:spid="_x0000_s1026" style="position:absolute;margin-left:297.25pt;margin-top:321.9pt;width:1.7pt;height:1.65pt;z-index:251722752;visibility:visible;mso-wrap-style:square;mso-wrap-distance-left:9pt;mso-wrap-distance-top:0;mso-wrap-distance-right:9pt;mso-wrap-distance-bottom:0;mso-position-horizontal:absolute;mso-position-horizontal-relative:text;mso-position-vertical:absolute;mso-position-vertical-relative:text;v-text-anchor:middle" o:gfxdata="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" fillcolor="black [3213]" stroked="f" strokeweight="1pt">
                 <v:stroke joinstyle="miter"/>
               </v:oval>
             </w:pict>
@@ -6542,7 +6542,7 @@
           </mc:Choice>
           <mc:Fallback>
             <w:pict>
-              <v:oval w14:anchorId="3829A9DB" id="Ellipse 790" o:spid="_x0000_s1026" style="position:absolute;margin-left:356.7pt;margin-top:321.9pt;width:1.7pt;height:1.65pt;z-index:251719680;visibility:visible;mso-wrap-style:square;mso-wrap-distance-left:9pt;mso-wrap-distance-top:0;mso-wrap-distance-right:9pt;mso-wrap-distance-bottom:0;mso-position-horizontal:absolute;mso-position-horizontal-relative:text;mso-position-vertical:absolute;mso-position-vertical-relative:text;v-text-anchor:middle" o:gfxdata="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" fillcolor="black [3213]" stroked="f" strokeweight="1pt">
+              <v:oval w14:anchorId="3829A9DB" id="Ellipse 790" o:spid="_x0000_s1026" style="position:absolute;margin-left:356.7pt;margin-top:321.9pt;width:1.7pt;height:1.65pt;z-index:251719680;visibility:visible;mso-wrap-style:square;mso-wrap-distance-left:9pt;mso-wrap-distance-top:0;mso-wrap-distance-right:9pt;mso-wrap-distance-bottom:0;mso-position-horizontal:absolute;mso-position-horizontal-relative:text;mso-position-vertical:absolute;mso-position-vertical-relative:text;v-text-anchor:middle" o:gfxdata="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" fillcolor="black [3213]" stroked="f" strokeweight="1pt">
                 <v:stroke joinstyle="miter"/>
               </v:oval>
             </w:pict>
@@ -6619,7 +6619,7 @@
           </mc:Choice>
           <mc:Fallback>
             <w:pict>
-              <v:oval w14:anchorId="3FDBEA21" id="Ellipse 791" o:spid="_x0000_s1026" style="position:absolute;margin-left:416.85pt;margin-top:321.9pt;width:1.7pt;height:1.65pt;z-index:251720704;visibility:visible;mso-wrap-style:square;mso-wrap-distance-left:9pt;mso-wrap-distance-top:0;mso-wrap-distance-right:9pt;mso-wrap-distance-bottom:0;mso-position-horizontal:absolute;mso-position-horizontal-relative:text;mso-position-vertical:absolute;mso-position-vertical-relative:text;v-text-anchor:middle" o:gfxdata="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" fillcolor="black [3213]" stroked="f" strokeweight="1pt">
+              <v:oval w14:anchorId="3FDBEA21" id="Ellipse 791" o:spid="_x0000_s1026" style="position:absolute;margin-left:416.85pt;margin-top:321.9pt;width:1.7pt;height:1.65pt;z-index:251720704;visibility:visible;mso-wrap-style:square;mso-wrap-distance-left:9pt;mso-wrap-distance-top:0;mso-wrap-distance-right:9pt;mso-wrap-distance-bottom:0;mso-position-horizontal:absolute;mso-position-horizontal-relative:text;mso-position-vertical:absolute;mso-position-vertical-relative:text;v-text-anchor:middle" o:gfxdata="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" fillcolor="black [3213]" stroked="f" strokeweight="1pt">
                 <v:stroke joinstyle="miter"/>
               </v:oval>
             </w:pict>
@@ -6696,7 +6696,7 @@
           </mc:Choice>
           <mc:Fallback>
             <w:pict>
-              <v:oval w14:anchorId="28801141" id="Ellipse 794" o:spid="_x0000_s1026" style="position:absolute;margin-left:475.7pt;margin-top:321.9pt;width:1.7pt;height:1.65pt;z-index:251723776;visibility:visible;mso-wrap-style:square;mso-wrap-distance-left:9pt;mso-wrap-distance-top:0;mso-wrap-distance-right:9pt;mso-wrap-distance-bottom:0;mso-position-horizontal:absolute;mso-position-horizontal-relative:text;mso-position-vertical:absolute;mso-position-vertical-relative:text;v-text-anchor:middle" o:gfxdata="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" fillcolor="black [3213]" stroked="f" strokeweight="1pt">
+              <v:oval w14:anchorId="28801141" id="Ellipse 794" o:spid="_x0000_s1026" style="position:absolute;margin-left:475.7pt;margin-top:321.9pt;width:1.7pt;height:1.65pt;z-index:251723776;visibility:visible;mso-wrap-style:square;mso-wrap-distance-left:9pt;mso-wrap-distance-top:0;mso-wrap-distance-right:9pt;mso-wrap-distance-bottom:0;mso-position-horizontal:absolute;mso-position-horizontal-relative:text;mso-position-vertical:absolute;mso-position-vertical-relative:text;v-text-anchor:middle" o:gfxdata="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" fillcolor="black [3213]" stroked="f" strokeweight="1pt">
                 <v:stroke joinstyle="miter"/>
               </v:oval>
             </w:pict>
@@ -6773,7 +6773,7 @@
           </mc:Choice>
           <mc:Fallback>
             <w:pict>
-              <v:oval w14:anchorId="43C2E8B9" id="Ellipse 784" o:spid="_x0000_s1026" style="position:absolute;margin-left:475.7pt;margin-top:202.7pt;width:1.7pt;height:1.65pt;z-index:251714560;visibility:visible;mso-wrap-style:square;mso-wrap-distance-left:9pt;mso-wrap-distance-top:0;mso-wrap-distance-right:9pt;mso-wrap-distance-bottom:0;mso-position-horizontal:absolute;mso-position-horizontal-relative:text;mso-position-vertical:absolute;mso-position-vertical-relative:text;v-text-anchor:middle" o:gfxdata="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" fillcolor="black [3213]" stroked="f" strokeweight="1pt">
+              <v:oval w14:anchorId="43C2E8B9" id="Ellipse 784" o:spid="_x0000_s1026" style="position:absolute;margin-left:475.7pt;margin-top:202.7pt;width:1.7pt;height:1.65pt;z-index:251714560;visibility:visible;mso-wrap-style:square;mso-wrap-distance-left:9pt;mso-wrap-distance-top:0;mso-wrap-distance-right:9pt;mso-wrap-distance-bottom:0;mso-position-horizontal:absolute;mso-position-horizontal-relative:text;mso-position-vertical:absolute;mso-position-vertical-relative:text;v-text-anchor:middle" o:gfxdata="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" fillcolor="black [3213]" stroked="f" strokeweight="1pt">
                 <v:stroke joinstyle="miter"/>
               </v:oval>
             </w:pict>
@@ -6850,7 +6850,7 @@
           </mc:Choice>
           <mc:Fallback>
             <w:pict>
-              <v:oval w14:anchorId="52A7CC02" id="Ellipse 781" o:spid="_x0000_s1026" style="position:absolute;margin-left:416.85pt;margin-top:202.7pt;width:1.7pt;height:1.65pt;z-index:251711488;visibility:visible;mso-wrap-style:square;mso-wrap-distance-left:9pt;mso-wrap-distance-top:0;mso-wrap-distance-right:9pt;mso-wrap-distance-bottom:0;mso-position-horizontal:absolute;mso-position-horizontal-relative:text;mso-position-vertical:absolute;mso-position-vertical-relative:text;v-text-anchor:middle" o:gfxdata="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" fillcolor="black [3213]" stroked="f" strokeweight="1pt">
+              <v:oval w14:anchorId="52A7CC02" id="Ellipse 781" o:spid="_x0000_s1026" style="position:absolute;margin-left:416.85pt;margin-top:202.7pt;width:1.7pt;height:1.65pt;z-index:251711488;visibility:visible;mso-wrap-style:square;mso-wrap-distance-left:9pt;mso-wrap-distance-top:0;mso-wrap-distance-right:9pt;mso-wrap-distance-bottom:0;mso-position-horizontal:absolute;mso-position-horizontal-relative:text;mso-position-vertical:absolute;mso-position-vertical-relative:text;v-text-anchor:middle" o:gfxdata="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" fillcolor="black [3213]" stroked="f" strokeweight="1pt">
                 <v:stroke joinstyle="miter"/>
               </v:oval>
             </w:pict>
@@ -6927,7 +6927,7 @@
           </mc:Choice>
           <mc:Fallback>
             <w:pict>
-              <v:oval w14:anchorId="69E647CF" id="Ellipse 780" o:spid="_x0000_s1026" style="position:absolute;margin-left:356.7pt;margin-top:202.7pt;width:1.7pt;height:1.65pt;z-index:251710464;visibility:visible;mso-wrap-style:square;mso-wrap-distance-left:9pt;mso-wrap-distance-top:0;mso-wrap-distance-right:9pt;mso-wrap-distance-bottom:0;mso-position-horizontal:absolute;mso-position-horizontal-relative:text;mso-position-vertical:absolute;mso-position-vertical-relative:text;v-text-anchor:middle" o:gfxdata="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" fillcolor="black [3213]" stroked="f" strokeweight="1pt">
+              <v:oval w14:anchorId="69E647CF" id="Ellipse 780" o:spid="_x0000_s1026" style="position:absolute;margin-left:356.7pt;margin-top:202.7pt;width:1.7pt;height:1.65pt;z-index:251710464;visibility:visible;mso-wrap-style:square;mso-wrap-distance-left:9pt;mso-wrap-distance-top:0;mso-wrap-distance-right:9pt;mso-wrap-distance-bottom:0;mso-position-horizontal:absolute;mso-position-horizontal-relative:text;mso-position-vertical:absolute;mso-position-vertical-relative:text;v-text-anchor:middle" o:gfxdata="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" fillcolor="black [3213]" stroked="f" strokeweight="1pt">
                 <v:stroke joinstyle="miter"/>
               </v:oval>
             </w:pict>
@@ -7004,7 +7004,7 @@
           </mc:Choice>
           <mc:Fallback>
             <w:pict>
-              <v:oval w14:anchorId="17567EF9" id="Ellipse 783" o:spid="_x0000_s1026" style="position:absolute;margin-left:297.25pt;margin-top:202.7pt;width:1.7pt;height:1.65pt;z-index:251713536;visibility:visible;mso-wrap-style:square;mso-wrap-distance-left:9pt;mso-wrap-distance-top:0;mso-wrap-distance-right:9pt;mso-wrap-distance-bottom:0;mso-position-horizontal:absolute;mso-position-horizontal-relative:text;mso-position-vertical:absolute;mso-position-vertical-relative:text;v-text-anchor:middle" o:gfxdata="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" fillcolor="black [3213]" stroked="f" strokeweight="1pt">
+              <v:oval w14:anchorId="17567EF9" id="Ellipse 783" o:spid="_x0000_s1026" style="position:absolute;margin-left:297.25pt;margin-top:202.7pt;width:1.7pt;height:1.65pt;z-index:251713536;visibility:visible;mso-wrap-style:square;mso-wrap-distance-left:9pt;mso-wrap-distance-top:0;mso-wrap-distance-right:9pt;mso-wrap-distance-bottom:0;mso-position-horizontal:absolute;mso-position-horizontal-relative:text;mso-position-vertical:absolute;mso-position-vertical-relative:text;v-text-anchor:middle" o:gfxdata="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" fillcolor="black [3213]" stroked="f" strokeweight="1pt">
                 <v:stroke joinstyle="miter"/>
               </v:oval>
             </w:pict>
@@ -7081,7 +7081,7 @@
           </mc:Choice>
           <mc:Fallback>
             <w:pict>
-              <v:oval w14:anchorId="1E630A16" id="Ellipse 782" o:spid="_x0000_s1026" style="position:absolute;margin-left:237.75pt;margin-top:202.7pt;width:1.7pt;height:1.65pt;z-index:251712512;visibility:visible;mso-wrap-style:square;mso-wrap-distance-left:9pt;mso-wrap-distance-top:0;mso-wrap-distance-right:9pt;mso-wrap-distance-bottom:0;mso-position-horizontal:absolute;mso-position-horizontal-relative:text;mso-position-vertical:absolute;mso-position-vertical-relative:text;v-text-anchor:middle" o:gfxdata="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" fillcolor="black [3213]" stroked="f" strokeweight="1pt">
+              <v:oval w14:anchorId="1E630A16" id="Ellipse 782" o:spid="_x0000_s1026" style="position:absolute;margin-left:237.75pt;margin-top:202.7pt;width:1.7pt;height:1.65pt;z-index:251712512;visibility:visible;mso-wrap-style:square;mso-wrap-distance-left:9pt;mso-wrap-distance-top:0;mso-wrap-distance-right:9pt;mso-wrap-distance-bottom:0;mso-position-horizontal:absolute;mso-position-horizontal-relative:text;mso-position-vertical:absolute;mso-position-vertical-relative:text;v-text-anchor:middle" o:gfxdata="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" fillcolor="black [3213]" stroked="f" strokeweight="1pt">
                 <v:stroke joinstyle="miter"/>
               </v:oval>
             </w:pict>
@@ -7158,7 +7158,7 @@
           </mc:Choice>
           <mc:Fallback>
             <w:pict>
-              <v:oval w14:anchorId="52BF8ABD" id="Ellipse 562" o:spid="_x0000_s1026" style="position:absolute;margin-left:475.7pt;margin-top:83.6pt;width:1.7pt;height:1.65pt;z-index:251686912;visibility:visible;mso-wrap-style:square;mso-wrap-distance-left:9pt;mso-wrap-distance-top:0;mso-wrap-distance-right:9pt;mso-wrap-distance-bottom:0;mso-position-horizontal:absolute;mso-position-horizontal-relative:text;mso-position-vertical:absolute;mso-position-vertical-relative:text;v-text-anchor:middle" o:gfxdata="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" fillcolor="black [3213]" stroked="f" strokeweight="1pt">
+              <v:oval w14:anchorId="52BF8ABD" id="Ellipse 562" o:spid="_x0000_s1026" style="position:absolute;margin-left:475.7pt;margin-top:83.6pt;width:1.7pt;height:1.65pt;z-index:251686912;visibility:visible;mso-wrap-style:square;mso-wrap-distance-left:9pt;mso-wrap-distance-top:0;mso-wrap-distance-right:9pt;mso-wrap-distance-bottom:0;mso-position-horizontal:absolute;mso-position-horizontal-relative:text;mso-position-vertical:absolute;mso-position-vertical-relative:text;v-text-anchor:middle" o:gfxdata="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" fillcolor="black [3213]" stroked="f" strokeweight="1pt">
                 <v:stroke joinstyle="miter"/>
               </v:oval>
             </w:pict>
@@ -7235,7 +7235,7 @@
           </mc:Choice>
           <mc:Fallback>
             <w:pict>
-              <v:oval w14:anchorId="31DC52A0" id="Ellipse 558" o:spid="_x0000_s1026" style="position:absolute;margin-left:416.85pt;margin-top:83.6pt;width:1.7pt;height:1.65pt;z-index:251683840;visibility:visible;mso-wrap-style:square;mso-wrap-distance-left:9pt;mso-wrap-distance-top:0;mso-wrap-distance-right:9pt;mso-wrap-distance-bottom:0;mso-position-horizontal:absolute;mso-position-horizontal-relative:text;mso-position-vertical:absolute;mso-position-vertical-relative:text;v-text-anchor:middle" o:gfxdata="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" fillcolor="black [3213]" stroked="f" strokeweight="1pt">
+              <v:oval w14:anchorId="31DC52A0" id="Ellipse 558" o:spid="_x0000_s1026" style="position:absolute;margin-left:416.85pt;margin-top:83.6pt;width:1.7pt;height:1.65pt;z-index:251683840;visibility:visible;mso-wrap-style:square;mso-wrap-distance-left:9pt;mso-wrap-distance-top:0;mso-wrap-distance-right:9pt;mso-wrap-distance-bottom:0;mso-position-horizontal:absolute;mso-position-horizontal-relative:text;mso-position-vertical:absolute;mso-position-vertical-relative:text;v-text-anchor:middle" o:gfxdata="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" fillcolor="black [3213]" stroked="f" strokeweight="1pt">
                 <v:stroke joinstyle="miter"/>
               </v:oval>
             </w:pict>
@@ -7312,7 +7312,7 @@
           </mc:Choice>
           <mc:Fallback>
             <w:pict>
-              <v:oval w14:anchorId="078EA5BD" id="Ellipse 557" o:spid="_x0000_s1026" style="position:absolute;margin-left:356.7pt;margin-top:83.6pt;width:1.7pt;height:1.65pt;z-index:251682816;visibility:visible;mso-wrap-style:square;mso-wrap-distance-left:9pt;mso-wrap-distance-top:0;mso-wrap-distance-right:9pt;mso-wrap-distance-bottom:0;mso-position-horizontal:absolute;mso-position-horizontal-relative:text;mso-position-vertical:absolute;mso-position-vertical-relative:text;v-text-anchor:middle" o:gfxdata="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" fillcolor="black [3213]" stroked="f" strokeweight="1pt">
+              <v:oval w14:anchorId="078EA5BD" id="Ellipse 557" o:spid="_x0000_s1026" style="position:absolute;margin-left:356.7pt;margin-top:83.6pt;width:1.7pt;height:1.65pt;z-index:251682816;visibility:visible;mso-wrap-style:square;mso-wrap-distance-left:9pt;mso-wrap-distance-top:0;mso-wrap-distance-right:9pt;mso-wrap-distance-bottom:0;mso-position-horizontal:absolute;mso-position-horizontal-relative:text;mso-position-vertical:absolute;mso-position-vertical-relative:text;v-text-anchor:middle" o:gfxdata="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" fillcolor="black [3213]" stroked="f" strokeweight="1pt">
                 <v:stroke joinstyle="miter"/>
               </v:oval>
             </w:pict>
@@ -7389,7 +7389,7 @@
           </mc:Choice>
           <mc:Fallback>
             <w:pict>
-              <v:oval w14:anchorId="01953EFF" id="Ellipse 561" o:spid="_x0000_s1026" style="position:absolute;margin-left:297.25pt;margin-top:83.6pt;width:1.7pt;height:1.65pt;z-index:251685888;visibility:visible;mso-wrap-style:square;mso-wrap-distance-left:9pt;mso-wrap-distance-top:0;mso-wrap-distance-right:9pt;mso-wrap-distance-bottom:0;mso-position-horizontal:absolute;mso-position-horizontal-relative:text;mso-position-vertical:absolute;mso-position-vertical-relative:text;v-text-anchor:middle" o:gfxdata="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" fillcolor="black [3213]" stroked="f" strokeweight="1pt">
+              <v:oval w14:anchorId="01953EFF" id="Ellipse 561" o:spid="_x0000_s1026" style="position:absolute;margin-left:297.25pt;margin-top:83.6pt;width:1.7pt;height:1.65pt;z-index:251685888;visibility:visible;mso-wrap-style:square;mso-wrap-distance-left:9pt;mso-wrap-distance-top:0;mso-wrap-distance-right:9pt;mso-wrap-distance-bottom:0;mso-position-horizontal:absolute;mso-position-horizontal-relative:text;mso-position-vertical:absolute;mso-position-vertical-relative:text;v-text-anchor:middle" o:gfxdata="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" fillcolor="black [3213]" stroked="f" strokeweight="1pt">
                 <v:stroke joinstyle="miter"/>
               </v:oval>
             </w:pict>
@@ -7466,7 +7466,7 @@
           </mc:Choice>
           <mc:Fallback>
             <w:pict>
-              <v:oval w14:anchorId="526FEFBC" id="Ellipse 560" o:spid="_x0000_s1026" style="position:absolute;margin-left:237.75pt;margin-top:83.6pt;width:1.7pt;height:1.65pt;z-index:251684864;visibility:visible;mso-wrap-style:square;mso-wrap-distance-left:9pt;mso-wrap-distance-top:0;mso-wrap-distance-right:9pt;mso-wrap-distance-bottom:0;mso-position-horizontal:absolute;mso-position-horizontal-relative:text;mso-position-vertical:absolute;mso-position-vertical-relative:text;v-text-anchor:middle" o:gfxdata="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" fillcolor="black [3213]" stroked="f" strokeweight="1pt">
+              <v:oval w14:anchorId="526FEFBC" id="Ellipse 560" o:spid="_x0000_s1026" style="position:absolute;margin-left:237.75pt;margin-top:83.6pt;width:1.7pt;height:1.65pt;z-index:251684864;visibility:visible;mso-wrap-style:square;mso-wrap-distance-left:9pt;mso-wrap-distance-top:0;mso-wrap-distance-right:9pt;mso-wrap-distance-bottom:0;mso-position-horizontal:absolute;mso-position-horizontal-relative:text;mso-position-vertical:absolute;mso-position-vertical-relative:text;v-text-anchor:middle" o:gfxdata="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" fillcolor="black [3213]" stroked="f" strokeweight="1pt">
                 <v:stroke joinstyle="miter"/>
               </v:oval>
             </w:pict>
@@ -7543,7 +7543,7 @@
           </mc:Choice>
           <mc:Fallback>
             <w:pict>
-              <v:oval w14:anchorId="4A3A50C0" id="Ellipse 554" o:spid="_x0000_s1026" style="position:absolute;margin-left:178.3pt;margin-top:83.65pt;width:1.7pt;height:1.65pt;z-index:251679744;visibility:visible;mso-wrap-style:square;mso-wrap-distance-left:9pt;mso-wrap-distance-top:0;mso-wrap-distance-right:9pt;mso-wrap-distance-bottom:0;mso-position-horizontal:absolute;mso-position-horizontal-relative:text;mso-position-vertical:absolute;mso-position-vertical-relative:text;v-text-anchor:middle" o:gfxdata="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" fillcolor="black [3213]" stroked="f" strokeweight="1pt">
+              <v:oval w14:anchorId="4A3A50C0" id="Ellipse 554" o:spid="_x0000_s1026" style="position:absolute;margin-left:178.3pt;margin-top:83.65pt;width:1.7pt;height:1.65pt;z-index:251679744;visibility:visible;mso-wrap-style:square;mso-wrap-distance-left:9pt;mso-wrap-distance-top:0;mso-wrap-distance-right:9pt;mso-wrap-distance-bottom:0;mso-position-horizontal:absolute;mso-position-horizontal-relative:text;mso-position-vertical:absolute;mso-position-vertical-relative:text;v-text-anchor:middle" o:gfxdata="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" fillcolor="black [3213]" stroked="f" strokeweight="1pt">
                 <v:stroke joinstyle="miter"/>
               </v:oval>
             </w:pict>
@@ -7620,7 +7620,7 @@
           </mc:Choice>
           <mc:Fallback>
             <w:pict>
-              <v:oval w14:anchorId="4FFFCCB1" id="Ellipse 553" o:spid="_x0000_s1026" style="position:absolute;margin-left:118.2pt;margin-top:83.65pt;width:1.7pt;height:1.65pt;z-index:251678720;visibility:visible;mso-wrap-style:square;mso-wrap-distance-left:9pt;mso-wrap-distance-top:0;mso-wrap-distance-right:9pt;mso-wrap-distance-bottom:0;mso-position-horizontal:absolute;mso-position-horizontal-relative:text;mso-position-vertical:absolute;mso-position-vertical-relative:text;v-text-anchor:middle" o:gfxdata="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" fillcolor="black [3213]" stroked="f" strokeweight="1pt">
+              <v:oval w14:anchorId="4FFFCCB1" id="Ellipse 553" o:spid="_x0000_s1026" style="position:absolute;margin-left:118.2pt;margin-top:83.65pt;width:1.7pt;height:1.65pt;z-index:251678720;visibility:visible;mso-wrap-style:square;mso-wrap-distance-left:9pt;mso-wrap-distance-top:0;mso-wrap-distance-right:9pt;mso-wrap-distance-bottom:0;mso-position-horizontal:absolute;mso-position-horizontal-relative:text;mso-position-vertical:absolute;mso-position-vertical-relative:text;v-text-anchor:middle" o:gfxdata="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" fillcolor="black [3213]" stroked="f" strokeweight="1pt">
                 <v:stroke joinstyle="miter"/>
               </v:oval>
             </w:pict>
@@ -7697,7 +7697,7 @@
           </mc:Choice>
           <mc:Fallback>
             <w:pict>
-              <v:oval w14:anchorId="705B7187" id="Ellipse 556" o:spid="_x0000_s1026" style="position:absolute;margin-left:58.7pt;margin-top:83.65pt;width:1.7pt;height:1.65pt;z-index:251681792;visibility:visible;mso-wrap-style:square;mso-wrap-distance-left:9pt;mso-wrap-distance-top:0;mso-wrap-distance-right:9pt;mso-wrap-distance-bottom:0;mso-position-horizontal:absolute;mso-position-horizontal-relative:text;mso-position-vertical:absolute;mso-position-vertical-relative:text;v-text-anchor:middle" o:gfxdata="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" fillcolor="black [3213]" stroked="f" strokeweight="1pt">
+              <v:oval w14:anchorId="705B7187" id="Ellipse 556" o:spid="_x0000_s1026" style="position:absolute;margin-left:58.7pt;margin-top:83.65pt;width:1.7pt;height:1.65pt;z-index:251681792;visibility:visible;mso-wrap-style:square;mso-wrap-distance-left:9pt;mso-wrap-distance-top:0;mso-wrap-distance-right:9pt;mso-wrap-distance-bottom:0;mso-position-horizontal:absolute;mso-position-horizontal-relative:text;mso-position-vertical:absolute;mso-position-vertical-relative:text;v-text-anchor:middle" o:gfxdata="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" fillcolor="black [3213]" stroked="f" strokeweight="1pt">
                 <v:stroke joinstyle="miter"/>
               </v:oval>
             </w:pict>
@@ -7774,7 +7774,7 @@
           </mc:Choice>
           <mc:Fallback>
             <w:pict>
-              <v:oval w14:anchorId="7068C095" id="Ellipse 555" o:spid="_x0000_s1026" style="position:absolute;margin-left:-.75pt;margin-top:83.65pt;width:1.7pt;height:1.65pt;z-index:251680768;visibility:visible;mso-wrap-style:square;mso-wrap-distance-left:9pt;mso-wrap-distance-top:0;mso-wrap-distance-right:9pt;mso-wrap-distance-bottom:0;mso-position-horizontal:absolute;mso-position-horizontal-relative:text;mso-position-vertical:absolute;mso-position-vertical-relative:text;v-text-anchor:middle" o:gfxdata="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" fillcolor="black [3213]" stroked="f" strokeweight="1pt">
+              <v:oval w14:anchorId="7068C095" id="Ellipse 555" o:spid="_x0000_s1026" style="position:absolute;margin-left:-.75pt;margin-top:83.65pt;width:1.7pt;height:1.65pt;z-index:251680768;visibility:visible;mso-wrap-style:square;mso-wrap-distance-left:9pt;mso-wrap-distance-top:0;mso-wrap-distance-right:9pt;mso-wrap-distance-bottom:0;mso-position-horizontal:absolute;mso-position-horizontal-relative:text;mso-position-vertical:absolute;mso-position-vertical-relative:text;v-text-anchor:middle" o:gfxdata="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" fillcolor="black [3213]" stroked="f" strokeweight="1pt">
                 <v:stroke joinstyle="miter"/>
               </v:oval>
             </w:pict>
@@ -7851,7 +7851,7 @@
           </mc:Choice>
           <mc:Fallback>
             <w:pict>
-              <v:oval w14:anchorId="32CD5122" id="Ellipse 758" o:spid="_x0000_s1026" style="position:absolute;margin-left:356.7pt;margin-top:24.05pt;width:1.7pt;height:1.65pt;z-index:251671552;visibility:visible;mso-wrap-style:square;mso-wrap-distance-left:9pt;mso-wrap-distance-top:0;mso-wrap-distance-right:9pt;mso-wrap-distance-bottom:0;mso-position-horizontal:absolute;mso-position-horizontal-relative:text;mso-position-vertical:absolute;mso-position-vertical-relative:text;v-text-anchor:middle" o:gfxdata="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" fillcolor="black [3213]" stroked="f" strokeweight="1pt">
+              <v:oval w14:anchorId="32CD5122" id="Ellipse 758" o:spid="_x0000_s1026" style="position:absolute;margin-left:356.7pt;margin-top:24.05pt;width:1.7pt;height:1.65pt;z-index:251671552;visibility:visible;mso-wrap-style:square;mso-wrap-distance-left:9pt;mso-wrap-distance-top:0;mso-wrap-distance-right:9pt;mso-wrap-distance-bottom:0;mso-position-horizontal:absolute;mso-position-horizontal-relative:text;mso-position-vertical:absolute;mso-position-vertical-relative:text;v-text-anchor:middle" o:gfxdata="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" fillcolor="black [3213]" stroked="f" strokeweight="1pt">
                 <v:stroke joinstyle="miter"/>
               </v:oval>
             </w:pict>
@@ -7928,7 +7928,7 @@
           </mc:Choice>
           <mc:Fallback>
             <w:pict>
-              <v:oval w14:anchorId="3BA2C1F4" id="Ellipse 759" o:spid="_x0000_s1026" style="position:absolute;margin-left:416.85pt;margin-top:24.05pt;width:1.7pt;height:1.65pt;z-index:251672576;visibility:visible;mso-wrap-style:square;mso-wrap-distance-left:9pt;mso-wrap-distance-top:0;mso-wrap-distance-right:9pt;mso-wrap-distance-bottom:0;mso-position-horizontal:absolute;mso-position-horizontal-relative:text;mso-position-vertical:absolute;mso-position-vertical-relative:text;v-text-anchor:middle" o:gfxdata="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" fillcolor="black [3213]" stroked="f" strokeweight="1pt">
+              <v:oval w14:anchorId="3BA2C1F4" id="Ellipse 759" o:spid="_x0000_s1026" style="position:absolute;margin-left:416.85pt;margin-top:24.05pt;width:1.7pt;height:1.65pt;z-index:251672576;visibility:visible;mso-wrap-style:square;mso-wrap-distance-left:9pt;mso-wrap-distance-top:0;mso-wrap-distance-right:9pt;mso-wrap-distance-bottom:0;mso-position-horizontal:absolute;mso-position-horizontal-relative:text;mso-position-vertical:absolute;mso-position-vertical-relative:text;v-text-anchor:middle" o:gfxdata="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" fillcolor="black [3213]" stroked="f" strokeweight="1pt">
                 <v:stroke joinstyle="miter"/>
               </v:oval>
             </w:pict>
@@ -8005,7 +8005,7 @@
           </mc:Choice>
           <mc:Fallback>
             <w:pict>
-              <v:oval w14:anchorId="1AF04DFB" id="Ellipse 550" o:spid="_x0000_s1026" style="position:absolute;margin-left:475.7pt;margin-top:24.05pt;width:1.7pt;height:1.65pt;z-index:251677696;visibility:visible;mso-wrap-style:square;mso-wrap-distance-left:9pt;mso-wrap-distance-top:0;mso-wrap-distance-right:9pt;mso-wrap-distance-bottom:0;mso-position-horizontal:absolute;mso-position-horizontal-relative:text;mso-position-vertical:absolute;mso-position-vertical-relative:text;v-text-anchor:middle" o:gfxdata="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" fillcolor="black [3213]" stroked="f" strokeweight="1pt">
+              <v:oval w14:anchorId="1AF04DFB" id="Ellipse 550" o:spid="_x0000_s1026" style="position:absolute;margin-left:475.7pt;margin-top:24.05pt;width:1.7pt;height:1.65pt;z-index:251677696;visibility:visible;mso-wrap-style:square;mso-wrap-distance-left:9pt;mso-wrap-distance-top:0;mso-wrap-distance-right:9pt;mso-wrap-distance-bottom:0;mso-position-horizontal:absolute;mso-position-horizontal-relative:text;mso-position-vertical:absolute;mso-position-vertical-relative:text;v-text-anchor:middle" o:gfxdata="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" fillcolor="black [3213]" stroked="f" strokeweight="1pt">
                 <v:stroke joinstyle="miter"/>
               </v:oval>
             </w:pict>
@@ -8082,7 +8082,7 @@
           </mc:Choice>
           <mc:Fallback>
             <w:pict>
-              <v:oval w14:anchorId="620CEEEC" id="Ellipse 761" o:spid="_x0000_s1026" style="position:absolute;margin-left:297.25pt;margin-top:24pt;width:1.7pt;height:1.65pt;z-index:251676672;visibility:visible;mso-wrap-style:square;mso-wrap-distance-left:9pt;mso-wrap-distance-top:0;mso-wrap-distance-right:9pt;mso-wrap-distance-bottom:0;mso-position-horizontal:absolute;mso-position-horizontal-relative:text;mso-position-vertical:absolute;mso-position-vertical-relative:text;v-text-anchor:middle" o:gfxdata="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" fillcolor="black [3213]" stroked="f" strokeweight="1pt">
+              <v:oval w14:anchorId="620CEEEC" id="Ellipse 761" o:spid="_x0000_s1026" style="position:absolute;margin-left:297.25pt;margin-top:24pt;width:1.7pt;height:1.65pt;z-index:251676672;visibility:visible;mso-wrap-style:square;mso-wrap-distance-left:9pt;mso-wrap-distance-top:0;mso-wrap-distance-right:9pt;mso-wrap-distance-bottom:0;mso-position-horizontal:absolute;mso-position-horizontal-relative:text;mso-position-vertical:absolute;mso-position-vertical-relative:text;v-text-anchor:middle" o:gfxdata="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" fillcolor="black [3213]" stroked="f" strokeweight="1pt">
                 <v:stroke joinstyle="miter"/>
               </v:oval>
             </w:pict>
@@ -8159,7 +8159,7 @@
           </mc:Choice>
           <mc:Fallback>
             <w:pict>
-              <v:oval w14:anchorId="6A48B8B7" id="Ellipse 755" o:spid="_x0000_s1026" style="position:absolute;margin-left:58.7pt;margin-top:24.15pt;width:1.7pt;height:1.65pt;z-index:251670528;visibility:visible;mso-wrap-style:square;mso-wrap-distance-left:9pt;mso-wrap-distance-top:0;mso-wrap-distance-right:9pt;mso-wrap-distance-bottom:0;mso-position-horizontal:absolute;mso-position-horizontal-relative:text;mso-position-vertical:absolute;mso-position-vertical-relative:text;v-text-anchor:middle" o:gfxdata="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" fillcolor="black [3213]" stroked="f" strokeweight="1pt">
+              <v:oval w14:anchorId="6A48B8B7" id="Ellipse 755" o:spid="_x0000_s1026" style="position:absolute;margin-left:58.7pt;margin-top:24.15pt;width:1.7pt;height:1.65pt;z-index:251670528;visibility:visible;mso-wrap-style:square;mso-wrap-distance-left:9pt;mso-wrap-distance-top:0;mso-wrap-distance-right:9pt;mso-wrap-distance-bottom:0;mso-position-horizontal:absolute;mso-position-horizontal-relative:text;mso-position-vertical:absolute;mso-position-vertical-relative:text;v-text-anchor:middle" o:gfxdata="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" fillcolor="black [3213]" stroked="f" strokeweight="1pt">
                 <v:stroke joinstyle="miter"/>
               </v:oval>
             </w:pict>
@@ -8236,7 +8236,7 @@
           </mc:Choice>
           <mc:Fallback>
             <w:pict>
-              <v:oval w14:anchorId="7F3485A6" id="Ellipse 754" o:spid="_x0000_s1026" style="position:absolute;margin-left:-.75pt;margin-top:24.3pt;width:1.7pt;height:1.65pt;z-index:251669504;visibility:visible;mso-wrap-style:square;mso-wrap-distance-left:9pt;mso-wrap-distance-top:0;mso-wrap-distance-right:9pt;mso-wrap-distance-bottom:0;mso-position-horizontal:absolute;mso-position-horizontal-relative:text;mso-position-vertical:absolute;mso-position-vertical-relative:text;v-text-anchor:middle" o:gfxdata="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" fillcolor="black [3213]" stroked="f" strokeweight="1pt">
+              <v:oval w14:anchorId="7F3485A6" id="Ellipse 754" o:spid="_x0000_s1026" style="position:absolute;margin-left:-.75pt;margin-top:24.3pt;width:1.7pt;height:1.65pt;z-index:251669504;visibility:visible;mso-wrap-style:square;mso-wrap-distance-left:9pt;mso-wrap-distance-top:0;mso-wrap-distance-right:9pt;mso-wrap-distance-bottom:0;mso-position-horizontal:absolute;mso-position-horizontal-relative:text;mso-position-vertical:absolute;mso-position-vertical-relative:text;v-text-anchor:middle" o:gfxdata="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" fillcolor="black [3213]" stroked="f" strokeweight="1pt">
                 <v:stroke joinstyle="miter"/>
               </v:oval>
             </w:pict>
@@ -8366,11 +8366,11 @@
           </mc:Choice>
           <mc:Fallback>
             <w:pict>
-              <v:group w14:anchorId="468F864F" id="Gruppieren 9" o:spid="_x0000_s1026" style="position:absolute;margin-left:417.7pt;margin-top:-96.25pt;width:60.55pt;height:1.65pt;z-index:251782144" coordsize="7688,212" o:gfxdata="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">
-                <v:oval id="Ellipse 6" o:spid="_x0000_s1027" style="position:absolute;width:222;height:212;visibility:visible;mso-wrap-style:square;v-text-anchor:middle" o:gfxdata="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" fillcolor="black [3213]" stroked="f" strokeweight="1pt">
+              <v:group w14:anchorId="468F864F" id="Gruppieren 9" o:spid="_x0000_s1026" style="position:absolute;margin-left:417.7pt;margin-top:-96.25pt;width:60.55pt;height:1.65pt;z-index:251782144" coordsize="7688,212" o:gfxdata="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">
+                <v:oval id="Ellipse 6" o:spid="_x0000_s1027" style="position:absolute;width:222;height:212;visibility:visible;mso-wrap-style:square;v-text-anchor:middle" o:gfxdata="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" fillcolor="black [3213]" stroked="f" strokeweight="1pt">
                   <v:stroke joinstyle="miter"/>
                 </v:oval>
-                <v:oval id="Ellipse 7" o:spid="_x0000_s1028" style="position:absolute;left:7466;width:222;height:212;visibility:visible;mso-wrap-style:square;v-text-anchor:middle" o:gfxdata="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" fillcolor="black [3213]" stroked="f" strokeweight="1pt">
+                <v:oval id="Ellipse 7" o:spid="_x0000_s1028" style="position:absolute;left:7466;width:222;height:212;visibility:visible;mso-wrap-style:square;v-text-anchor:middle" o:gfxdata="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" fillcolor="black [3213]" stroked="f" strokeweight="1pt">
                   <v:stroke joinstyle="miter"/>
                 </v:oval>
               </v:group>
@@ -8448,7 +8448,7 @@
           </mc:Choice>
           <mc:Fallback>
             <w:pict>
-              <v:oval w14:anchorId="2C2A614C" id="Ellipse 879" o:spid="_x0000_s1026" style="position:absolute;margin-left:178pt;margin-top:-95.6pt;width:1.75pt;height:1.65pt;z-index:251755520;visibility:visible;mso-wrap-style:square;mso-wrap-distance-left:9pt;mso-wrap-distance-top:0;mso-wrap-distance-right:9pt;mso-wrap-distance-bottom:0;mso-position-horizontal:absolute;mso-position-horizontal-relative:text;mso-position-vertical:absolute;mso-position-vertical-relative:text;v-text-anchor:middle" o:gfxdata="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" fillcolor="black [3213]" stroked="f" strokeweight="1pt">
+              <v:oval w14:anchorId="2C2A614C" id="Ellipse 879" o:spid="_x0000_s1026" style="position:absolute;margin-left:178pt;margin-top:-95.6pt;width:1.75pt;height:1.65pt;z-index:251755520;visibility:visible;mso-wrap-style:square;mso-wrap-distance-left:9pt;mso-wrap-distance-top:0;mso-wrap-distance-right:9pt;mso-wrap-distance-bottom:0;mso-position-horizontal:absolute;mso-position-horizontal-relative:text;mso-position-vertical:absolute;mso-position-vertical-relative:text;v-text-anchor:middle" o:gfxdata="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" fillcolor="black [3213]" stroked="f" strokeweight="1pt">
                 <v:stroke joinstyle="miter"/>
               </v:oval>
             </w:pict>
@@ -8525,7 +8525,7 @@
           </mc:Choice>
           <mc:Fallback>
             <w:pict>
-              <v:oval w14:anchorId="4E1A5B85" id="Ellipse 874" o:spid="_x0000_s1026" style="position:absolute;margin-left:118pt;margin-top:-36.85pt;width:1.75pt;height:1.65pt;z-index:251753472;visibility:visible;mso-wrap-style:square;mso-wrap-distance-left:9pt;mso-wrap-distance-top:0;mso-wrap-distance-right:9pt;mso-wrap-distance-bottom:0;mso-position-horizontal:absolute;mso-position-horizontal-relative:text;mso-position-vertical:absolute;mso-position-vertical-relative:text;v-text-anchor:middle" o:gfxdata="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" fillcolor="black [3213]" stroked="f" strokeweight="1pt">
+              <v:oval w14:anchorId="4E1A5B85" id="Ellipse 874" o:spid="_x0000_s1026" style="position:absolute;margin-left:118pt;margin-top:-36.85pt;width:1.75pt;height:1.65pt;z-index:251753472;visibility:visible;mso-wrap-style:square;mso-wrap-distance-left:9pt;mso-wrap-distance-top:0;mso-wrap-distance-right:9pt;mso-wrap-distance-bottom:0;mso-position-horizontal:absolute;mso-position-horizontal-relative:text;mso-position-vertical:absolute;mso-position-vertical-relative:text;v-text-anchor:middle" o:gfxdata="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" fillcolor="black [3213]" stroked="f" strokeweight="1pt">
                 <v:stroke joinstyle="miter"/>
               </v:oval>
             </w:pict>
@@ -8602,7 +8602,7 @@
           </mc:Choice>
           <mc:Fallback>
             <w:pict>
-              <v:oval w14:anchorId="7A160880" id="Ellipse 875" o:spid="_x0000_s1026" style="position:absolute;margin-left:178pt;margin-top:-36.85pt;width:1.75pt;height:1.65pt;z-index:251754496;visibility:visible;mso-wrap-style:square;mso-wrap-distance-left:9pt;mso-wrap-distance-top:0;mso-wrap-distance-right:9pt;mso-wrap-distance-bottom:0;mso-position-horizontal:absolute;mso-position-horizontal-relative:text;mso-position-vertical:absolute;mso-position-vertical-relative:text;v-text-anchor:middle" o:gfxdata="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" fillcolor="black [3213]" stroked="f" strokeweight="1pt">
+              <v:oval w14:anchorId="7A160880" id="Ellipse 875" o:spid="_x0000_s1026" style="position:absolute;margin-left:178pt;margin-top:-36.85pt;width:1.75pt;height:1.65pt;z-index:251754496;visibility:visible;mso-wrap-style:square;mso-wrap-distance-left:9pt;mso-wrap-distance-top:0;mso-wrap-distance-right:9pt;mso-wrap-distance-bottom:0;mso-position-horizontal:absolute;mso-position-horizontal-relative:text;mso-position-vertical:absolute;mso-position-vertical-relative:text;v-text-anchor:middle" o:gfxdata="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" fillcolor="black [3213]" stroked="f" strokeweight="1pt">
                 <v:stroke joinstyle="miter"/>
               </v:oval>
             </w:pict>
@@ -8679,7 +8679,7 @@
           </mc:Choice>
           <mc:Fallback>
             <w:pict>
-              <v:oval w14:anchorId="7590F1F7" id="Ellipse 829" o:spid="_x0000_s1026" style="position:absolute;margin-left:58.75pt;margin-top:501.3pt;width:1.75pt;height:1.65pt;z-index:251745280;visibility:visible;mso-wrap-style:square;mso-wrap-distance-left:9pt;mso-wrap-distance-top:0;mso-wrap-distance-right:9pt;mso-wrap-distance-bottom:0;mso-position-horizontal:absolute;mso-position-horizontal-relative:text;mso-position-vertical:absolute;mso-position-vertical-relative:text;v-text-anchor:middle" o:gfxdata="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" fillcolor="black [3213]" stroked="f" strokeweight="1pt">
+              <v:oval w14:anchorId="7590F1F7" id="Ellipse 829" o:spid="_x0000_s1026" style="position:absolute;margin-left:58.75pt;margin-top:501.3pt;width:1.75pt;height:1.65pt;z-index:251745280;visibility:visible;mso-wrap-style:square;mso-wrap-distance-left:9pt;mso-wrap-distance-top:0;mso-wrap-distance-right:9pt;mso-wrap-distance-bottom:0;mso-position-horizontal:absolute;mso-position-horizontal-relative:text;mso-position-vertical:absolute;mso-position-vertical-relative:text;v-text-anchor:middle" o:gfxdata="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" fillcolor="black [3213]" stroked="f" strokeweight="1pt">
                 <v:stroke joinstyle="miter"/>
               </v:oval>
             </w:pict>
@@ -8756,7 +8756,7 @@
           </mc:Choice>
           <mc:Fallback>
             <w:pict>
-              <v:oval w14:anchorId="7DE179D4" id="Ellipse 5" o:spid="_x0000_s1026" style="position:absolute;margin-left:237.2pt;margin-top:-95.5pt;width:1.75pt;height:1.7pt;z-index:251664384;visibility:visible;mso-wrap-style:square;mso-wrap-distance-left:9pt;mso-wrap-distance-top:0;mso-wrap-distance-right:9pt;mso-wrap-distance-bottom:0;mso-position-horizontal:absolute;mso-position-horizontal-relative:text;mso-position-vertical:absolute;mso-position-vertical-relative:text;v-text-anchor:middle" o:gfxdata="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" fillcolor="black [3213]" stroked="f" strokeweight="1pt">
+              <v:oval w14:anchorId="7DE179D4" id="Ellipse 5" o:spid="_x0000_s1026" style="position:absolute;margin-left:237.2pt;margin-top:-95.5pt;width:1.75pt;height:1.7pt;z-index:251664384;visibility:visible;mso-wrap-style:square;mso-wrap-distance-left:9pt;mso-wrap-distance-top:0;mso-wrap-distance-right:9pt;mso-wrap-distance-bottom:0;mso-position-horizontal:absolute;mso-position-horizontal-relative:text;mso-position-vertical:absolute;mso-position-vertical-relative:text;v-text-anchor:middle" o:gfxdata="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" fillcolor="black [3213]" stroked="f" strokeweight="1pt">
                 <v:stroke joinstyle="miter"/>
               </v:oval>
             </w:pict>
@@ -8833,7 +8833,7 @@
           </mc:Choice>
           <mc:Fallback>
             <w:pict>
-              <v:oval w14:anchorId="0B276C6C" id="Ellipse 10" o:spid="_x0000_s1026" style="position:absolute;margin-left:237.2pt;margin-top:-36.05pt;width:1.75pt;height:1.7pt;z-index:251665408;visibility:visible;mso-wrap-style:square;mso-wrap-distance-left:9pt;mso-wrap-distance-top:0;mso-wrap-distance-right:9pt;mso-wrap-distance-bottom:0;mso-position-horizontal:absolute;mso-position-horizontal-relative:text;mso-position-vertical:absolute;mso-position-vertical-relative:text;v-text-anchor:middle" o:gfxdata="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" fillcolor="black [3213]" stroked="f" strokeweight="1pt">
+              <v:oval w14:anchorId="0B276C6C" id="Ellipse 10" o:spid="_x0000_s1026" style="position:absolute;margin-left:237.2pt;margin-top:-36.05pt;width:1.75pt;height:1.7pt;z-index:251665408;visibility:visible;mso-wrap-style:square;mso-wrap-distance-left:9pt;mso-wrap-distance-top:0;mso-wrap-distance-right:9pt;mso-wrap-distance-bottom:0;mso-position-horizontal:absolute;mso-position-horizontal-relative:text;mso-position-vertical:absolute;mso-position-vertical-relative:text;v-text-anchor:middle" o:gfxdata="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" fillcolor="black [3213]" stroked="f" strokeweight="1pt">
                 <v:stroke joinstyle="miter"/>
               </v:oval>
             </w:pict>
@@ -8910,7 +8910,7 @@
           </mc:Choice>
           <mc:Fallback>
             <w:pict>
-              <v:oval w14:anchorId="53914E5C" id="Ellipse 18" o:spid="_x0000_s1026" style="position:absolute;margin-left:296.75pt;margin-top:-36.05pt;width:1.75pt;height:1.7pt;z-index:251666432;visibility:visible;mso-wrap-style:square;mso-wrap-distance-left:9pt;mso-wrap-distance-top:0;mso-wrap-distance-right:9pt;mso-wrap-distance-bottom:0;mso-position-horizontal:absolute;mso-position-horizontal-relative:text;mso-position-vertical:absolute;mso-position-vertical-relative:text;v-text-anchor:middle" o:gfxdata="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" fillcolor="black [3213]" stroked="f" strokeweight="1pt">
+              <v:oval w14:anchorId="53914E5C" id="Ellipse 18" o:spid="_x0000_s1026" style="position:absolute;margin-left:296.75pt;margin-top:-36.05pt;width:1.75pt;height:1.7pt;z-index:251666432;visibility:visible;mso-wrap-style:square;mso-wrap-distance-left:9pt;mso-wrap-distance-top:0;mso-wrap-distance-right:9pt;mso-wrap-distance-bottom:0;mso-position-horizontal:absolute;mso-position-horizontal-relative:text;mso-position-vertical:absolute;mso-position-vertical-relative:text;v-text-anchor:middle" o:gfxdata="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" fillcolor="black [3213]" stroked="f" strokeweight="1pt">
                 <v:stroke joinstyle="miter"/>
               </v:oval>
             </w:pict>
@@ -8987,7 +8987,7 @@
           </mc:Choice>
           <mc:Fallback>
             <w:pict>
-              <v:oval w14:anchorId="1E20A641" id="Ellipse 28" o:spid="_x0000_s1026" style="position:absolute;margin-left:356.75pt;margin-top:-36.25pt;width:1.75pt;height:1.7pt;z-index:251667456;visibility:visible;mso-wrap-style:square;mso-wrap-distance-left:9pt;mso-wrap-distance-top:0;mso-wrap-distance-right:9pt;mso-wrap-distance-bottom:0;mso-position-horizontal:absolute;mso-position-horizontal-relative:text;mso-position-vertical:absolute;mso-position-vertical-relative:text;v-text-anchor:middle" o:gfxdata="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" fillcolor="black [3213]" stroked="f" strokeweight="1pt">
+              <v:oval w14:anchorId="1E20A641" id="Ellipse 28" o:spid="_x0000_s1026" style="position:absolute;margin-left:356.75pt;margin-top:-36.25pt;width:1.75pt;height:1.7pt;z-index:251667456;visibility:visible;mso-wrap-style:square;mso-wrap-distance-left:9pt;mso-wrap-distance-top:0;mso-wrap-distance-right:9pt;mso-wrap-distance-bottom:0;mso-position-horizontal:absolute;mso-position-horizontal-relative:text;mso-position-vertical:absolute;mso-position-vertical-relative:text;v-text-anchor:middle" o:gfxdata="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" fillcolor="black [3213]" stroked="f" strokeweight="1pt">
                 <v:stroke joinstyle="miter"/>
               </v:oval>
             </w:pict>
@@ -9064,7 +9064,7 @@
           </mc:Choice>
           <mc:Fallback>
             <w:pict>
-              <v:oval w14:anchorId="35842F04" id="Ellipse 29" o:spid="_x0000_s1026" style="position:absolute;margin-left:416.3pt;margin-top:-36.25pt;width:1.75pt;height:1.7pt;z-index:251668480;visibility:visible;mso-wrap-style:square;mso-wrap-distance-left:9pt;mso-wrap-distance-top:0;mso-wrap-distance-right:9pt;mso-wrap-distance-bottom:0;mso-position-horizontal:absolute;mso-position-horizontal-relative:text;mso-position-vertical:absolute;mso-position-vertical-relative:text;v-text-anchor:middle" o:gfxdata="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" fillcolor="black [3213]" stroked="f" strokeweight="1pt">
+              <v:oval w14:anchorId="35842F04" id="Ellipse 29" o:spid="_x0000_s1026" style="position:absolute;margin-left:416.3pt;margin-top:-36.25pt;width:1.75pt;height:1.7pt;z-index:251668480;visibility:visible;mso-wrap-style:square;mso-wrap-distance-left:9pt;mso-wrap-distance-top:0;mso-wrap-distance-right:9pt;mso-wrap-distance-bottom:0;mso-position-horizontal:absolute;mso-position-horizontal-relative:text;mso-position-vertical:absolute;mso-position-vertical-relative:text;v-text-anchor:middle" o:gfxdata="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" fillcolor="black [3213]" stroked="f" strokeweight="1pt">
                 <v:stroke joinstyle="miter"/>
               </v:oval>
             </w:pict>
@@ -9141,7 +9141,7 @@
           </mc:Choice>
           <mc:Fallback>
             <w:pict>
-              <v:oval w14:anchorId="2AD04291" id="Ellipse 750" o:spid="_x0000_s1026" style="position:absolute;margin-left:118.45pt;margin-top:-95.55pt;width:1.75pt;height:1.7pt;z-index:251663360;visibility:visible;mso-wrap-style:square;mso-wrap-distance-left:9pt;mso-wrap-distance-top:0;mso-wrap-distance-right:9pt;mso-wrap-distance-bottom:0;mso-position-horizontal:absolute;mso-position-horizontal-relative:text;mso-position-vertical:absolute;mso-position-vertical-relative:text;v-text-anchor:middle" o:gfxdata="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" fillcolor="black [3213]" stroked="f" strokeweight="1pt">
+              <v:oval w14:anchorId="2AD04291" id="Ellipse 750" o:spid="_x0000_s1026" style="position:absolute;margin-left:118.45pt;margin-top:-95.55pt;width:1.75pt;height:1.7pt;z-index:251663360;visibility:visible;mso-wrap-style:square;mso-wrap-distance-left:9pt;mso-wrap-distance-top:0;mso-wrap-distance-right:9pt;mso-wrap-distance-bottom:0;mso-position-horizontal:absolute;mso-position-horizontal-relative:text;mso-position-vertical:absolute;mso-position-vertical-relative:text;v-text-anchor:middle" o:gfxdata="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" fillcolor="black [3213]" stroked="f" strokeweight="1pt">
                 <v:stroke joinstyle="miter"/>
               </v:oval>
             </w:pict>
@@ -9288,7 +9288,7 @@
           </mc:Choice>
           <mc:Fallback>
             <w:pict>
-              <v:shape w14:anchorId="362E8EBE" id="Textfeld 30" o:spid="_x0000_s1028" type="#_x0000_t202" style="position:absolute;margin-left:289.4pt;margin-top:109.05pt;width:164pt;height:121pt;z-index:-251565056;visibility:visible;mso-wrap-style:square;mso-width-percent:0;mso-height-percent:0;mso-wrap-distance-left:9pt;mso-wrap-distance-top:0;mso-wrap-distance-right:9pt;mso-wrap-distance-bottom:0;mso-position-horizontal:absolute;mso-position-horizontal-relative:text;mso-position-vertical:absolute;mso-position-vertical-relative:page;mso-width-percent:0;mso-height-percent:0;mso-width-relative:margin;mso-height-relative:margin;v-text-anchor:top" o:gfxdata="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" o:allowincell="f" filled="f" stroked="f" strokeweight=".5pt">
+              <v:shape w14:anchorId="362E8EBE" id="Textfeld 30" o:spid="_x0000_s1028" type="#_x0000_t202" style="position:absolute;margin-left:289.4pt;margin-top:109.05pt;width:164pt;height:121pt;z-index:-251565056;visibility:visible;mso-wrap-style:square;mso-width-percent:0;mso-height-percent:0;mso-wrap-distance-left:9pt;mso-wrap-distance-top:0;mso-wrap-distance-right:9pt;mso-wrap-distance-bottom:0;mso-position-horizontal:absolute;mso-position-horizontal-relative:text;mso-position-vertical:absolute;mso-position-vertical-relative:page;mso-width-percent:0;mso-height-percent:0;mso-width-relative:margin;mso-height-relative:margin;v-text-anchor:top" o:gfxdata="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" o:allowincell="f" filled="f" stroked="f" strokeweight=".5pt">
                 <v:textbox>
                   <w:txbxContent>
                     <w:p>
@@ -9470,7 +9470,7 @@
           </mc:Choice>
           <mc:Fallback>
             <w:pict>
-              <v:shape w14:anchorId="764A5D42" id="Textfeld 738" o:spid="_x0000_s1029" type="#_x0000_t202" style="position:absolute;margin-left:-7.85pt;margin-top:334.65pt;width:303.7pt;height:25.75pt;z-index:251752448;visibility:visible;mso-wrap-style:square;mso-width-percent:0;mso-height-percent:0;mso-wrap-distance-left:9pt;mso-wrap-distance-top:0;mso-wrap-distance-right:9pt;mso-wrap-distance-bottom:0;mso-position-horizontal:absolute;mso-position-horizontal-relative:text;mso-position-vertical:absolute;mso-position-vertical-relative:page;mso-width-percent:0;mso-height-percent:0;mso-width-relative:margin;mso-height-relative:margin;v-text-anchor:top" o:gfxdata="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" o:allowincell="f" filled="f" stroked="f" strokeweight=".5pt">
+              <v:shape w14:anchorId="764A5D42" id="Textfeld 738" o:spid="_x0000_s1029" type="#_x0000_t202" style="position:absolute;margin-left:-7.85pt;margin-top:334.65pt;width:303.7pt;height:25.75pt;z-index:251752448;visibility:visible;mso-wrap-style:square;mso-width-percent:0;mso-height-percent:0;mso-wrap-distance-left:9pt;mso-wrap-distance-top:0;mso-wrap-distance-right:9pt;mso-wrap-distance-bottom:0;mso-position-horizontal:absolute;mso-position-horizontal-relative:text;mso-position-vertical:absolute;mso-position-vertical-relative:page;mso-width-percent:0;mso-height-percent:0;mso-width-relative:margin;mso-height-relative:margin;v-text-anchor:top" o:gfxdata="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" o:allowincell="f" filled="f" stroked="f" strokeweight=".5pt">
                 <v:textbox>
                   <w:txbxContent>
                     <w:p>
@@ -9761,7 +9761,7 @@
           </mc:Choice>
           <mc:Fallback>
             <w:pict>
-              <v:shape w14:anchorId="6DB788C5" id="Textfeld 27" o:spid="_x0000_s1030" type="#_x0000_t202" style="position:absolute;margin-left:-7.4pt;margin-top:435.75pt;width:286.85pt;height:104.4pt;z-index:251784192;visibility:visible;mso-wrap-style:square;mso-width-percent:0;mso-height-percent:0;mso-wrap-distance-left:9pt;mso-wrap-distance-top:0;mso-wrap-distance-right:9pt;mso-wrap-distance-bottom:0;mso-position-horizontal:absolute;mso-position-horizontal-relative:text;mso-position-vertical:absolute;mso-position-vertical-relative:page;mso-width-percent:0;mso-height-percent:0;mso-width-relative:margin;mso-height-relative:margin;v-text-anchor:top" o:gfxdata="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" o:allowincell="f" filled="f" stroked="f" strokeweight=".5pt">
+              <v:shape w14:anchorId="6DB788C5" id="Textfeld 27" o:spid="_x0000_s1030" type="#_x0000_t202" style="position:absolute;margin-left:-7.4pt;margin-top:435.75pt;width:286.85pt;height:104.4pt;z-index:251784192;visibility:visible;mso-wrap-style:square;mso-width-percent:0;mso-height-percent:0;mso-wrap-distance-left:9pt;mso-wrap-distance-top:0;mso-wrap-distance-right:9pt;mso-wrap-distance-bottom:0;mso-position-horizontal:absolute;mso-position-horizontal-relative:text;mso-position-vertical:absolute;mso-position-vertical-relative:page;mso-width-percent:0;mso-height-percent:0;mso-width-relative:margin;mso-height-relative:margin;v-text-anchor:top" o:gfxdata="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" o:allowincell="f" filled="f" stroked="f" strokeweight=".5pt">
                 <v:textbox>
                   <w:txbxContent>
                     <w:p>
@@ -10015,7 +10015,7 @@
           </mc:Choice>
           <mc:Fallback>
             <w:pict>
-              <v:shape w14:anchorId="359B1A41" id="Textfeld 2" o:spid="_x0000_s1031" type="#_x0000_t202" style="position:absolute;margin-left:-7.4pt;margin-top:13.7pt;width:439.9pt;height:54pt;z-index:251662336;visibility:visible;mso-wrap-style:square;mso-width-percent:0;mso-height-percent:0;mso-wrap-distance-left:9pt;mso-wrap-distance-top:0;mso-wrap-distance-right:9pt;mso-wrap-distance-bottom:0;mso-position-horizontal:absolute;mso-position-horizontal-relative:text;mso-position-vertical:absolute;mso-position-vertical-relative:text;mso-width-percent:0;mso-height-percent:0;mso-width-relative:margin;mso-height-relative:margin;v-text-anchor:top" o:gfxdata="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" filled="f" stroked="f" strokeweight=".5pt">
+              <v:shape w14:anchorId="359B1A41" id="Textfeld 2" o:spid="_x0000_s1031" type="#_x0000_t202" style="position:absolute;margin-left:-7.4pt;margin-top:13.7pt;width:439.9pt;height:54pt;z-index:251662336;visibility:visible;mso-wrap-style:square;mso-width-percent:0;mso-height-percent:0;mso-wrap-distance-left:9pt;mso-wrap-distance-top:0;mso-wrap-distance-right:9pt;mso-wrap-distance-bottom:0;mso-position-horizontal:absolute;mso-position-horizontal-relative:text;mso-position-vertical:absolute;mso-position-vertical-relative:text;mso-width-percent:0;mso-height-percent:0;mso-width-relative:margin;mso-height-relative:margin;v-text-anchor:top" o:gfxdata="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" filled="f" stroked="f" strokeweight=".5pt">
                 <v:textbox>
                   <w:txbxContent>
                     <w:p>
@@ -10049,6 +10049,15 @@
     </w:p>
     <w:sdt>
       <w:sdtPr>
+        <w:rPr>
+          <w:rFonts w:asciiTheme="minorHAnsi" w:eastAsiaTheme="minorHAnsi" w:hAnsiTheme="minorHAnsi" w:cstheme="minorBidi"/>
+          <w:b w:val="0"/>
+          <w:bCs w:val="0"/>
+          <w:color w:val="auto"/>
+          <w:sz w:val="24"/>
+          <w:szCs w:val="24"/>
+          <w:lang/>
+        </w:rPr>
         <w:id w:val="34247659"/>
         <w:docPartObj>
           <w:docPartGallery w:val="Table of Contents"/>
@@ -10057,12 +10066,8 @@
       </w:sdtPr>
       <w:sdtEndPr>
         <w:rPr>
-          <w:rFonts w:ascii="Arial" w:eastAsiaTheme="minorHAnsi" w:hAnsi="Arial" w:cs="Arial"/>
+          <w:rFonts w:ascii="Arial" w:hAnsi="Arial" w:cs="Arial"/>
           <w:noProof/>
-          <w:color w:val="auto"/>
-          <w:sz w:val="24"/>
-          <w:szCs w:val="24"/>
-          <w:lang w:val="en-DE"/>
         </w:rPr>
       </w:sdtEndPr>
       <w:sdtContent>
@@ -12165,46 +12170,789 @@
     </w:p>
     <w:p>
       <w:pPr>
+        <w:pStyle w:val="TOCHeading"/>
+        <w:rPr>
+          <w:rFonts w:cs="Arial"/>
+          <w:lang w:val="de-DE"/>
+        </w:rPr>
+      </w:pPr>
+      <w:r>
+        <w:rPr>
+          <w:rFonts w:ascii="Arial" w:hAnsi="Arial" w:cs="Arial"/>
+          <w:color w:val="009B91"/>
+        </w:rPr>
+        <w:lastRenderedPageBreak/>
+        <w:t>Abbildungsverzeichnis</w:t>
+      </w:r>
+    </w:p>
+    <w:p>
+      <w:pPr>
+        <w:pStyle w:val="TableofFigures"/>
+        <w:tabs>
+          <w:tab w:val="right" w:leader="dot" w:pos="9016"/>
+        </w:tabs>
+        <w:spacing w:line="360" w:lineRule="auto"/>
+        <w:rPr>
+          <w:noProof/>
+        </w:rPr>
+      </w:pPr>
+      <w:r>
+        <w:rPr>
+          <w:rFonts w:ascii="Arial" w:hAnsi="Arial" w:cs="Arial"/>
+          <w:lang w:val="de-DE"/>
+        </w:rPr>
+        <w:fldChar w:fldCharType="begin"/>
+      </w:r>
+      <w:r>
+        <w:rPr>
+          <w:rFonts w:ascii="Arial" w:hAnsi="Arial" w:cs="Arial"/>
+          <w:lang w:val="de-DE"/>
+        </w:rPr>
+        <w:instrText xml:space="preserve"> TOC \h \z \c "Abbildung" </w:instrText>
+      </w:r>
+      <w:r>
+        <w:rPr>
+          <w:rFonts w:ascii="Arial" w:hAnsi="Arial" w:cs="Arial"/>
+          <w:lang w:val="de-DE"/>
+        </w:rPr>
+        <w:fldChar w:fldCharType="separate"/>
+      </w:r>
+      <w:hyperlink r:id="rId9" w:anchor="_Toc77255556" w:history="1">
+        <w:r>
+          <w:rPr>
+            <w:rStyle w:val="Hyperlink"/>
+            <w:rFonts w:ascii="Arial" w:hAnsi="Arial" w:cs="Arial"/>
+            <w:noProof/>
+          </w:rPr>
+          <w:t>Abbildung</w:t>
+        </w:r>
+        <w:r>
+          <w:rPr>
+            <w:rStyle w:val="Hyperlink"/>
+            <w:noProof/>
+          </w:rPr>
+          <w:t xml:space="preserve"> 1</w:t>
+        </w:r>
+        <w:r>
+          <w:rPr>
+            <w:rStyle w:val="Hyperlink"/>
+            <w:noProof/>
+            <w:lang w:val="de-DE"/>
+          </w:rPr>
+          <w:t>: TLS Handshake</w:t>
+        </w:r>
+        <w:r>
+          <w:rPr>
+            <w:noProof/>
+            <w:webHidden/>
+          </w:rPr>
+          <w:tab/>
+        </w:r>
+        <w:r>
+          <w:rPr>
+            <w:noProof/>
+            <w:webHidden/>
+          </w:rPr>
+          <w:fldChar w:fldCharType="begin"/>
+        </w:r>
+        <w:r>
+          <w:rPr>
+            <w:noProof/>
+            <w:webHidden/>
+          </w:rPr>
+          <w:instrText xml:space="preserve"> PAGEREF _Toc77255556 \h </w:instrText>
+        </w:r>
+        <w:r>
+          <w:rPr>
+            <w:noProof/>
+            <w:webHidden/>
+          </w:rPr>
+        </w:r>
+        <w:r>
+          <w:rPr>
+            <w:noProof/>
+            <w:webHidden/>
+          </w:rPr>
+          <w:fldChar w:fldCharType="separate"/>
+        </w:r>
+        <w:r>
+          <w:rPr>
+            <w:noProof/>
+            <w:webHidden/>
+          </w:rPr>
+          <w:t>14</w:t>
+        </w:r>
+        <w:r>
+          <w:rPr>
+            <w:noProof/>
+            <w:webHidden/>
+          </w:rPr>
+          <w:fldChar w:fldCharType="end"/>
+        </w:r>
+      </w:hyperlink>
+    </w:p>
+    <w:p>
+      <w:pPr>
+        <w:pStyle w:val="TableofFigures"/>
+        <w:tabs>
+          <w:tab w:val="right" w:leader="dot" w:pos="9016"/>
+        </w:tabs>
+        <w:rPr>
+          <w:noProof/>
+        </w:rPr>
+      </w:pPr>
+      <w:hyperlink w:anchor="_Toc77255557" w:history="1">
+        <w:r>
+          <w:rPr>
+            <w:rStyle w:val="Hyperlink"/>
+            <w:noProof/>
+          </w:rPr>
+          <w:t>Abbildung 2</w:t>
+        </w:r>
+        <w:r>
+          <w:rPr>
+            <w:rStyle w:val="Hyperlink"/>
+            <w:noProof/>
+            <w:lang w:val="de-DE"/>
+          </w:rPr>
+          <w:t>:</w:t>
+        </w:r>
+        <w:r>
+          <w:rPr>
+            <w:noProof/>
+            <w:webHidden/>
+          </w:rPr>
+          <w:tab/>
+        </w:r>
+        <w:r>
+          <w:rPr>
+            <w:noProof/>
+            <w:webHidden/>
+          </w:rPr>
+          <w:fldChar w:fldCharType="begin"/>
+        </w:r>
+        <w:r>
+          <w:rPr>
+            <w:noProof/>
+            <w:webHidden/>
+          </w:rPr>
+          <w:instrText xml:space="preserve"> PAGEREF _Toc77255557 \h </w:instrText>
+        </w:r>
+        <w:r>
+          <w:rPr>
+            <w:noProof/>
+            <w:webHidden/>
+          </w:rPr>
+        </w:r>
+        <w:r>
+          <w:rPr>
+            <w:noProof/>
+            <w:webHidden/>
+          </w:rPr>
+          <w:fldChar w:fldCharType="separate"/>
+        </w:r>
+        <w:r>
+          <w:rPr>
+            <w:noProof/>
+            <w:webHidden/>
+          </w:rPr>
+          <w:t>19</w:t>
+        </w:r>
+        <w:r>
+          <w:rPr>
+            <w:noProof/>
+            <w:webHidden/>
+          </w:rPr>
+          <w:fldChar w:fldCharType="end"/>
+        </w:r>
+      </w:hyperlink>
+    </w:p>
+    <w:p>
+      <w:pPr>
+        <w:pStyle w:val="TableofFigures"/>
+        <w:tabs>
+          <w:tab w:val="right" w:leader="dot" w:pos="9016"/>
+        </w:tabs>
+        <w:rPr>
+          <w:noProof/>
+        </w:rPr>
+      </w:pPr>
+      <w:hyperlink w:anchor="_Toc77255558" w:history="1">
+        <w:r>
+          <w:rPr>
+            <w:rStyle w:val="Hyperlink"/>
+            <w:noProof/>
+          </w:rPr>
+          <w:t>Abbildung 3</w:t>
+        </w:r>
+        <w:r>
+          <w:rPr>
+            <w:rStyle w:val="Hyperlink"/>
+            <w:noProof/>
+            <w:lang w:val="de-DE"/>
+          </w:rPr>
+          <w:t>:</w:t>
+        </w:r>
+        <w:r>
+          <w:rPr>
+            <w:noProof/>
+            <w:webHidden/>
+          </w:rPr>
+          <w:tab/>
+        </w:r>
+        <w:r>
+          <w:rPr>
+            <w:noProof/>
+            <w:webHidden/>
+          </w:rPr>
+          <w:fldChar w:fldCharType="begin"/>
+        </w:r>
+        <w:r>
+          <w:rPr>
+            <w:noProof/>
+            <w:webHidden/>
+          </w:rPr>
+          <w:instrText xml:space="preserve"> PAGEREF _Toc77255558 \h </w:instrText>
+        </w:r>
+        <w:r>
+          <w:rPr>
+            <w:noProof/>
+            <w:webHidden/>
+          </w:rPr>
+        </w:r>
+        <w:r>
+          <w:rPr>
+            <w:noProof/>
+            <w:webHidden/>
+          </w:rPr>
+          <w:fldChar w:fldCharType="separate"/>
+        </w:r>
+        <w:r>
+          <w:rPr>
+            <w:noProof/>
+            <w:webHidden/>
+          </w:rPr>
+          <w:t>19</w:t>
+        </w:r>
+        <w:r>
+          <w:rPr>
+            <w:noProof/>
+            <w:webHidden/>
+          </w:rPr>
+          <w:fldChar w:fldCharType="end"/>
+        </w:r>
+      </w:hyperlink>
+    </w:p>
+    <w:p>
+      <w:pPr>
+        <w:pStyle w:val="TableofFigures"/>
+        <w:tabs>
+          <w:tab w:val="right" w:leader="dot" w:pos="9016"/>
+        </w:tabs>
+        <w:rPr>
+          <w:noProof/>
+        </w:rPr>
+      </w:pPr>
+      <w:hyperlink w:anchor="_Toc77255559" w:history="1">
+        <w:r>
+          <w:rPr>
+            <w:rStyle w:val="Hyperlink"/>
+            <w:noProof/>
+          </w:rPr>
+          <w:t>Abbildung 4</w:t>
+        </w:r>
+        <w:r>
+          <w:rPr>
+            <w:rStyle w:val="Hyperlink"/>
+            <w:noProof/>
+            <w:lang w:val="de-DE"/>
+          </w:rPr>
+          <w:t>:</w:t>
+        </w:r>
+        <w:r>
+          <w:rPr>
+            <w:noProof/>
+            <w:webHidden/>
+          </w:rPr>
+          <w:tab/>
+        </w:r>
+        <w:r>
+          <w:rPr>
+            <w:noProof/>
+            <w:webHidden/>
+          </w:rPr>
+          <w:fldChar w:fldCharType="begin"/>
+        </w:r>
+        <w:r>
+          <w:rPr>
+            <w:noProof/>
+            <w:webHidden/>
+          </w:rPr>
+          <w:instrText xml:space="preserve"> PAGEREF _Toc77255559 \h </w:instrText>
+        </w:r>
+        <w:r>
+          <w:rPr>
+            <w:noProof/>
+            <w:webHidden/>
+          </w:rPr>
+        </w:r>
+        <w:r>
+          <w:rPr>
+            <w:noProof/>
+            <w:webHidden/>
+          </w:rPr>
+          <w:fldChar w:fldCharType="separate"/>
+        </w:r>
+        <w:r>
+          <w:rPr>
+            <w:noProof/>
+            <w:webHidden/>
+          </w:rPr>
+          <w:t>20</w:t>
+        </w:r>
+        <w:r>
+          <w:rPr>
+            <w:noProof/>
+            <w:webHidden/>
+          </w:rPr>
+          <w:fldChar w:fldCharType="end"/>
+        </w:r>
+      </w:hyperlink>
+    </w:p>
+    <w:p>
+      <w:pPr>
+        <w:pStyle w:val="TableofFigures"/>
+        <w:tabs>
+          <w:tab w:val="right" w:leader="dot" w:pos="9016"/>
+        </w:tabs>
+        <w:rPr>
+          <w:noProof/>
+        </w:rPr>
+      </w:pPr>
+      <w:hyperlink w:anchor="_Toc77255560" w:history="1">
+        <w:r>
+          <w:rPr>
+            <w:rStyle w:val="Hyperlink"/>
+            <w:noProof/>
+          </w:rPr>
+          <w:t>Abbildung 5</w:t>
+        </w:r>
+        <w:r>
+          <w:rPr>
+            <w:rStyle w:val="Hyperlink"/>
+            <w:noProof/>
+            <w:lang w:val="de-DE"/>
+          </w:rPr>
+          <w:t>:</w:t>
+        </w:r>
+        <w:r>
+          <w:rPr>
+            <w:noProof/>
+            <w:webHidden/>
+          </w:rPr>
+          <w:tab/>
+        </w:r>
+        <w:r>
+          <w:rPr>
+            <w:noProof/>
+            <w:webHidden/>
+          </w:rPr>
+          <w:fldChar w:fldCharType="begin"/>
+        </w:r>
+        <w:r>
+          <w:rPr>
+            <w:noProof/>
+            <w:webHidden/>
+          </w:rPr>
+          <w:instrText xml:space="preserve"> PAGEREF _Toc77255560 \h </w:instrText>
+        </w:r>
+        <w:r>
+          <w:rPr>
+            <w:noProof/>
+            <w:webHidden/>
+          </w:rPr>
+        </w:r>
+        <w:r>
+          <w:rPr>
+            <w:noProof/>
+            <w:webHidden/>
+          </w:rPr>
+          <w:fldChar w:fldCharType="separate"/>
+        </w:r>
+        <w:r>
+          <w:rPr>
+            <w:noProof/>
+            <w:webHidden/>
+          </w:rPr>
+          <w:t>20</w:t>
+        </w:r>
+        <w:r>
+          <w:rPr>
+            <w:noProof/>
+            <w:webHidden/>
+          </w:rPr>
+          <w:fldChar w:fldCharType="end"/>
+        </w:r>
+      </w:hyperlink>
+    </w:p>
+    <w:p>
+      <w:pPr>
+        <w:pStyle w:val="TableofFigures"/>
+        <w:tabs>
+          <w:tab w:val="right" w:leader="dot" w:pos="9016"/>
+        </w:tabs>
+        <w:rPr>
+          <w:noProof/>
+        </w:rPr>
+      </w:pPr>
+      <w:hyperlink w:anchor="_Toc77255561" w:history="1">
+        <w:r>
+          <w:rPr>
+            <w:rStyle w:val="Hyperlink"/>
+            <w:noProof/>
+          </w:rPr>
+          <w:t>Abbildung 6</w:t>
+        </w:r>
+        <w:r>
+          <w:rPr>
+            <w:rStyle w:val="Hyperlink"/>
+            <w:noProof/>
+            <w:lang w:val="de-DE"/>
+          </w:rPr>
+          <w:t>:</w:t>
+        </w:r>
+        <w:r>
+          <w:rPr>
+            <w:noProof/>
+            <w:webHidden/>
+          </w:rPr>
+          <w:tab/>
+        </w:r>
+        <w:r>
+          <w:rPr>
+            <w:noProof/>
+            <w:webHidden/>
+          </w:rPr>
+          <w:fldChar w:fldCharType="begin"/>
+        </w:r>
+        <w:r>
+          <w:rPr>
+            <w:noProof/>
+            <w:webHidden/>
+          </w:rPr>
+          <w:instrText xml:space="preserve"> PAGEREF _Toc77255561 \h </w:instrText>
+        </w:r>
+        <w:r>
+          <w:rPr>
+            <w:noProof/>
+            <w:webHidden/>
+          </w:rPr>
+        </w:r>
+        <w:r>
+          <w:rPr>
+            <w:noProof/>
+            <w:webHidden/>
+          </w:rPr>
+          <w:fldChar w:fldCharType="separate"/>
+        </w:r>
+        <w:r>
+          <w:rPr>
+            <w:noProof/>
+            <w:webHidden/>
+          </w:rPr>
+          <w:t>21</w:t>
+        </w:r>
+        <w:r>
+          <w:rPr>
+            <w:noProof/>
+            <w:webHidden/>
+          </w:rPr>
+          <w:fldChar w:fldCharType="end"/>
+        </w:r>
+      </w:hyperlink>
+    </w:p>
+    <w:p>
+      <w:pPr>
+        <w:pStyle w:val="TableofFigures"/>
+        <w:tabs>
+          <w:tab w:val="right" w:leader="dot" w:pos="9016"/>
+        </w:tabs>
+        <w:rPr>
+          <w:noProof/>
+        </w:rPr>
+      </w:pPr>
+      <w:hyperlink w:anchor="_Toc77255562" w:history="1">
+        <w:r>
+          <w:rPr>
+            <w:rStyle w:val="Hyperlink"/>
+            <w:noProof/>
+          </w:rPr>
+          <w:t>Abbildung 7</w:t>
+        </w:r>
+        <w:r>
+          <w:rPr>
+            <w:rStyle w:val="Hyperlink"/>
+            <w:noProof/>
+            <w:lang w:val="de-DE"/>
+          </w:rPr>
+          <w:t>:</w:t>
+        </w:r>
+        <w:r>
+          <w:rPr>
+            <w:noProof/>
+            <w:webHidden/>
+          </w:rPr>
+          <w:tab/>
+        </w:r>
+        <w:r>
+          <w:rPr>
+            <w:noProof/>
+            <w:webHidden/>
+          </w:rPr>
+          <w:fldChar w:fldCharType="begin"/>
+        </w:r>
+        <w:r>
+          <w:rPr>
+            <w:noProof/>
+            <w:webHidden/>
+          </w:rPr>
+          <w:instrText xml:space="preserve"> PAGEREF _Toc77255562 \h </w:instrText>
+        </w:r>
+        <w:r>
+          <w:rPr>
+            <w:noProof/>
+            <w:webHidden/>
+          </w:rPr>
+        </w:r>
+        <w:r>
+          <w:rPr>
+            <w:noProof/>
+            <w:webHidden/>
+          </w:rPr>
+          <w:fldChar w:fldCharType="separate"/>
+        </w:r>
+        <w:r>
+          <w:rPr>
+            <w:noProof/>
+            <w:webHidden/>
+          </w:rPr>
+          <w:t>21</w:t>
+        </w:r>
+        <w:r>
+          <w:rPr>
+            <w:noProof/>
+            <w:webHidden/>
+          </w:rPr>
+          <w:fldChar w:fldCharType="end"/>
+        </w:r>
+      </w:hyperlink>
+    </w:p>
+    <w:p>
+      <w:pPr>
+        <w:pStyle w:val="TableofFigures"/>
+        <w:tabs>
+          <w:tab w:val="right" w:leader="dot" w:pos="9016"/>
+        </w:tabs>
+        <w:rPr>
+          <w:noProof/>
+        </w:rPr>
+      </w:pPr>
+      <w:hyperlink w:anchor="_Toc77255563" w:history="1">
+        <w:r>
+          <w:rPr>
+            <w:rStyle w:val="Hyperlink"/>
+            <w:rFonts w:ascii="Arial" w:hAnsi="Arial" w:cs="Arial"/>
+            <w:noProof/>
+          </w:rPr>
+          <w:t>Abbildung 8</w:t>
+        </w:r>
+        <w:r>
+          <w:rPr>
+            <w:rStyle w:val="Hyperlink"/>
+            <w:rFonts w:ascii="Arial" w:hAnsi="Arial" w:cs="Arial"/>
+            <w:noProof/>
+            <w:lang w:val="de-DE"/>
+          </w:rPr>
+          <w:t>:</w:t>
+        </w:r>
+        <w:r>
+          <w:rPr>
+            <w:noProof/>
+            <w:webHidden/>
+          </w:rPr>
+          <w:tab/>
+        </w:r>
+        <w:r>
+          <w:rPr>
+            <w:noProof/>
+            <w:webHidden/>
+          </w:rPr>
+          <w:fldChar w:fldCharType="begin"/>
+        </w:r>
+        <w:r>
+          <w:rPr>
+            <w:noProof/>
+            <w:webHidden/>
+          </w:rPr>
+          <w:instrText xml:space="preserve"> PAGEREF _Toc77255563 \h </w:instrText>
+        </w:r>
+        <w:r>
+          <w:rPr>
+            <w:noProof/>
+            <w:webHidden/>
+          </w:rPr>
+        </w:r>
+        <w:r>
+          <w:rPr>
+            <w:noProof/>
+            <w:webHidden/>
+          </w:rPr>
+          <w:fldChar w:fldCharType="separate"/>
+        </w:r>
+        <w:r>
+          <w:rPr>
+            <w:noProof/>
+            <w:webHidden/>
+          </w:rPr>
+          <w:t>23</w:t>
+        </w:r>
+        <w:r>
+          <w:rPr>
+            <w:noProof/>
+            <w:webHidden/>
+          </w:rPr>
+          <w:fldChar w:fldCharType="end"/>
+        </w:r>
+      </w:hyperlink>
+    </w:p>
+    <w:p>
+      <w:pPr>
+        <w:pStyle w:val="TableofFigures"/>
+        <w:tabs>
+          <w:tab w:val="right" w:leader="dot" w:pos="9016"/>
+        </w:tabs>
+        <w:rPr>
+          <w:noProof/>
+        </w:rPr>
+      </w:pPr>
+      <w:hyperlink w:anchor="_Toc77255564" w:history="1">
+        <w:r>
+          <w:rPr>
+            <w:rStyle w:val="Hyperlink"/>
+            <w:noProof/>
+          </w:rPr>
+          <w:t>Abbildung 9: Ablauf des MG_EV_HTTP_MESSAGE Case</w:t>
+        </w:r>
+        <w:r>
+          <w:rPr>
+            <w:noProof/>
+            <w:webHidden/>
+          </w:rPr>
+          <w:tab/>
+        </w:r>
+        <w:r>
+          <w:rPr>
+            <w:noProof/>
+            <w:webHidden/>
+          </w:rPr>
+          <w:fldChar w:fldCharType="begin"/>
+        </w:r>
+        <w:r>
+          <w:rPr>
+            <w:noProof/>
+            <w:webHidden/>
+          </w:rPr>
+          <w:instrText xml:space="preserve"> PAGEREF _Toc77255564 \h </w:instrText>
+        </w:r>
+        <w:r>
+          <w:rPr>
+            <w:noProof/>
+            <w:webHidden/>
+          </w:rPr>
+        </w:r>
+        <w:r>
+          <w:rPr>
+            <w:noProof/>
+            <w:webHidden/>
+          </w:rPr>
+          <w:fldChar w:fldCharType="separate"/>
+        </w:r>
+        <w:r>
+          <w:rPr>
+            <w:noProof/>
+            <w:webHidden/>
+          </w:rPr>
+          <w:t>27</w:t>
+        </w:r>
+        <w:r>
+          <w:rPr>
+            <w:noProof/>
+            <w:webHidden/>
+          </w:rPr>
+          <w:fldChar w:fldCharType="end"/>
+        </w:r>
+      </w:hyperlink>
+    </w:p>
+    <w:p>
+      <w:pPr>
+        <w:rPr>
+          <w:rFonts w:ascii="Arial" w:eastAsiaTheme="majorEastAsia" w:hAnsi="Arial" w:cs="Arial"/>
+          <w:color w:val="009B91"/>
+          <w:sz w:val="32"/>
+          <w:szCs w:val="32"/>
+          <w:lang w:val="de-DE"/>
+        </w:rPr>
+      </w:pPr>
+      <w:r>
+        <w:rPr>
+          <w:rFonts w:cs="Arial"/>
+          <w:lang w:val="de-DE"/>
+        </w:rPr>
+        <w:fldChar w:fldCharType="end"/>
+      </w:r>
+      <w:r>
+        <w:rPr>
+          <w:rFonts w:cs="Arial"/>
+          <w:lang w:val="de-DE"/>
+        </w:rPr>
+        <w:br w:type="page"/>
+      </w:r>
+    </w:p>
+    <w:p>
+      <w:pPr>
         <w:pStyle w:val="Heading1"/>
         <w:spacing w:line="360" w:lineRule="auto"/>
         <w:rPr>
           <w:rFonts w:cs="Arial"/>
-          <w:lang w:val="de-DE"/>
+          <w:lang w:val="en-US"/>
         </w:rPr>
       </w:pPr>
       <w:r>
         <w:rPr>
           <w:rFonts w:cs="Arial"/>
-          <w:lang w:val="de-DE"/>
+          <w:lang w:val="en-US"/>
         </w:rPr>
         <w:lastRenderedPageBreak/>
-        <w:t>L</w:t>
+        <w:t>Light</w:t>
       </w:r>
       <w:r>
         <w:rPr>
           <w:rFonts w:cs="Arial"/>
-          <w:lang w:val="de-DE"/>
-        </w:rPr>
-        <w:t>ight</w:t>
+          <w:lang w:val="en-US"/>
+        </w:rPr>
+        <w:t>w</w:t>
       </w:r>
       <w:r>
         <w:rPr>
           <w:rFonts w:cs="Arial"/>
-          <w:lang w:val="de-DE"/>
-        </w:rPr>
-        <w:t>w</w:t>
+          <w:lang w:val="en-US"/>
+        </w:rPr>
+        <w:t xml:space="preserve">eight </w:t>
       </w:r>
       <w:r>
         <w:rPr>
           <w:rFonts w:cs="Arial"/>
-          <w:lang w:val="de-DE"/>
-        </w:rPr>
-        <w:t xml:space="preserve">eight </w:t>
-      </w:r>
-      <w:r>
-        <w:rPr>
-          <w:rFonts w:cs="Arial"/>
-          <w:lang w:val="de-DE"/>
+          <w:lang w:val="en-US"/>
         </w:rPr>
         <w:t>IP:</w:t>
       </w:r>
@@ -12213,7 +12961,7 @@
     <w:p>
       <w:pPr>
         <w:rPr>
-          <w:lang w:val="de-DE"/>
+          <w:lang w:val="en-US"/>
         </w:rPr>
       </w:pPr>
     </w:p>
@@ -12230,7 +12978,7 @@
       <w:r>
         <w:rPr>
           <w:rFonts w:ascii="Arial" w:hAnsi="Arial" w:cs="Arial"/>
-          <w:lang w:val="de-DE"/>
+          <w:lang w:val="en-US"/>
         </w:rPr>
         <w:t>lwIP</w:t>
       </w:r>
@@ -12238,25 +12986,48 @@
       <w:r>
         <w:rPr>
           <w:rFonts w:ascii="Arial" w:hAnsi="Arial" w:cs="Arial"/>
-          <w:lang w:val="de-DE"/>
-        </w:rPr>
-        <w:t xml:space="preserve"> steht für </w:t>
+          <w:lang w:val="en-US"/>
+        </w:rPr>
+        <w:t xml:space="preserve"> </w:t>
       </w:r>
       <w:proofErr w:type="spellStart"/>
       <w:r>
         <w:rPr>
           <w:rFonts w:ascii="Arial" w:hAnsi="Arial" w:cs="Arial"/>
-          <w:lang w:val="de-DE"/>
-        </w:rPr>
-        <w:t>lightweight</w:t>
+          <w:lang w:val="en-US"/>
+        </w:rPr>
+        <w:t>steht</w:t>
       </w:r>
       <w:proofErr w:type="spellEnd"/>
       <w:r>
         <w:rPr>
           <w:rFonts w:ascii="Arial" w:hAnsi="Arial" w:cs="Arial"/>
-          <w:lang w:val="de-DE"/>
-        </w:rPr>
-        <w:t xml:space="preserve"> IP. IP bedeutet dabei </w:t>
+          <w:lang w:val="en-US"/>
+        </w:rPr>
+        <w:t xml:space="preserve"> </w:t>
+      </w:r>
+      <w:proofErr w:type="spellStart"/>
+      <w:r>
+        <w:rPr>
+          <w:rFonts w:ascii="Arial" w:hAnsi="Arial" w:cs="Arial"/>
+          <w:lang w:val="en-US"/>
+        </w:rPr>
+        <w:t>für</w:t>
+      </w:r>
+      <w:proofErr w:type="spellEnd"/>
+      <w:r>
+        <w:rPr>
+          <w:rFonts w:ascii="Arial" w:hAnsi="Arial" w:cs="Arial"/>
+          <w:lang w:val="en-US"/>
+        </w:rPr>
+        <w:t xml:space="preserve"> lightweight IP. </w:t>
+      </w:r>
+      <w:r>
+        <w:rPr>
+          <w:rFonts w:ascii="Arial" w:hAnsi="Arial" w:cs="Arial"/>
+          <w:lang w:val="de-DE"/>
+        </w:rPr>
+        <w:t xml:space="preserve">IP bedeutet dabei </w:t>
       </w:r>
       <w:r>
         <w:rPr>
@@ -12926,23 +13697,7 @@
           <w:rFonts w:ascii="Arial" w:hAnsi="Arial" w:cs="Arial"/>
           <w:lang w:val="de-DE"/>
         </w:rPr>
-        <w:t xml:space="preserve"> abgefragt, neu angelegt, gelöscht oder </w:t>
-      </w:r>
-      <w:proofErr w:type="spellStart"/>
-      <w:r>
-        <w:rPr>
-          <w:rFonts w:ascii="Arial" w:hAnsi="Arial" w:cs="Arial"/>
-          <w:lang w:val="de-DE"/>
-        </w:rPr>
-        <w:t>geupdatet</w:t>
-      </w:r>
-      <w:proofErr w:type="spellEnd"/>
-      <w:r>
-        <w:rPr>
-          <w:rFonts w:ascii="Arial" w:hAnsi="Arial" w:cs="Arial"/>
-          <w:lang w:val="de-DE"/>
-        </w:rPr>
-        <w:t xml:space="preserve"> werden.</w:t>
+        <w:t xml:space="preserve"> abgefragt, neu angelegt, gelöscht oder geupdatet werden.</w:t>
       </w:r>
       <w:r>
         <w:rPr>
@@ -12976,6 +13731,7 @@
       <w:r>
         <w:rPr>
           <w:rFonts w:ascii="Arial" w:hAnsi="Arial" w:cs="Arial"/>
+          <w:noProof/>
           <w:lang w:val="de-DE"/>
         </w:rPr>
         <w:drawing>
@@ -12994,7 +13750,7 @@
                     <pic:cNvPicPr/>
                   </pic:nvPicPr>
                   <pic:blipFill>
-                    <a:blip r:embed="rId9"/>
+                    <a:blip r:embed="rId10"/>
                     <a:stretch>
                       <a:fillRect/>
                     </a:stretch>
@@ -13027,24 +13783,14 @@
       <w:r>
         <w:t xml:space="preserve">Figure </w:t>
       </w:r>
-      <w:r>
-        <w:fldChar w:fldCharType="begin"/>
-      </w:r>
-      <w:r>
-        <w:instrText xml:space="preserve"> SEQ Figure \* ARABIC </w:instrText>
-      </w:r>
-      <w:r>
-        <w:fldChar w:fldCharType="separate"/>
-      </w:r>
-      <w:r>
-        <w:rPr>
-          <w:noProof/>
-        </w:rPr>
-        <w:t>1</w:t>
-      </w:r>
-      <w:r>
-        <w:fldChar w:fldCharType="end"/>
-      </w:r>
+      <w:fldSimple w:instr=" SEQ Figure \* ARABIC ">
+        <w:r>
+          <w:rPr>
+            <w:noProof/>
+          </w:rPr>
+          <w:t>1</w:t>
+        </w:r>
+      </w:fldSimple>
       <w:r>
         <w:rPr>
           <w:lang w:val="de-DE"/>
@@ -13360,13 +14106,13 @@
                     <pic:cNvPicPr/>
                   </pic:nvPicPr>
                   <pic:blipFill>
-                    <a:blip r:embed="rId10">
+                    <a:blip r:embed="rId11">
                       <a:extLst>
                         <a:ext uri="{28A0092B-C50C-407E-A947-70E740481C1C}">
                           <a14:useLocalDpi xmlns:a14="http://schemas.microsoft.com/office/drawing/2010/main" val="0"/>
                         </a:ext>
                         <a:ext uri="{96DAC541-7B7A-43D3-8B79-37D633B846F1}">
-                          <asvg:svgBlip xmlns:asvg="http://schemas.microsoft.com/office/drawing/2016/SVG/main" r:embed="rId11"/>
+                          <asvg:svgBlip xmlns:asvg="http://schemas.microsoft.com/office/drawing/2016/SVG/main" r:embed="rId12"/>
                         </a:ext>
                       </a:extLst>
                     </a:blip>
@@ -13402,24 +14148,14 @@
       <w:r>
         <w:t xml:space="preserve">Figure </w:t>
       </w:r>
-      <w:r>
-        <w:fldChar w:fldCharType="begin"/>
-      </w:r>
-      <w:r>
-        <w:instrText xml:space="preserve"> SEQ Figure \* ARABIC </w:instrText>
-      </w:r>
-      <w:r>
-        <w:fldChar w:fldCharType="separate"/>
-      </w:r>
-      <w:r>
-        <w:rPr>
-          <w:noProof/>
-        </w:rPr>
-        <w:t>2</w:t>
-      </w:r>
-      <w:r>
-        <w:fldChar w:fldCharType="end"/>
-      </w:r>
+      <w:fldSimple w:instr=" SEQ Figure \* ARABIC ">
+        <w:r>
+          <w:rPr>
+            <w:noProof/>
+          </w:rPr>
+          <w:t>2</w:t>
+        </w:r>
+      </w:fldSimple>
       <w:r>
         <w:rPr>
           <w:lang w:val="de-DE"/>
@@ -13608,7 +14344,7 @@
           <w:rFonts w:ascii="Arial" w:hAnsi="Arial" w:cs="Arial"/>
           <w:lang w:val="de-DE"/>
         </w:rPr>
-        <w:t xml:space="preserve"> the Engine </w:t>
+        <w:t xml:space="preserve"> </w:t>
       </w:r>
       <w:proofErr w:type="spellStart"/>
       <w:r>
@@ -13616,7 +14352,7 @@
           <w:rFonts w:ascii="Arial" w:hAnsi="Arial" w:cs="Arial"/>
           <w:lang w:val="de-DE"/>
         </w:rPr>
-        <w:t>of</w:t>
+        <w:t>the</w:t>
       </w:r>
       <w:proofErr w:type="spellEnd"/>
       <w:r>
@@ -13624,7 +14360,7 @@
           <w:rFonts w:ascii="Arial" w:hAnsi="Arial" w:cs="Arial"/>
           <w:lang w:val="de-DE"/>
         </w:rPr>
-        <w:t xml:space="preserve"> </w:t>
+        <w:t xml:space="preserve"> Engine of </w:t>
       </w:r>
       <w:proofErr w:type="spellStart"/>
       <w:r>
@@ -13869,14 +14605,7 @@
           <w:rFonts w:ascii="Arial" w:hAnsi="Arial" w:cs="Arial"/>
           <w:lang w:val="de-DE"/>
         </w:rPr>
-        <w:t>Merkmal</w:t>
-      </w:r>
-      <w:r>
-        <w:rPr>
-          <w:rFonts w:ascii="Arial" w:hAnsi="Arial" w:cs="Arial"/>
-          <w:lang w:val="de-DE"/>
-        </w:rPr>
-        <w:t xml:space="preserve"> ist die wichtigste Eigenschaft von REST, jedoch wird es oft missachtet. Das Mitliefern von URIs bei der Repräsentation der Ressource ermöglicht eine dynamische Bearbeitung der Ressource. Die URLS können direkt aus der vorhergehenden Antwort übernommen werden. Durch REST-Anfragen erfolgt eine Zustandsänderung des Systems. Es verläuft wie folgt: Der erste Klient greift auf eine anfängliche URL der REST-Anwendung zu. Der Klient sollte nun vom Server die möglichen Links bekommen, bei denen Anfragen möglich sind, dadurch kann er ebenfalls alle verfügbaren Ressourcen sehen und die auswählen, die er benötigt. Nach Anfrage der Ressource antwortet der Server mit Text, in dem unter anderem die momentane Ressource über Hypermedia enthalten ist. D.h. </w:t>
+        <w:t xml:space="preserve">Merkmal ist die wichtigste Eigenschaft von REST, jedoch wird es oft missachtet. Das Mitliefern von URIs bei der Repräsentation der Ressource ermöglicht eine dynamische Bearbeitung der Ressource. Die URLS können direkt aus der vorhergehenden Antwort übernommen werden. Durch REST-Anfragen erfolgt eine Zustandsänderung des Systems. Es verläuft wie folgt: Der erste Klient greift auf eine anfängliche URL der REST-Anwendung zu. Der Klient sollte nun vom Server die möglichen Links bekommen, bei denen Anfragen möglich sind, dadurch kann er ebenfalls alle verfügbaren Ressourcen sehen und die auswählen, die er benötigt. Nach Anfrage der Ressource antwortet der Server mit Text, in dem unter anderem die momentane Ressource über Hypermedia enthalten ist. D.h. </w:t>
       </w:r>
       <w:r>
         <w:rPr>
@@ -14092,10 +14821,10 @@
             <v:path o:extrusionok="f" gradientshapeok="t" o:connecttype="rect"/>
             <o:lock v:ext="edit" aspectratio="t"/>
           </v:shapetype>
-          <v:shape id="_x0000_i1029" type="#_x0000_t75" alt="" style="width:466pt;height:317.7pt;mso-width-percent:0;mso-height-percent:0;mso-width-percent:0;mso-height-percent:0" o:ole="">
-            <v:imagedata r:id="rId12" o:title=""/>
+          <v:shape id="_x0000_i1025" type="#_x0000_t75" alt="" style="width:466pt;height:317.7pt;mso-width-percent:0;mso-height-percent:0;mso-width-percent:0;mso-height-percent:0" o:ole="">
+            <v:imagedata r:id="rId13" o:title=""/>
           </v:shape>
-          <o:OLEObject Type="Embed" ProgID="Word.Document.12" ShapeID="_x0000_i1029" DrawAspect="Content" ObjectID="_1687866624" r:id="rId13">
+          <o:OLEObject Type="Embed" ProgID="Word.Document.12" ShapeID="_x0000_i1025" DrawAspect="Content" ObjectID="_1687868508" r:id="rId14">
             <o:FieldCodes>\s</o:FieldCodes>
           </o:OLEObject>
         </w:object>
@@ -14112,24 +14841,14 @@
       <w:r>
         <w:t xml:space="preserve">Figure </w:t>
       </w:r>
-      <w:r>
-        <w:fldChar w:fldCharType="begin"/>
-      </w:r>
-      <w:r>
-        <w:instrText xml:space="preserve"> SEQ Figure \* ARABIC </w:instrText>
-      </w:r>
-      <w:r>
-        <w:fldChar w:fldCharType="separate"/>
-      </w:r>
-      <w:r>
-        <w:rPr>
-          <w:noProof/>
-        </w:rPr>
-        <w:t>3</w:t>
-      </w:r>
-      <w:r>
-        <w:fldChar w:fldCharType="end"/>
-      </w:r>
+      <w:fldSimple w:instr=" SEQ Figure \* ARABIC ">
+        <w:r>
+          <w:rPr>
+            <w:noProof/>
+          </w:rPr>
+          <w:t>3</w:t>
+        </w:r>
+      </w:fldSimple>
       <w:r>
         <w:rPr>
           <w:lang w:val="de-DE"/>
@@ -14648,24 +15367,14 @@
       <w:r>
         <w:t xml:space="preserve">Figure </w:t>
       </w:r>
-      <w:r>
-        <w:fldChar w:fldCharType="begin"/>
-      </w:r>
-      <w:r>
-        <w:instrText xml:space="preserve"> SEQ Figure \* ARABIC </w:instrText>
-      </w:r>
-      <w:r>
-        <w:fldChar w:fldCharType="separate"/>
-      </w:r>
-      <w:r>
-        <w:rPr>
-          <w:noProof/>
-        </w:rPr>
-        <w:t>4</w:t>
-      </w:r>
-      <w:r>
-        <w:fldChar w:fldCharType="end"/>
-      </w:r>
+      <w:fldSimple w:instr=" SEQ Figure \* ARABIC ">
+        <w:r>
+          <w:rPr>
+            <w:noProof/>
+          </w:rPr>
+          <w:t>4</w:t>
+        </w:r>
+      </w:fldSimple>
       <w:r>
         <w:rPr>
           <w:lang w:val="de-DE"/>
@@ -15094,21 +15803,7 @@
           <w:rFonts w:ascii="Arial" w:hAnsi="Arial" w:cs="Arial"/>
           <w:lang w:val="de-DE"/>
         </w:rPr>
-        <w:t xml:space="preserve"> </w:t>
-      </w:r>
-      <w:r>
-        <w:rPr>
-          <w:rFonts w:ascii="Arial" w:hAnsi="Arial" w:cs="Arial"/>
-          <w:lang w:val="de-DE"/>
-        </w:rPr>
-        <w:t>entsprich</w:t>
-      </w:r>
-      <w:r>
-        <w:rPr>
-          <w:rFonts w:ascii="Arial" w:hAnsi="Arial" w:cs="Arial"/>
-          <w:lang w:val="de-DE"/>
-        </w:rPr>
-        <w:t>t</w:t>
+        <w:t xml:space="preserve"> entspricht</w:t>
       </w:r>
       <w:r>
         <w:rPr>
@@ -15179,23 +15874,7 @@
           <w:rFonts w:ascii="Arial" w:hAnsi="Arial" w:cs="Arial"/>
           <w:lang w:val="de-DE"/>
         </w:rPr>
-        <w:t xml:space="preserve"> und 405 für </w:t>
-      </w:r>
-      <w:proofErr w:type="spellStart"/>
-      <w:r>
-        <w:rPr>
-          <w:rFonts w:ascii="Arial" w:hAnsi="Arial" w:cs="Arial"/>
-          <w:lang w:val="de-DE"/>
-        </w:rPr>
-        <w:t>Method</w:t>
-      </w:r>
-      <w:proofErr w:type="spellEnd"/>
-      <w:r>
-        <w:rPr>
-          <w:rFonts w:ascii="Arial" w:hAnsi="Arial" w:cs="Arial"/>
-          <w:lang w:val="de-DE"/>
-        </w:rPr>
-        <w:t xml:space="preserve"> Not </w:t>
+        <w:t xml:space="preserve"> und 405 für Method Not </w:t>
       </w:r>
       <w:proofErr w:type="spellStart"/>
       <w:r>
@@ -15519,23 +16198,7 @@
           <w:rFonts w:ascii="Arial" w:hAnsi="Arial" w:cs="Arial"/>
           <w:lang w:val="de-DE"/>
         </w:rPr>
-        <w:t xml:space="preserve">erreicht. Eine Trennung der Datenschicht von der Benutzerschnittstelle durch einheitliche Schnittstellen erfolgt. Der Klient befasst sich nicht mit der Datenspeicherung, sie intern auf dem Server verbleibt. Deswegen hat man eine verbesserte Portabilität. Des </w:t>
-      </w:r>
-      <w:proofErr w:type="spellStart"/>
-      <w:r>
-        <w:rPr>
-          <w:rFonts w:ascii="Arial" w:hAnsi="Arial" w:cs="Arial"/>
-          <w:lang w:val="de-DE"/>
-        </w:rPr>
-        <w:t>Weiteren</w:t>
-      </w:r>
-      <w:proofErr w:type="spellEnd"/>
-      <w:r>
-        <w:rPr>
-          <w:rFonts w:ascii="Arial" w:hAnsi="Arial" w:cs="Arial"/>
-          <w:lang w:val="de-DE"/>
-        </w:rPr>
-        <w:t xml:space="preserve"> führt die Trennung zur möglichen unterschiedlich schnellen Entwicklung der Komponenten.</w:t>
+        <w:t>erreicht. Eine Trennung der Datenschicht von der Benutzerschnittstelle durch einheitliche Schnittstellen erfolgt. Der Klient befasst sich nicht mit der Datenspeicherung, sie intern auf dem Server verbleibt. Deswegen hat man eine verbesserte Portabilität. Des Weiteren führt die Trennung zur möglichen unterschiedlich schnellen Entwicklung der Komponenten.</w:t>
       </w:r>
     </w:p>
     <w:p>
@@ -15674,23 +16337,7 @@
           <w:rFonts w:ascii="Arial" w:hAnsi="Arial" w:cs="Arial"/>
           <w:lang w:val="de-DE"/>
         </w:rPr>
-        <w:t xml:space="preserve">TLS ist der Vorgänger des Secure Socket Layer (SSL) Protokolls. Dabei ist zu beachten, dass SSL-Zertifikate nicht dasselbe sind wie das SSL-Protokoll. Während das TLS-Protokoll sicherer ist als SSL - da es eine aktualisierte Version ist, die </w:t>
-      </w:r>
-      <w:proofErr w:type="spellStart"/>
-      <w:r>
-        <w:rPr>
-          <w:rFonts w:ascii="Arial" w:hAnsi="Arial" w:cs="Arial"/>
-          <w:lang w:val="de-DE"/>
-        </w:rPr>
-        <w:t>Exploits</w:t>
-      </w:r>
-      <w:proofErr w:type="spellEnd"/>
-      <w:r>
-        <w:rPr>
-          <w:rFonts w:ascii="Arial" w:hAnsi="Arial" w:cs="Arial"/>
-          <w:lang w:val="de-DE"/>
-        </w:rPr>
-        <w:t xml:space="preserve"> </w:t>
+        <w:t xml:space="preserve">TLS ist der Vorgänger des Secure Socket Layer (SSL) Protokolls. Dabei ist zu beachten, dass SSL-Zertifikate nicht dasselbe sind wie das SSL-Protokoll. Während das TLS-Protokoll sicherer ist als SSL - da es eine aktualisierte Version ist, die Exploits </w:t>
       </w:r>
       <w:r>
         <w:rPr>
@@ -15993,33 +16640,25 @@
                                 <w:noProof/>
                               </w:rPr>
                             </w:pPr>
+                            <w:bookmarkStart w:id="16" w:name="_Toc77255556"/>
                             <w:r>
                               <w:t xml:space="preserve">Abbildung </w:t>
                             </w:r>
-                            <w:r>
-                              <w:fldChar w:fldCharType="begin"/>
-                            </w:r>
-                            <w:r>
-                              <w:instrText xml:space="preserve"> SEQ Abbildung \* ARABIC </w:instrText>
-                            </w:r>
-                            <w:r>
-                              <w:fldChar w:fldCharType="separate"/>
-                            </w:r>
-                            <w:r>
-                              <w:rPr>
-                                <w:noProof/>
-                              </w:rPr>
-                              <w:t>1</w:t>
-                            </w:r>
-                            <w:r>
-                              <w:fldChar w:fldCharType="end"/>
-                            </w:r>
+                            <w:fldSimple w:instr=" SEQ Abbildung \* ARABIC ">
+                              <w:r>
+                                <w:rPr>
+                                  <w:noProof/>
+                                </w:rPr>
+                                <w:t>1</w:t>
+                              </w:r>
+                            </w:fldSimple>
                             <w:r>
                               <w:rPr>
                                 <w:lang w:val="de-DE"/>
                               </w:rPr>
                               <w:t>: TLS Handshake</w:t>
                             </w:r>
+                            <w:bookmarkEnd w:id="16"/>
                           </w:p>
                         </w:txbxContent>
                       </wps:txbx>
@@ -16037,7 +16676,7 @@
           </mc:Choice>
           <mc:Fallback>
             <w:pict>
-              <v:shape w14:anchorId="422D426A" id="Text Box 966" o:spid="_x0000_s1032" type="#_x0000_t202" style="position:absolute;left:0;text-align:left;margin-left:103.75pt;margin-top:172.7pt;width:244.2pt;height:.05pt;z-index:251801600;visibility:visible;mso-wrap-style:square;mso-wrap-distance-left:9pt;mso-wrap-distance-top:0;mso-wrap-distance-right:9pt;mso-wrap-distance-bottom:0;mso-position-horizontal:absolute;mso-position-horizontal-relative:text;mso-position-vertical:absolute;mso-position-vertical-relative:text;v-text-anchor:top" o:gfxdata="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" stroked="f">
+              <v:shape w14:anchorId="422D426A" id="Text Box 966" o:spid="_x0000_s1032" type="#_x0000_t202" style="position:absolute;left:0;text-align:left;margin-left:103.75pt;margin-top:172.7pt;width:244.2pt;height:.05pt;z-index:251801600;visibility:visible;mso-wrap-style:square;mso-wrap-distance-left:9pt;mso-wrap-distance-top:0;mso-wrap-distance-right:9pt;mso-wrap-distance-bottom:0;mso-position-horizontal:absolute;mso-position-horizontal-relative:text;mso-position-vertical:absolute;mso-position-vertical-relative:text;v-text-anchor:top" o:gfxdata="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" stroked="f">
                 <v:textbox style="mso-fit-shape-to-text:t" inset="0,0,0,0">
                   <w:txbxContent>
                     <w:p>
@@ -16048,33 +16687,25 @@
                           <w:noProof/>
                         </w:rPr>
                       </w:pPr>
+                      <w:bookmarkStart w:id="17" w:name="_Toc77255556"/>
                       <w:r>
                         <w:t xml:space="preserve">Abbildung </w:t>
                       </w:r>
-                      <w:r>
-                        <w:fldChar w:fldCharType="begin"/>
-                      </w:r>
-                      <w:r>
-                        <w:instrText xml:space="preserve"> SEQ Abbildung \* ARABIC </w:instrText>
-                      </w:r>
-                      <w:r>
-                        <w:fldChar w:fldCharType="separate"/>
-                      </w:r>
-                      <w:r>
-                        <w:rPr>
-                          <w:noProof/>
-                        </w:rPr>
-                        <w:t>1</w:t>
-                      </w:r>
-                      <w:r>
-                        <w:fldChar w:fldCharType="end"/>
-                      </w:r>
+                      <w:fldSimple w:instr=" SEQ Abbildung \* ARABIC ">
+                        <w:r>
+                          <w:rPr>
+                            <w:noProof/>
+                          </w:rPr>
+                          <w:t>1</w:t>
+                        </w:r>
+                      </w:fldSimple>
                       <w:r>
                         <w:rPr>
                           <w:lang w:val="de-DE"/>
                         </w:rPr>
                         <w:t>: TLS Handshake</w:t>
                       </w:r>
+                      <w:bookmarkEnd w:id="17"/>
                     </w:p>
                   </w:txbxContent>
                 </v:textbox>
@@ -16118,7 +16749,7 @@
                     </pic:cNvPicPr>
                   </pic:nvPicPr>
                   <pic:blipFill rotWithShape="1">
-                    <a:blip r:embed="rId14" cstate="print">
+                    <a:blip r:embed="rId15" cstate="print">
                       <a:extLst>
                         <a:ext uri="{28A0092B-C50C-407E-A947-70E740481C1C}">
                           <a14:useLocalDpi xmlns:a14="http://schemas.microsoft.com/office/drawing/2010/main" val="0"/>
@@ -16233,7 +16864,7 @@
                           </pic:cNvPicPr>
                         </pic:nvPicPr>
                         <pic:blipFill rotWithShape="1">
-                          <a:blip r:embed="rId15" cstate="print">
+                          <a:blip r:embed="rId16" cstate="print">
                             <a:extLst>
                               <a:ext uri="{28A0092B-C50C-407E-A947-70E740481C1C}">
                                 <a14:useLocalDpi xmlns:a14="http://schemas.microsoft.com/office/drawing/2010/main" val="0"/>
@@ -16307,12 +16938,12 @@
           </mc:Choice>
           <mc:Fallback>
             <w:pict>
-              <v:group w14:anchorId="10D57671" id="Gruppieren 5" o:spid="_x0000_s1026" style="position:absolute;margin-left:0;margin-top:3.4pt;width:153.05pt;height:102pt;z-index:251787264;mso-position-horizontal:left;mso-position-horizontal-relative:margin" coordsize="34412,23140" o:gfxdata="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">
-                <v:shape id="Bildplatzhalter 11" o:spid="_x0000_s1027" type="#_x0000_t75" style="position:absolute;width:34412;height:23140;visibility:visible;mso-wrap-style:square" o:gfxdata="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">
-                  <v:imagedata r:id="rId16" o:title="" cropbottom="-1f" cropleft="4970f" cropright="4770f"/>
+              <v:group w14:anchorId="10D57671" id="Gruppieren 5" o:spid="_x0000_s1026" style="position:absolute;margin-left:0;margin-top:3.4pt;width:153.05pt;height:102pt;z-index:251787264;mso-position-horizontal:left;mso-position-horizontal-relative:margin" coordsize="34412,23140" o:gfxdata="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">
+                <v:shape id="Bildplatzhalter 11" o:spid="_x0000_s1027" type="#_x0000_t75" style="position:absolute;width:34412;height:23140;visibility:visible;mso-wrap-style:square" o:gfxdata="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">
+                  <v:imagedata r:id="rId17" o:title="" cropbottom="-1f" cropleft="4970f" cropright="4770f"/>
                   <v:shadow on="t" color="black" opacity="26214f" origin=".5,-.5" offset="-.74836mm,.74836mm"/>
                 </v:shape>
-                <v:rect id="Rechteck 7" o:spid="_x0000_s1028" style="position:absolute;top:12826;width:7911;height:2032;visibility:visible;mso-wrap-style:square;v-text-anchor:middle" o:gfxdata="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" filled="f" strokecolor="red" strokeweight="2.25pt">
+                <v:rect id="Rechteck 7" o:spid="_x0000_s1028" style="position:absolute;top:12826;width:7911;height:2032;visibility:visible;mso-wrap-style:square;v-text-anchor:middle" o:gfxdata="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" filled="f" strokecolor="red" strokeweight="2.25pt">
                   <v:stroke joinstyle="round"/>
                 </v:rect>
                 <w10:wrap type="square" anchorx="margin"/>
@@ -16879,7 +17510,7 @@
                           </pic:cNvPicPr>
                         </pic:nvPicPr>
                         <pic:blipFill rotWithShape="1">
-                          <a:blip r:embed="rId15" cstate="print">
+                          <a:blip r:embed="rId16" cstate="print">
                             <a:extLst>
                               <a:ext uri="{28A0092B-C50C-407E-A947-70E740481C1C}">
                                 <a14:useLocalDpi xmlns:a14="http://schemas.microsoft.com/office/drawing/2010/main" val="0"/>
@@ -16953,12 +17584,12 @@
           </mc:Choice>
           <mc:Fallback>
             <w:pict>
-              <v:group w14:anchorId="53E101B6" id="Gruppieren 6" o:spid="_x0000_s1026" style="position:absolute;margin-left:333.85pt;margin-top:3.15pt;width:153.05pt;height:102pt;z-index:251786240" coordsize="34412,23140" o:gfxdata="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">
-                <v:shape id="Bildplatzhalter 11" o:spid="_x0000_s1027" type="#_x0000_t75" style="position:absolute;width:34412;height:23140;visibility:visible;mso-wrap-style:square" o:gfxdata="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">
-                  <v:imagedata r:id="rId16" o:title="" cropbottom="-1f" cropleft="4970f" cropright="4770f"/>
+              <v:group w14:anchorId="53E101B6" id="Gruppieren 6" o:spid="_x0000_s1026" style="position:absolute;margin-left:333.85pt;margin-top:3.15pt;width:153.05pt;height:102pt;z-index:251786240" coordsize="34412,23140" o:gfxdata="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">
+                <v:shape id="Bildplatzhalter 11" o:spid="_x0000_s1027" type="#_x0000_t75" style="position:absolute;width:34412;height:23140;visibility:visible;mso-wrap-style:square" o:gfxdata="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">
+                  <v:imagedata r:id="rId17" o:title="" cropbottom="-1f" cropleft="4970f" cropright="4770f"/>
                   <v:shadow on="t" color="black" opacity="26214f" origin=".5,-.5" offset="-.74836mm,.74836mm"/>
                 </v:shape>
-                <v:rect id="Rechteck 10" o:spid="_x0000_s1028" style="position:absolute;left:26316;top:13398;width:8096;height:3556;visibility:visible;mso-wrap-style:square;v-text-anchor:middle" o:gfxdata="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" filled="f" strokecolor="red" strokeweight="2.25pt">
+                <v:rect id="Rechteck 10" o:spid="_x0000_s1028" style="position:absolute;left:26316;top:13398;width:8096;height:3556;visibility:visible;mso-wrap-style:square;v-text-anchor:middle" o:gfxdata="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" filled="f" strokecolor="red" strokeweight="2.25pt">
                   <v:stroke joinstyle="round"/>
                 </v:rect>
                 <w10:wrap type="square"/>
@@ -17107,7 +17738,7 @@
                           </pic:cNvPicPr>
                         </pic:nvPicPr>
                         <pic:blipFill rotWithShape="1">
-                          <a:blip r:embed="rId15" cstate="print">
+                          <a:blip r:embed="rId16" cstate="print">
                             <a:extLst>
                               <a:ext uri="{28A0092B-C50C-407E-A947-70E740481C1C}">
                                 <a14:useLocalDpi xmlns:a14="http://schemas.microsoft.com/office/drawing/2010/main" val="0"/>
@@ -17181,12 +17812,12 @@
           </mc:Choice>
           <mc:Fallback>
             <w:pict>
-              <v:group w14:anchorId="5C75724C" id="Gruppieren 5" o:spid="_x0000_s1026" style="position:absolute;margin-left:0;margin-top:3.25pt;width:153.05pt;height:102pt;z-index:251790336;mso-position-horizontal:left;mso-position-horizontal-relative:margin" coordsize="34412,23140" o:gfxdata="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">
-                <v:shape id="Bildplatzhalter 11" o:spid="_x0000_s1027" type="#_x0000_t75" style="position:absolute;width:34412;height:23140;visibility:visible;mso-wrap-style:square" o:gfxdata="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">
-                  <v:imagedata r:id="rId16" o:title="" cropbottom="-1f" cropleft="4970f" cropright="4770f"/>
+              <v:group w14:anchorId="5C75724C" id="Gruppieren 5" o:spid="_x0000_s1026" style="position:absolute;margin-left:0;margin-top:3.25pt;width:153.05pt;height:102pt;z-index:251790336;mso-position-horizontal:left;mso-position-horizontal-relative:margin" coordsize="34412,23140" o:gfxdata="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">
+                <v:shape id="Bildplatzhalter 11" o:spid="_x0000_s1027" type="#_x0000_t75" style="position:absolute;width:34412;height:23140;visibility:visible;mso-wrap-style:square" o:gfxdata="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">
+                  <v:imagedata r:id="rId17" o:title="" cropbottom="-1f" cropleft="4970f" cropright="4770f"/>
                   <v:shadow on="t" color="black" opacity="26214f" origin=".5,-.5" offset="-.74836mm,.74836mm"/>
                 </v:shape>
-                <v:rect id="Rechteck 13" o:spid="_x0000_s1028" style="position:absolute;top:15873;width:7911;height:3556;visibility:visible;mso-wrap-style:square;v-text-anchor:middle" o:gfxdata="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" filled="f" strokecolor="red" strokeweight="2.25pt">
+                <v:rect id="Rechteck 13" o:spid="_x0000_s1028" style="position:absolute;top:15873;width:7911;height:3556;visibility:visible;mso-wrap-style:square;v-text-anchor:middle" o:gfxdata="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" filled="f" strokecolor="red" strokeweight="2.25pt">
                   <v:stroke joinstyle="round"/>
                 </v:rect>
                 <w10:wrap type="square" anchorx="margin"/>
@@ -17285,7 +17916,7 @@
                           </pic:cNvPicPr>
                         </pic:nvPicPr>
                         <pic:blipFill rotWithShape="1">
-                          <a:blip r:embed="rId15" cstate="print">
+                          <a:blip r:embed="rId16" cstate="print">
                             <a:extLst>
                               <a:ext uri="{28A0092B-C50C-407E-A947-70E740481C1C}">
                                 <a14:useLocalDpi xmlns:a14="http://schemas.microsoft.com/office/drawing/2010/main" val="0"/>
@@ -17397,15 +18028,15 @@
           </mc:Choice>
           <mc:Fallback>
             <w:pict>
-              <v:group w14:anchorId="7DF3EA95" id="Gruppieren 2" o:spid="_x0000_s1026" style="position:absolute;margin-left:334.6pt;margin-top:3pt;width:153.05pt;height:102pt;z-index:251789312" coordsize="34412,23140" o:gfxdata="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">
-                <v:shape id="Bildplatzhalter 11" o:spid="_x0000_s1027" type="#_x0000_t75" style="position:absolute;width:34412;height:23140;visibility:visible;mso-wrap-style:square" o:gfxdata="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">
-                  <v:imagedata r:id="rId16" o:title="" cropbottom="-1f" cropleft="4970f" cropright="4770f"/>
+              <v:group w14:anchorId="7DF3EA95" id="Gruppieren 2" o:spid="_x0000_s1026" style="position:absolute;margin-left:334.6pt;margin-top:3pt;width:153.05pt;height:102pt;z-index:251789312" coordsize="34412,23140" o:gfxdata="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">
+                <v:shape id="Bildplatzhalter 11" o:spid="_x0000_s1027" type="#_x0000_t75" style="position:absolute;width:34412;height:23140;visibility:visible;mso-wrap-style:square" o:gfxdata="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">
+                  <v:imagedata r:id="rId17" o:title="" cropbottom="-1f" cropleft="4970f" cropright="4770f"/>
                   <v:shadow on="t" color="black" opacity="26214f" origin=".5,-.5" offset="-.74836mm,.74836mm"/>
                 </v:shape>
-                <v:rect id="Rechteck 16" o:spid="_x0000_s1028" style="position:absolute;top:17311;width:7911;height:857;visibility:visible;mso-wrap-style:square;v-text-anchor:middle" o:gfxdata="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" filled="f" strokecolor="red" strokeweight="2.25pt">
+                <v:rect id="Rechteck 16" o:spid="_x0000_s1028" style="position:absolute;top:17311;width:7911;height:857;visibility:visible;mso-wrap-style:square;v-text-anchor:middle" o:gfxdata="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" filled="f" strokecolor="red" strokeweight="2.25pt">
                   <v:stroke joinstyle="round"/>
                 </v:rect>
-                <v:rect id="Rechteck 17" o:spid="_x0000_s1029" style="position:absolute;left:26292;top:19501;width:8120;height:810;visibility:visible;mso-wrap-style:square;v-text-anchor:middle" o:gfxdata="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" filled="f" strokecolor="red" strokeweight="2.25pt">
+                <v:rect id="Rechteck 17" o:spid="_x0000_s1029" style="position:absolute;left:26292;top:19501;width:8120;height:810;visibility:visible;mso-wrap-style:square;v-text-anchor:middle" o:gfxdata="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" filled="f" strokecolor="red" strokeweight="2.25pt">
                   <v:stroke joinstyle="round"/>
                 </v:rect>
                 <w10:wrap type="square"/>
@@ -17574,7 +18205,7 @@
                           </pic:cNvPicPr>
                         </pic:nvPicPr>
                         <pic:blipFill rotWithShape="1">
-                          <a:blip r:embed="rId15" cstate="print">
+                          <a:blip r:embed="rId16" cstate="print">
                             <a:extLst>
                               <a:ext uri="{28A0092B-C50C-407E-A947-70E740481C1C}">
                                 <a14:useLocalDpi xmlns:a14="http://schemas.microsoft.com/office/drawing/2010/main" val="0"/>
@@ -17686,15 +18317,15 @@
           </mc:Choice>
           <mc:Fallback>
             <w:pict>
-              <v:group w14:anchorId="07CE1F1E" id="Gruppieren 2" o:spid="_x0000_s1026" style="position:absolute;margin-left:0;margin-top:3.7pt;width:153.05pt;height:102pt;z-index:251788288;mso-position-horizontal:left;mso-position-horizontal-relative:margin" coordsize="34412,23140" o:gfxdata="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">
-                <v:shape id="Bildplatzhalter 11" o:spid="_x0000_s1027" type="#_x0000_t75" style="position:absolute;width:34412;height:23140;visibility:visible;mso-wrap-style:square" o:gfxdata="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">
-                  <v:imagedata r:id="rId16" o:title="" cropbottom="-1f" cropleft="4970f" cropright="4770f"/>
+              <v:group w14:anchorId="07CE1F1E" id="Gruppieren 2" o:spid="_x0000_s1026" style="position:absolute;margin-left:0;margin-top:3.7pt;width:153.05pt;height:102pt;z-index:251788288;mso-position-horizontal:left;mso-position-horizontal-relative:margin" coordsize="34412,23140" o:gfxdata="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">
+                <v:shape id="Bildplatzhalter 11" o:spid="_x0000_s1027" type="#_x0000_t75" style="position:absolute;width:34412;height:23140;visibility:visible;mso-wrap-style:square" o:gfxdata="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">
+                  <v:imagedata r:id="rId17" o:title="" cropbottom="-1f" cropleft="4970f" cropright="4770f"/>
                   <v:shadow on="t" color="black" opacity="26214f" origin=".5,-.5" offset="-.74836mm,.74836mm"/>
                 </v:shape>
-                <v:rect id="Rechteck 20" o:spid="_x0000_s1028" style="position:absolute;top:18105;width:7911;height:857;visibility:visible;mso-wrap-style:square;v-text-anchor:middle" o:gfxdata="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" filled="f" strokecolor="red" strokeweight="2.25pt">
+                <v:rect id="Rechteck 20" o:spid="_x0000_s1028" style="position:absolute;top:18105;width:7911;height:857;visibility:visible;mso-wrap-style:square;v-text-anchor:middle" o:gfxdata="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" filled="f" strokecolor="red" strokeweight="2.25pt">
                   <v:stroke joinstyle="round"/>
                 </v:rect>
-                <v:rect id="Rechteck 21" o:spid="_x0000_s1029" style="position:absolute;left:26292;top:20160;width:8120;height:810;visibility:visible;mso-wrap-style:square;v-text-anchor:middle" o:gfxdata="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" filled="f" strokecolor="red" strokeweight="2.25pt">
+                <v:rect id="Rechteck 21" o:spid="_x0000_s1029" style="position:absolute;left:26292;top:20160;width:8120;height:810;visibility:visible;mso-wrap-style:square;v-text-anchor:middle" o:gfxdata="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" filled="f" strokecolor="red" strokeweight="2.25pt">
                   <v:stroke joinstyle="round"/>
                 </v:rect>
                 <w10:wrap type="square" anchorx="margin"/>
@@ -17799,12 +18430,12 @@
       <w:pPr>
         <w:pStyle w:val="Heading1"/>
       </w:pPr>
-      <w:bookmarkStart w:id="16" w:name="_Toc77252865"/>
+      <w:bookmarkStart w:id="18" w:name="_Toc77252865"/>
       <w:r>
         <w:lastRenderedPageBreak/>
         <w:t>Recherche</w:t>
       </w:r>
-      <w:bookmarkEnd w:id="16"/>
+      <w:bookmarkEnd w:id="18"/>
     </w:p>
     <w:p/>
     <w:p>
@@ -17835,11 +18466,11 @@
       <w:pPr>
         <w:pStyle w:val="Heading2"/>
       </w:pPr>
-      <w:bookmarkStart w:id="17" w:name="_Toc77252866"/>
+      <w:bookmarkStart w:id="19" w:name="_Toc77252866"/>
       <w:r>
         <w:t>Mongoose – Embedded Networking Library:</w:t>
       </w:r>
-      <w:bookmarkEnd w:id="17"/>
+      <w:bookmarkEnd w:id="19"/>
     </w:p>
     <w:p/>
     <w:p>
@@ -17895,11 +18526,11 @@
       <w:pPr>
         <w:pStyle w:val="Heading2"/>
       </w:pPr>
-      <w:bookmarkStart w:id="18" w:name="_Toc77252867"/>
+      <w:bookmarkStart w:id="20" w:name="_Toc77252867"/>
       <w:r>
         <w:t>MbedTLS</w:t>
       </w:r>
-      <w:bookmarkEnd w:id="18"/>
+      <w:bookmarkEnd w:id="20"/>
     </w:p>
     <w:p/>
     <w:p>
@@ -18083,11 +18714,11 @@
       <w:pPr>
         <w:pStyle w:val="Heading2"/>
       </w:pPr>
-      <w:bookmarkStart w:id="19" w:name="_Toc77252868"/>
+      <w:bookmarkStart w:id="21" w:name="_Toc77252868"/>
       <w:r>
         <w:t>Mjson</w:t>
       </w:r>
-      <w:bookmarkEnd w:id="19"/>
+      <w:bookmarkEnd w:id="21"/>
     </w:p>
     <w:p/>
     <w:p>
@@ -18137,7 +18768,7 @@
           <w:lang w:val="de-DE"/>
         </w:rPr>
       </w:pPr>
-      <w:bookmarkStart w:id="20" w:name="_Toc77252869"/>
+      <w:bookmarkStart w:id="22" w:name="_Toc77252869"/>
       <w:r>
         <w:rPr>
           <w:lang w:val="de-DE"/>
@@ -18145,7 +18776,7 @@
         <w:lastRenderedPageBreak/>
         <w:t>Laborübung</w:t>
       </w:r>
-      <w:bookmarkEnd w:id="20"/>
+      <w:bookmarkEnd w:id="22"/>
     </w:p>
     <w:p>
       <w:pPr>
@@ -18161,14 +18792,14 @@
           <w:lang w:val="de-DE"/>
         </w:rPr>
       </w:pPr>
-      <w:bookmarkStart w:id="21" w:name="_Toc77252870"/>
+      <w:bookmarkStart w:id="23" w:name="_Toc77252870"/>
       <w:r>
         <w:rPr>
           <w:lang w:val="de-DE"/>
         </w:rPr>
         <w:t>Versuchsaufbau</w:t>
       </w:r>
-      <w:bookmarkEnd w:id="21"/>
+      <w:bookmarkEnd w:id="23"/>
     </w:p>
     <w:p>
       <w:pPr>
@@ -18285,7 +18916,7 @@
                     <pic:cNvPicPr/>
                   </pic:nvPicPr>
                   <pic:blipFill>
-                    <a:blip r:embed="rId17"/>
+                    <a:blip r:embed="rId18"/>
                     <a:stretch>
                       <a:fillRect/>
                     </a:stretch>
@@ -18314,33 +18945,25 @@
           <w:lang w:val="de-DE"/>
         </w:rPr>
       </w:pPr>
+      <w:bookmarkStart w:id="24" w:name="_Toc77255557"/>
       <w:r>
         <w:t xml:space="preserve">Abbildung </w:t>
       </w:r>
-      <w:r>
-        <w:fldChar w:fldCharType="begin"/>
-      </w:r>
-      <w:r>
-        <w:instrText xml:space="preserve"> SEQ Abbildung \* ARABIC </w:instrText>
-      </w:r>
-      <w:r>
-        <w:fldChar w:fldCharType="separate"/>
-      </w:r>
-      <w:r>
-        <w:rPr>
-          <w:noProof/>
-        </w:rPr>
-        <w:t>2</w:t>
-      </w:r>
-      <w:r>
-        <w:fldChar w:fldCharType="end"/>
-      </w:r>
+      <w:fldSimple w:instr=" SEQ Abbildung \* ARABIC ">
+        <w:r>
+          <w:rPr>
+            <w:noProof/>
+          </w:rPr>
+          <w:t>2</w:t>
+        </w:r>
+      </w:fldSimple>
       <w:r>
         <w:rPr>
           <w:lang w:val="de-DE"/>
         </w:rPr>
         <w:t>:</w:t>
       </w:r>
+      <w:bookmarkEnd w:id="24"/>
     </w:p>
     <w:p>
       <w:pPr>
@@ -18430,7 +19053,7 @@
                     <pic:cNvPicPr/>
                   </pic:nvPicPr>
                   <pic:blipFill>
-                    <a:blip r:embed="rId18"/>
+                    <a:blip r:embed="rId19"/>
                     <a:stretch>
                       <a:fillRect/>
                     </a:stretch>
@@ -18456,33 +19079,25 @@
         <w:pStyle w:val="Caption"/>
         <w:jc w:val="center"/>
       </w:pPr>
+      <w:bookmarkStart w:id="25" w:name="_Toc77255558"/>
       <w:r>
         <w:t xml:space="preserve">Abbildung </w:t>
       </w:r>
-      <w:r>
-        <w:fldChar w:fldCharType="begin"/>
-      </w:r>
-      <w:r>
-        <w:instrText xml:space="preserve"> SEQ Abbildung \* ARABIC </w:instrText>
-      </w:r>
-      <w:r>
-        <w:fldChar w:fldCharType="separate"/>
-      </w:r>
-      <w:r>
-        <w:rPr>
-          <w:noProof/>
-        </w:rPr>
-        <w:t>3</w:t>
-      </w:r>
-      <w:r>
-        <w:fldChar w:fldCharType="end"/>
-      </w:r>
+      <w:fldSimple w:instr=" SEQ Abbildung \* ARABIC ">
+        <w:r>
+          <w:rPr>
+            <w:noProof/>
+          </w:rPr>
+          <w:t>3</w:t>
+        </w:r>
+      </w:fldSimple>
       <w:r>
         <w:rPr>
           <w:lang w:val="de-DE"/>
         </w:rPr>
         <w:t>:</w:t>
       </w:r>
+      <w:bookmarkEnd w:id="25"/>
     </w:p>
     <w:p>
       <w:pPr>
@@ -18582,14 +19197,14 @@
           <w:lang w:val="de-DE"/>
         </w:rPr>
       </w:pPr>
-      <w:bookmarkStart w:id="22" w:name="_Toc77252871"/>
+      <w:bookmarkStart w:id="26" w:name="_Toc77252871"/>
       <w:r>
         <w:rPr>
           <w:lang w:val="de-DE"/>
         </w:rPr>
         <w:t>Versuchsdurchführung</w:t>
       </w:r>
-      <w:bookmarkEnd w:id="22"/>
+      <w:bookmarkEnd w:id="26"/>
     </w:p>
     <w:p>
       <w:pPr>
@@ -18607,14 +19222,14 @@
           <w:lang w:val="de-DE"/>
         </w:rPr>
       </w:pPr>
-      <w:bookmarkStart w:id="23" w:name="_Toc77252872"/>
+      <w:bookmarkStart w:id="27" w:name="_Toc77252872"/>
       <w:r>
         <w:rPr>
           <w:lang w:val="de-DE"/>
         </w:rPr>
         <w:t>Teil a)</w:t>
       </w:r>
-      <w:bookmarkEnd w:id="23"/>
+      <w:bookmarkEnd w:id="27"/>
     </w:p>
     <w:p>
       <w:pPr>
@@ -18702,7 +19317,7 @@
                     <pic:cNvPicPr/>
                   </pic:nvPicPr>
                   <pic:blipFill>
-                    <a:blip r:embed="rId19"/>
+                    <a:blip r:embed="rId20"/>
                     <a:stretch>
                       <a:fillRect/>
                     </a:stretch>
@@ -18728,33 +19343,25 @@
         <w:pStyle w:val="Caption"/>
         <w:jc w:val="center"/>
       </w:pPr>
+      <w:bookmarkStart w:id="28" w:name="_Toc77255559"/>
       <w:r>
         <w:t xml:space="preserve">Abbildung </w:t>
       </w:r>
-      <w:r>
-        <w:fldChar w:fldCharType="begin"/>
-      </w:r>
-      <w:r>
-        <w:instrText xml:space="preserve"> SEQ Abbildung \* ARABIC </w:instrText>
-      </w:r>
-      <w:r>
-        <w:fldChar w:fldCharType="separate"/>
-      </w:r>
-      <w:r>
-        <w:rPr>
-          <w:noProof/>
-        </w:rPr>
-        <w:t>4</w:t>
-      </w:r>
-      <w:r>
-        <w:fldChar w:fldCharType="end"/>
-      </w:r>
+      <w:fldSimple w:instr=" SEQ Abbildung \* ARABIC ">
+        <w:r>
+          <w:rPr>
+            <w:noProof/>
+          </w:rPr>
+          <w:t>4</w:t>
+        </w:r>
+      </w:fldSimple>
       <w:r>
         <w:rPr>
           <w:lang w:val="de-DE"/>
         </w:rPr>
         <w:t>:</w:t>
       </w:r>
+      <w:bookmarkEnd w:id="28"/>
       <w:r>
         <w:rPr>
           <w:noProof/>
@@ -18796,7 +19403,7 @@
                     <pic:cNvPicPr/>
                   </pic:nvPicPr>
                   <pic:blipFill>
-                    <a:blip r:embed="rId20"/>
+                    <a:blip r:embed="rId21"/>
                     <a:stretch>
                       <a:fillRect/>
                     </a:stretch>
@@ -18825,33 +19432,25 @@
           <w:noProof/>
         </w:rPr>
       </w:pPr>
+      <w:bookmarkStart w:id="29" w:name="_Toc77255560"/>
       <w:r>
         <w:t xml:space="preserve">Abbildung </w:t>
       </w:r>
-      <w:r>
-        <w:fldChar w:fldCharType="begin"/>
-      </w:r>
-      <w:r>
-        <w:instrText xml:space="preserve"> SEQ Abbildung \* ARABIC </w:instrText>
-      </w:r>
-      <w:r>
-        <w:fldChar w:fldCharType="separate"/>
-      </w:r>
-      <w:r>
-        <w:rPr>
-          <w:noProof/>
-        </w:rPr>
-        <w:t>5</w:t>
-      </w:r>
-      <w:r>
-        <w:fldChar w:fldCharType="end"/>
-      </w:r>
+      <w:fldSimple w:instr=" SEQ Abbildung \* ARABIC ">
+        <w:r>
+          <w:rPr>
+            <w:noProof/>
+          </w:rPr>
+          <w:t>5</w:t>
+        </w:r>
+      </w:fldSimple>
       <w:r>
         <w:rPr>
           <w:lang w:val="de-DE"/>
         </w:rPr>
         <w:t>:</w:t>
       </w:r>
+      <w:bookmarkEnd w:id="29"/>
     </w:p>
     <w:p>
       <w:pPr>
@@ -18899,7 +19498,7 @@
                     <pic:cNvPicPr/>
                   </pic:nvPicPr>
                   <pic:blipFill>
-                    <a:blip r:embed="rId21"/>
+                    <a:blip r:embed="rId22"/>
                     <a:stretch>
                       <a:fillRect/>
                     </a:stretch>
@@ -18929,33 +19528,25 @@
           <w:lang w:val="de-DE"/>
         </w:rPr>
       </w:pPr>
+      <w:bookmarkStart w:id="30" w:name="_Toc77255561"/>
       <w:r>
         <w:t xml:space="preserve">Abbildung </w:t>
       </w:r>
-      <w:r>
-        <w:fldChar w:fldCharType="begin"/>
-      </w:r>
-      <w:r>
-        <w:instrText xml:space="preserve"> SEQ Abbildung \* ARABIC </w:instrText>
-      </w:r>
-      <w:r>
-        <w:fldChar w:fldCharType="separate"/>
-      </w:r>
-      <w:r>
-        <w:rPr>
-          <w:noProof/>
-        </w:rPr>
-        <w:t>6</w:t>
-      </w:r>
-      <w:r>
-        <w:fldChar w:fldCharType="end"/>
-      </w:r>
+      <w:fldSimple w:instr=" SEQ Abbildung \* ARABIC ">
+        <w:r>
+          <w:rPr>
+            <w:noProof/>
+          </w:rPr>
+          <w:t>6</w:t>
+        </w:r>
+      </w:fldSimple>
       <w:r>
         <w:rPr>
           <w:lang w:val="de-DE"/>
         </w:rPr>
         <w:t>:</w:t>
       </w:r>
+      <w:bookmarkEnd w:id="30"/>
     </w:p>
     <w:p>
       <w:pPr>
@@ -19001,7 +19592,7 @@
                     <pic:cNvPicPr/>
                   </pic:nvPicPr>
                   <pic:blipFill>
-                    <a:blip r:embed="rId22"/>
+                    <a:blip r:embed="rId23"/>
                     <a:stretch>
                       <a:fillRect/>
                     </a:stretch>
@@ -19031,33 +19622,25 @@
           <w:lang w:val="de-DE"/>
         </w:rPr>
       </w:pPr>
+      <w:bookmarkStart w:id="31" w:name="_Toc77255562"/>
       <w:r>
         <w:t xml:space="preserve">Abbildung </w:t>
       </w:r>
-      <w:r>
-        <w:fldChar w:fldCharType="begin"/>
-      </w:r>
-      <w:r>
-        <w:instrText xml:space="preserve"> SEQ Abbildung \* ARABIC </w:instrText>
-      </w:r>
-      <w:r>
-        <w:fldChar w:fldCharType="separate"/>
-      </w:r>
-      <w:r>
-        <w:rPr>
-          <w:noProof/>
-        </w:rPr>
-        <w:t>7</w:t>
-      </w:r>
-      <w:r>
-        <w:fldChar w:fldCharType="end"/>
-      </w:r>
+      <w:fldSimple w:instr=" SEQ Abbildung \* ARABIC ">
+        <w:r>
+          <w:rPr>
+            <w:noProof/>
+          </w:rPr>
+          <w:t>7</w:t>
+        </w:r>
+      </w:fldSimple>
       <w:r>
         <w:rPr>
           <w:lang w:val="de-DE"/>
         </w:rPr>
         <w:t>:</w:t>
       </w:r>
+      <w:bookmarkEnd w:id="31"/>
     </w:p>
     <w:p>
       <w:pPr>
@@ -19317,7 +19900,7 @@
                           <pic:cNvPicPr/>
                         </pic:nvPicPr>
                         <pic:blipFill>
-                          <a:blip r:embed="rId23">
+                          <a:blip r:embed="rId24">
                             <a:extLst>
                               <a:ext uri="{28A0092B-C50C-407E-A947-70E740481C1C}">
                                 <a14:useLocalDpi xmlns:a14="http://schemas.microsoft.com/office/drawing/2010/main" val="0"/>
@@ -19515,7 +20098,7 @@
                           <pic:cNvPicPr/>
                         </pic:nvPicPr>
                         <pic:blipFill>
-                          <a:blip r:embed="rId24">
+                          <a:blip r:embed="rId25">
                             <a:extLst>
                               <a:ext uri="{28A0092B-C50C-407E-A947-70E740481C1C}">
                                 <a14:useLocalDpi xmlns:a14="http://schemas.microsoft.com/office/drawing/2010/main" val="0"/>
@@ -19615,7 +20198,7 @@
                           <pic:cNvPicPr/>
                         </pic:nvPicPr>
                         <pic:blipFill>
-                          <a:blip r:embed="rId25">
+                          <a:blip r:embed="rId26">
                             <a:extLst>
                               <a:ext uri="{28A0092B-C50C-407E-A947-70E740481C1C}">
                                 <a14:useLocalDpi xmlns:a14="http://schemas.microsoft.com/office/drawing/2010/main" val="0"/>
@@ -19813,7 +20396,7 @@
                           <pic:cNvPicPr/>
                         </pic:nvPicPr>
                         <pic:blipFill>
-                          <a:blip r:embed="rId26">
+                          <a:blip r:embed="rId27">
                             <a:extLst>
                               <a:ext uri="{28A0092B-C50C-407E-A947-70E740481C1C}">
                                 <a14:useLocalDpi xmlns:a14="http://schemas.microsoft.com/office/drawing/2010/main" val="0"/>
@@ -19919,7 +20502,7 @@
                           <pic:cNvPicPr/>
                         </pic:nvPicPr>
                         <pic:blipFill>
-                          <a:blip r:embed="rId25">
+                          <a:blip r:embed="rId26">
                             <a:extLst>
                               <a:ext uri="{28A0092B-C50C-407E-A947-70E740481C1C}">
                                 <a14:useLocalDpi xmlns:a14="http://schemas.microsoft.com/office/drawing/2010/main" val="0"/>
@@ -19983,7 +20566,7 @@
           <w:lang w:val="de-DE"/>
         </w:rPr>
       </w:pPr>
-      <w:bookmarkStart w:id="24" w:name="_Toc77252873"/>
+      <w:bookmarkStart w:id="32" w:name="_Toc77252873"/>
       <w:r>
         <w:rPr>
           <w:rFonts w:cs="Arial"/>
@@ -19993,7 +20576,7 @@
         <w:lastRenderedPageBreak/>
         <w:t>Teil b)</w:t>
       </w:r>
-      <w:bookmarkEnd w:id="24"/>
+      <w:bookmarkEnd w:id="32"/>
     </w:p>
     <w:p>
       <w:pPr>
@@ -20232,7 +20815,7 @@
                           <pic:cNvPicPr/>
                         </pic:nvPicPr>
                         <pic:blipFill>
-                          <a:blip r:embed="rId27">
+                          <a:blip r:embed="rId28">
                             <a:extLst>
                               <a:ext uri="{28A0092B-C50C-407E-A947-70E740481C1C}">
                                 <a14:useLocalDpi xmlns:a14="http://schemas.microsoft.com/office/drawing/2010/main" val="0"/>
@@ -20332,7 +20915,7 @@
                           <pic:cNvPicPr/>
                         </pic:nvPicPr>
                         <pic:blipFill>
-                          <a:blip r:embed="rId28">
+                          <a:blip r:embed="rId29">
                             <a:extLst>
                               <a:ext uri="{28A0092B-C50C-407E-A947-70E740481C1C}">
                                 <a14:useLocalDpi xmlns:a14="http://schemas.microsoft.com/office/drawing/2010/main" val="0"/>
@@ -20420,7 +21003,7 @@
                     <pic:cNvPicPr/>
                   </pic:nvPicPr>
                   <pic:blipFill>
-                    <a:blip r:embed="rId29"/>
+                    <a:blip r:embed="rId30"/>
                     <a:stretch>
                       <a:fillRect/>
                     </a:stretch>
@@ -20452,6 +21035,7 @@
           <w:lang w:val="de-DE"/>
         </w:rPr>
       </w:pPr>
+      <w:bookmarkStart w:id="33" w:name="_Toc77255563"/>
       <w:r>
         <w:rPr>
           <w:rFonts w:ascii="Arial" w:hAnsi="Arial" w:cs="Arial"/>
@@ -20496,6 +21080,7 @@
         </w:rPr>
         <w:t>:</w:t>
       </w:r>
+      <w:bookmarkEnd w:id="33"/>
     </w:p>
     <w:p>
       <w:pPr>
@@ -20529,12 +21114,12 @@
         <w:pStyle w:val="Heading1"/>
         <w:spacing w:line="360" w:lineRule="auto"/>
       </w:pPr>
-      <w:bookmarkStart w:id="25" w:name="_Toc77252874"/>
+      <w:bookmarkStart w:id="34" w:name="_Toc77252874"/>
       <w:r>
         <w:lastRenderedPageBreak/>
         <w:t>Wichtige Codeteile</w:t>
       </w:r>
-      <w:bookmarkEnd w:id="25"/>
+      <w:bookmarkEnd w:id="34"/>
     </w:p>
     <w:p>
       <w:pPr>
@@ -20546,11 +21131,11 @@
         <w:pStyle w:val="Heading2"/>
         <w:spacing w:line="360" w:lineRule="auto"/>
       </w:pPr>
-      <w:bookmarkStart w:id="26" w:name="_Toc77252875"/>
+      <w:bookmarkStart w:id="35" w:name="_Toc77252875"/>
       <w:r>
         <w:t>Eventhandler Funktion – Mongoose</w:t>
       </w:r>
-      <w:bookmarkEnd w:id="26"/>
+      <w:bookmarkEnd w:id="35"/>
     </w:p>
     <w:p>
       <w:pPr>
@@ -20668,8 +21253,8 @@
         <w:t xml:space="preserve">MG_EV_CLOSE: Die Verbindung wurde geschlossen  </w:t>
       </w:r>
     </w:p>
-    <w:bookmarkStart w:id="27" w:name="_MON_1684661890"/>
-    <w:bookmarkEnd w:id="27"/>
+    <w:bookmarkStart w:id="36" w:name="_MON_1684661890"/>
+    <w:bookmarkEnd w:id="36"/>
     <w:p>
       <w:pPr>
         <w:rPr>
@@ -20684,15 +21269,15 @@
           <w:noProof/>
         </w:rPr>
         <w:object w:dxaOrig="9406" w:dyaOrig="9221" w14:anchorId="2C256E46">
-          <v:shape id="_x0000_i1028" type="#_x0000_t75" alt="" style="width:437.4pt;height:382.2pt;mso-width-percent:0;mso-height-percent:0;mso-width-percent:0;mso-height-percent:0" o:ole="">
-            <v:imagedata r:id="rId30" o:title="" cropbottom="5615f"/>
+          <v:shape id="_x0000_i1026" type="#_x0000_t75" alt="" style="width:437.4pt;height:382.2pt;mso-width-percent:0;mso-height-percent:0;mso-width-percent:0;mso-height-percent:0" o:ole="">
+            <v:imagedata r:id="rId31" o:title="" cropbottom="5615f"/>
           </v:shape>
-          <o:OLEObject Type="Embed" ProgID="Word.OpenDocumentText.12" ShapeID="_x0000_i1028" DrawAspect="Content" ObjectID="_1687866625" r:id="rId31"/>
+          <o:OLEObject Type="Embed" ProgID="Word.OpenDocumentText.12" ShapeID="_x0000_i1026" DrawAspect="Content" ObjectID="_1687868509" r:id="rId32"/>
         </w:object>
       </w:r>
     </w:p>
-    <w:bookmarkStart w:id="28" w:name="_MON_1684662028"/>
-    <w:bookmarkEnd w:id="28"/>
+    <w:bookmarkStart w:id="37" w:name="_MON_1684662028"/>
+    <w:bookmarkEnd w:id="37"/>
     <w:p>
       <w:pPr>
         <w:rPr>
@@ -20708,9 +21293,9 @@
         </w:rPr>
         <w:object w:dxaOrig="9072" w:dyaOrig="13839" w14:anchorId="4DF4794D">
           <v:shape id="_x0000_i1027" type="#_x0000_t75" alt="" style="width:425.5pt;height:624.85pt;mso-width-percent:0;mso-height-percent:0;mso-width-percent:0;mso-height-percent:0" o:ole="">
-            <v:imagedata r:id="rId32" o:title="" cropbottom="2673f"/>
+            <v:imagedata r:id="rId33" o:title="" cropbottom="2673f"/>
           </v:shape>
-          <o:OLEObject Type="Embed" ProgID="Word.OpenDocumentText.12" ShapeID="_x0000_i1027" DrawAspect="Content" ObjectID="_1687866626" r:id="rId33"/>
+          <o:OLEObject Type="Embed" ProgID="Word.OpenDocumentText.12" ShapeID="_x0000_i1027" DrawAspect="Content" ObjectID="_1687868510" r:id="rId34"/>
         </w:object>
       </w:r>
     </w:p>
@@ -20818,7 +21403,7 @@
                     <pic:cNvPicPr/>
                   </pic:nvPicPr>
                   <pic:blipFill>
-                    <a:blip r:embed="rId34" cstate="print">
+                    <a:blip r:embed="rId35" cstate="print">
                       <a:extLst>
                         <a:ext uri="{28A0092B-C50C-407E-A947-70E740481C1C}">
                           <a14:useLocalDpi xmlns:a14="http://schemas.microsoft.com/office/drawing/2010/main" val="0"/>
@@ -20850,44 +21435,33 @@
         <w:pStyle w:val="Caption"/>
         <w:jc w:val="center"/>
       </w:pPr>
+      <w:bookmarkStart w:id="38" w:name="_Toc77255564"/>
       <w:r>
         <w:t xml:space="preserve">Abbildung </w:t>
       </w:r>
-      <w:r>
-        <w:fldChar w:fldCharType="begin"/>
-      </w:r>
-      <w:r>
-        <w:instrText xml:space="preserve"> SEQ Abbildung \* ARABIC </w:instrText>
-      </w:r>
-      <w:r>
-        <w:fldChar w:fldCharType="separate"/>
-      </w:r>
-      <w:r>
-        <w:rPr>
-          <w:noProof/>
-        </w:rPr>
-        <w:t>9</w:t>
-      </w:r>
-      <w:r>
-        <w:rPr>
-          <w:noProof/>
-        </w:rPr>
-        <w:fldChar w:fldCharType="end"/>
-      </w:r>
+      <w:fldSimple w:instr=" SEQ Abbildung \* ARABIC ">
+        <w:r>
+          <w:rPr>
+            <w:noProof/>
+          </w:rPr>
+          <w:t>9</w:t>
+        </w:r>
+      </w:fldSimple>
       <w:r>
         <w:t>: Ablauf des MG_EV_HTTP_MESSAGE Case</w:t>
       </w:r>
+      <w:bookmarkEnd w:id="38"/>
     </w:p>
     <w:p>
       <w:pPr>
         <w:pStyle w:val="Heading2"/>
       </w:pPr>
-      <w:bookmarkStart w:id="29" w:name="_Toc77252876"/>
+      <w:bookmarkStart w:id="39" w:name="_Toc77252876"/>
       <w:r>
         <w:lastRenderedPageBreak/>
         <w:t>Einlesen des selbstgezeichneten Zertifikats in Mongoose</w:t>
       </w:r>
-      <w:bookmarkEnd w:id="29"/>
+      <w:bookmarkEnd w:id="39"/>
     </w:p>
     <w:p>
       <w:pPr>
@@ -20975,8 +21549,8 @@
         <w:t xml:space="preserve">) auf. </w:t>
       </w:r>
     </w:p>
-    <w:bookmarkStart w:id="30" w:name="_MON_1686723503"/>
-    <w:bookmarkEnd w:id="30"/>
+    <w:bookmarkStart w:id="40" w:name="_MON_1686723503"/>
+    <w:bookmarkEnd w:id="40"/>
     <w:p>
       <w:pPr>
         <w:rPr>
@@ -20991,10 +21565,10 @@
           <w:noProof/>
         </w:rPr>
         <w:object w:dxaOrig="9406" w:dyaOrig="4940" w14:anchorId="267E0896">
-          <v:shape id="_x0000_i1026" type="#_x0000_t75" alt="" style="width:470.3pt;height:246.75pt;mso-width-percent:0;mso-height-percent:0;mso-width-percent:0;mso-height-percent:0" o:ole="">
-            <v:imagedata r:id="rId35" o:title=""/>
+          <v:shape id="_x0000_i1028" type="#_x0000_t75" alt="" style="width:470.3pt;height:246.75pt;mso-width-percent:0;mso-height-percent:0;mso-width-percent:0;mso-height-percent:0" o:ole="">
+            <v:imagedata r:id="rId36" o:title=""/>
           </v:shape>
-          <o:OLEObject Type="Embed" ProgID="Word.OpenDocumentText.12" ShapeID="_x0000_i1026" DrawAspect="Content" ObjectID="_1687866627" r:id="rId36"/>
+          <o:OLEObject Type="Embed" ProgID="Word.OpenDocumentText.12" ShapeID="_x0000_i1028" DrawAspect="Content" ObjectID="_1687868511" r:id="rId37"/>
         </w:object>
       </w:r>
     </w:p>
@@ -21027,18 +21601,18 @@
         <w:t xml:space="preserve">, schreibt das Zertifikat oder den Key, aus dem Headerfile in einen Buffer, welcher von MbedTLS benutzt wird. </w:t>
       </w:r>
     </w:p>
-    <w:bookmarkStart w:id="31" w:name="_MON_1686724837"/>
-    <w:bookmarkEnd w:id="31"/>
+    <w:bookmarkStart w:id="41" w:name="_MON_1686724837"/>
+    <w:bookmarkEnd w:id="41"/>
     <w:p>
       <w:r>
         <w:rPr>
           <w:noProof/>
         </w:rPr>
         <w:object w:dxaOrig="9072" w:dyaOrig="7745" w14:anchorId="000F06BC">
-          <v:shape id="_x0000_i1025" type="#_x0000_t75" alt="" style="width:454.05pt;height:386.5pt;mso-width-percent:0;mso-height-percent:0;mso-width-percent:0;mso-height-percent:0" o:ole="">
-            <v:imagedata r:id="rId37" o:title=""/>
+          <v:shape id="_x0000_i1029" type="#_x0000_t75" alt="" style="width:454.05pt;height:386.5pt;mso-width-percent:0;mso-height-percent:0;mso-width-percent:0;mso-height-percent:0" o:ole="">
+            <v:imagedata r:id="rId38" o:title=""/>
           </v:shape>
-          <o:OLEObject Type="Embed" ProgID="Word.OpenDocumentText.12" ShapeID="_x0000_i1025" DrawAspect="Content" ObjectID="_1687866628" r:id="rId38"/>
+          <o:OLEObject Type="Embed" ProgID="Word.OpenDocumentText.12" ShapeID="_x0000_i1029" DrawAspect="Content" ObjectID="_1687868512" r:id="rId39"/>
         </w:object>
       </w:r>
       <w:r>
@@ -21121,7 +21695,7 @@
 </file>
 
 <file path=word/endnotes.xml><?xml version="1.0" encoding="utf-8"?>
-<w:endnotes xmlns:wpc="http://schemas.microsoft.com/office/word/2010/wordprocessingCanvas" xmlns:cx="http://schemas.microsoft.com/office/drawing/2014/chartex" xmlns:cx1="http://schemas.microsoft.com/office/drawing/2015/9/8/chartex" xmlns:cx2="http://schemas.microsoft.com/office/drawing/2015/10/21/chartex" xmlns:cx3="http://schemas.microsoft.com/office/drawing/2016/5/9/chartex" xmlns:cx4="http://schemas.microsoft.com/office/drawing/2016/5/10/chartex" xmlns:cx5="http://schemas.microsoft.com/office/drawing/2016/5/11/chartex" xmlns:cx6="http://schemas.microsoft.com/office/drawing/2016/5/12/chartex" xmlns:cx7="http://schemas.microsoft.com/office/drawing/2016/5/13/chartex" xmlns:cx8="http://schemas.microsoft.com/office/drawing/2016/5/14/chartex" xmlns:mc="http://schemas.openxmlformats.org/markup-compatibility/2006" xmlns:aink="http://schemas.microsoft.com/office/drawing/2016/ink" xmlns:am3d="http://schemas.microsoft.com/office/drawing/2017/model3d" xmlns:o="urn:schemas-microsoft-com:office:office" xmlns:r="http://schemas.openxmlformats.org/officeDocument/2006/relationships" xmlns:m="http://schemas.openxmlformats.org/officeDocument/2006/math" xmlns:v="urn:schemas-microsoft-com:vml" xmlns:wp14="http://schemas.microsoft.com/office/word/2010/wordprocessingDrawing" xmlns:wp="http://schemas.openxmlformats.org/drawingml/2006/wordprocessingDrawing" xmlns:w10="urn:schemas-microsoft-com:office:word" xmlns:w="http://schemas.openxmlformats.org/wordprocessingml/2006/main" xmlns:w14="http://schemas.microsoft.com/office/word/2010/wordml" xmlns:w15="http://schemas.microsoft.com/office/word/2012/wordml" xmlns:w16cex="http://schemas.microsoft.com/office/word/2018/wordml/cex" xmlns:w16cid="http://schemas.microsoft.com/office/word/2016/wordml/cid" xmlns:w16="http://schemas.microsoft.com/office/word/2018/wordml" xmlns:w16se="http://schemas.microsoft.com/office/word/2015/wordml/symex" xmlns:wpg="http://schemas.microsoft.com/office/word/2010/wordprocessingGroup" xmlns:wpi="http://schemas.microsoft.com/office/word/2010/wordprocessingInk" xmlns:wne="http://schemas.microsoft.com/office/word/2006/wordml" xmlns:wps="http://schemas.microsoft.com/office/word/2010/wordprocessingShape" mc:Ignorable="w14 w15 w16se w16cid w16 w16cex wp14">
+<w:endnotes xmlns:wpc="http://schemas.microsoft.com/office/word/2010/wordprocessingCanvas" xmlns:cx="http://schemas.microsoft.com/office/drawing/2014/chartex" xmlns:cx1="http://schemas.microsoft.com/office/drawing/2015/9/8/chartex" xmlns:cx2="http://schemas.microsoft.com/office/drawing/2015/10/21/chartex" xmlns:cx3="http://schemas.microsoft.com/office/drawing/2016/5/9/chartex" xmlns:cx4="http://schemas.microsoft.com/office/drawing/2016/5/10/chartex" xmlns:cx5="http://schemas.microsoft.com/office/drawing/2016/5/11/chartex" xmlns:cx6="http://schemas.microsoft.com/office/drawing/2016/5/12/chartex" xmlns:cx7="http://schemas.microsoft.com/office/drawing/2016/5/13/chartex" xmlns:cx8="http://schemas.microsoft.com/office/drawing/2016/5/14/chartex" xmlns:mc="http://schemas.openxmlformats.org/markup-compatibility/2006" xmlns:aink="http://schemas.microsoft.com/office/drawing/2016/ink" xmlns:am3d="http://schemas.microsoft.com/office/drawing/2017/model3d" xmlns:o="urn:schemas-microsoft-com:office:office" xmlns:r="http://schemas.openxmlformats.org/officeDocument/2006/relationships" xmlns:m="http://schemas.openxmlformats.org/officeDocument/2006/math" xmlns:v="urn:schemas-microsoft-com:vml" xmlns:wp14="http://schemas.microsoft.com/office/word/2010/wordprocessingDrawing" xmlns:wp="http://schemas.openxmlformats.org/drawingml/2006/wordprocessingDrawing" xmlns:w10="urn:schemas-microsoft-com:office:word" xmlns:w="http://schemas.openxmlformats.org/wordprocessingml/2006/main" xmlns:w14="http://schemas.microsoft.com/office/word/2010/wordml" xmlns:w15="http://schemas.microsoft.com/office/word/2012/wordml" xmlns:w16cex="http://schemas.microsoft.com/office/word/2018/wordml/cex" xmlns:w16cid="http://schemas.microsoft.com/office/word/2016/wordml/cid" xmlns:w16="http://schemas.microsoft.com/office/word/2018/wordml" xmlns:w16sdtdh="http://schemas.microsoft.com/office/word/2020/wordml/sdtdatahash" xmlns:w16se="http://schemas.microsoft.com/office/word/2015/wordml/symex" xmlns:wpg="http://schemas.microsoft.com/office/word/2010/wordprocessingGroup" xmlns:wpi="http://schemas.microsoft.com/office/word/2010/wordprocessingInk" xmlns:wne="http://schemas.microsoft.com/office/word/2006/wordml" xmlns:wps="http://schemas.microsoft.com/office/word/2010/wordprocessingShape" mc:Ignorable="w14 w15 w16se w16cid w16 w16cex w16sdtdh wp14">
   <w:endnote w:type="separator" w:id="-1">
     <w:p>
       <w:r>
@@ -21140,7 +21714,7 @@
 </file>
 
 <file path=word/footnotes.xml><?xml version="1.0" encoding="utf-8"?>
-<w:footnotes xmlns:wpc="http://schemas.microsoft.com/office/word/2010/wordprocessingCanvas" xmlns:cx="http://schemas.microsoft.com/office/drawing/2014/chartex" xmlns:cx1="http://schemas.microsoft.com/office/drawing/2015/9/8/chartex" xmlns:cx2="http://schemas.microsoft.com/office/drawing/2015/10/21/chartex" xmlns:cx3="http://schemas.microsoft.com/office/drawing/2016/5/9/chartex" xmlns:cx4="http://schemas.microsoft.com/office/drawing/2016/5/10/chartex" xmlns:cx5="http://schemas.microsoft.com/office/drawing/2016/5/11/chartex" xmlns:cx6="http://schemas.microsoft.com/office/drawing/2016/5/12/chartex" xmlns:cx7="http://schemas.microsoft.com/office/drawing/2016/5/13/chartex" xmlns:cx8="http://schemas.microsoft.com/office/drawing/2016/5/14/chartex" xmlns:mc="http://schemas.openxmlformats.org/markup-compatibility/2006" xmlns:aink="http://schemas.microsoft.com/office/drawing/2016/ink" xmlns:am3d="http://schemas.microsoft.com/office/drawing/2017/model3d" xmlns:o="urn:schemas-microsoft-com:office:office" xmlns:r="http://schemas.openxmlformats.org/officeDocument/2006/relationships" xmlns:m="http://schemas.openxmlformats.org/officeDocument/2006/math" xmlns:v="urn:schemas-microsoft-com:vml" xmlns:wp14="http://schemas.microsoft.com/office/word/2010/wordprocessingDrawing" xmlns:wp="http://schemas.openxmlformats.org/drawingml/2006/wordprocessingDrawing" xmlns:w10="urn:schemas-microsoft-com:office:word" xmlns:w="http://schemas.openxmlformats.org/wordprocessingml/2006/main" xmlns:w14="http://schemas.microsoft.com/office/word/2010/wordml" xmlns:w15="http://schemas.microsoft.com/office/word/2012/wordml" xmlns:w16cex="http://schemas.microsoft.com/office/word/2018/wordml/cex" xmlns:w16cid="http://schemas.microsoft.com/office/word/2016/wordml/cid" xmlns:w16="http://schemas.microsoft.com/office/word/2018/wordml" xmlns:w16se="http://schemas.microsoft.com/office/word/2015/wordml/symex" xmlns:wpg="http://schemas.microsoft.com/office/word/2010/wordprocessingGroup" xmlns:wpi="http://schemas.microsoft.com/office/word/2010/wordprocessingInk" xmlns:wne="http://schemas.microsoft.com/office/word/2006/wordml" xmlns:wps="http://schemas.microsoft.com/office/word/2010/wordprocessingShape" mc:Ignorable="w14 w15 w16se w16cid w16 w16cex wp14">
+<w:footnotes xmlns:wpc="http://schemas.microsoft.com/office/word/2010/wordprocessingCanvas" xmlns:cx="http://schemas.microsoft.com/office/drawing/2014/chartex" xmlns:cx1="http://schemas.microsoft.com/office/drawing/2015/9/8/chartex" xmlns:cx2="http://schemas.microsoft.com/office/drawing/2015/10/21/chartex" xmlns:cx3="http://schemas.microsoft.com/office/drawing/2016/5/9/chartex" xmlns:cx4="http://schemas.microsoft.com/office/drawing/2016/5/10/chartex" xmlns:cx5="http://schemas.microsoft.com/office/drawing/2016/5/11/chartex" xmlns:cx6="http://schemas.microsoft.com/office/drawing/2016/5/12/chartex" xmlns:cx7="http://schemas.microsoft.com/office/drawing/2016/5/13/chartex" xmlns:cx8="http://schemas.microsoft.com/office/drawing/2016/5/14/chartex" xmlns:mc="http://schemas.openxmlformats.org/markup-compatibility/2006" xmlns:aink="http://schemas.microsoft.com/office/drawing/2016/ink" xmlns:am3d="http://schemas.microsoft.com/office/drawing/2017/model3d" xmlns:o="urn:schemas-microsoft-com:office:office" xmlns:r="http://schemas.openxmlformats.org/officeDocument/2006/relationships" xmlns:m="http://schemas.openxmlformats.org/officeDocument/2006/math" xmlns:v="urn:schemas-microsoft-com:vml" xmlns:wp14="http://schemas.microsoft.com/office/word/2010/wordprocessingDrawing" xmlns:wp="http://schemas.openxmlformats.org/drawingml/2006/wordprocessingDrawing" xmlns:w10="urn:schemas-microsoft-com:office:word" xmlns:w="http://schemas.openxmlformats.org/wordprocessingml/2006/main" xmlns:w14="http://schemas.microsoft.com/office/word/2010/wordml" xmlns:w15="http://schemas.microsoft.com/office/word/2012/wordml" xmlns:w16cex="http://schemas.microsoft.com/office/word/2018/wordml/cex" xmlns:w16cid="http://schemas.microsoft.com/office/word/2016/wordml/cid" xmlns:w16="http://schemas.microsoft.com/office/word/2018/wordml" xmlns:w16sdtdh="http://schemas.microsoft.com/office/word/2020/wordml/sdtdatahash" xmlns:w16se="http://schemas.microsoft.com/office/word/2015/wordml/symex" xmlns:wpg="http://schemas.microsoft.com/office/word/2010/wordprocessingGroup" xmlns:wpi="http://schemas.microsoft.com/office/word/2010/wordprocessingInk" xmlns:wne="http://schemas.microsoft.com/office/word/2006/wordml" xmlns:wps="http://schemas.microsoft.com/office/word/2010/wordprocessingShape" mc:Ignorable="w14 w15 w16se w16cid w16 w16cex w16sdtdh wp14">
   <w:footnote w:type="separator" w:id="-1">
     <w:p>
       <w:r>
@@ -21207,28 +21781,7 @@
           <w:rFonts w:ascii="Arial" w:hAnsi="Arial" w:cs="Arial"/>
           <w:lang w:val="de-DE"/>
         </w:rPr>
-        <w:t xml:space="preserve"> 2.1.0“, in: “</w:t>
-      </w:r>
-      <w:r>
-        <w:rPr>
-          <w:rFonts w:ascii="Arial" w:hAnsi="Arial" w:cs="Arial"/>
-          <w:lang w:val="de-DE"/>
-        </w:rPr>
-        <w:t>https://www.</w:t>
-      </w:r>
-      <w:r>
-        <w:rPr>
-          <w:rFonts w:ascii="Arial" w:hAnsi="Arial" w:cs="Arial"/>
-          <w:lang w:val="de-DE"/>
-        </w:rPr>
-        <w:t>n</w:t>
-      </w:r>
-      <w:r>
-        <w:rPr>
-          <w:rFonts w:ascii="Arial" w:hAnsi="Arial" w:cs="Arial"/>
-          <w:lang w:val="de-DE"/>
-        </w:rPr>
-        <w:t>ongnu.org/</w:t>
+        <w:t xml:space="preserve"> 2.1.0“, in: “https://www.nongnu.org/</w:t>
       </w:r>
       <w:proofErr w:type="spellStart"/>
       <w:r>
@@ -21244,14 +21797,7 @@
           <w:rFonts w:ascii="Arial" w:hAnsi="Arial" w:cs="Arial"/>
           <w:lang w:val="de-DE"/>
         </w:rPr>
-        <w:t>/2_1_x/index.html</w:t>
-      </w:r>
-      <w:r>
-        <w:rPr>
-          <w:rFonts w:ascii="Arial" w:hAnsi="Arial" w:cs="Arial"/>
-          <w:lang w:val="de-DE"/>
-        </w:rPr>
-        <w:t xml:space="preserve">”, 01.08.2013, Zugriff: 03.04.2021 </w:t>
+        <w:t xml:space="preserve">/2_1_x/index.html”, 01.08.2013, Zugriff: 03.04.2021 </w:t>
       </w:r>
     </w:p>
   </w:footnote>
@@ -21305,21 +21851,7 @@
           <w:rFonts w:ascii="Arial" w:hAnsi="Arial" w:cs="Arial"/>
           <w:lang w:val="de-DE"/>
         </w:rPr>
-        <w:t xml:space="preserve">“, in: “ </w:t>
-      </w:r>
-      <w:r>
-        <w:rPr>
-          <w:rFonts w:ascii="Arial" w:hAnsi="Arial" w:cs="Arial"/>
-          <w:lang w:val="de-DE"/>
-        </w:rPr>
-        <w:t>https://moodle.htwg-konstanz.de/moodle/pluginfile.php/300185/mod_resource/content/1/se_skript.pdf</w:t>
-      </w:r>
-      <w:r>
-        <w:rPr>
-          <w:rFonts w:ascii="Arial" w:hAnsi="Arial" w:cs="Arial"/>
-          <w:lang w:val="de-DE"/>
-        </w:rPr>
-        <w:t xml:space="preserve">”, </w:t>
+        <w:t xml:space="preserve">“, in: “ https://moodle.htwg-konstanz.de/moodle/pluginfile.php/300185/mod_resource/content/1/se_skript.pdf”, </w:t>
       </w:r>
       <w:r>
         <w:rPr>
@@ -21382,21 +21914,7 @@
           <w:rFonts w:ascii="Arial" w:hAnsi="Arial" w:cs="Arial"/>
           <w:lang w:val="en-US"/>
         </w:rPr>
-        <w:t>, in: “</w:t>
-      </w:r>
-      <w:r>
-        <w:rPr>
-          <w:rFonts w:ascii="Arial" w:hAnsi="Arial" w:cs="Arial"/>
-          <w:lang w:val="en-US"/>
-        </w:rPr>
-        <w:t>https://moodle.htwg-konstanz.de/moodle/pluginfile.php/290964/mod_resource/content/3/VS_05_REST_en.pdf</w:t>
-      </w:r>
-      <w:r>
-        <w:rPr>
-          <w:rFonts w:ascii="Arial" w:hAnsi="Arial" w:cs="Arial"/>
-          <w:lang w:val="en-US"/>
-        </w:rPr>
-        <w:t>”, (</w:t>
+        <w:t>, in: “https://moodle.htwg-konstanz.de/moodle/pluginfile.php/290964/mod_resource/content/3/VS_05_REST_en.pdf”, (</w:t>
       </w:r>
       <w:proofErr w:type="spellStart"/>
       <w:r>
@@ -21466,21 +21984,7 @@
           <w:rFonts w:ascii="Arial" w:hAnsi="Arial" w:cs="Arial"/>
           <w:lang w:val="en-US"/>
         </w:rPr>
-        <w:t>“</w:t>
-      </w:r>
-      <w:r>
-        <w:rPr>
-          <w:rFonts w:ascii="Arial" w:hAnsi="Arial" w:cs="Arial"/>
-          <w:lang w:val="en-US"/>
-        </w:rPr>
-        <w:t>https://www.ics.uci.edu/~fielding/pubs/dissertation/rest_arch_style.htm</w:t>
-      </w:r>
-      <w:r>
-        <w:rPr>
-          <w:rFonts w:ascii="Arial" w:hAnsi="Arial" w:cs="Arial"/>
-          <w:lang w:val="en-US"/>
-        </w:rPr>
-        <w:t xml:space="preserve">”, 2000, </w:t>
+        <w:t xml:space="preserve">“https://www.ics.uci.edu/~fielding/pubs/dissertation/rest_arch_style.htm”, 2000, </w:t>
       </w:r>
       <w:proofErr w:type="spellStart"/>
       <w:r>
@@ -21661,10 +22165,7 @@
         <w:footnoteRef/>
       </w:r>
       <w:r>
-        <w:t xml:space="preserve"> </w:t>
-      </w:r>
-      <w:r>
-        <w:t>Sarman, Marcel: “Das Client-Server-Modell erk</w:t>
+        <w:t xml:space="preserve"> Sarman, Marcel: “Das Client-Server-Modell erk</w:t>
       </w:r>
       <w:proofErr w:type="spellStart"/>
       <w:r>
@@ -21686,23 +22187,7 @@
           <w:sz w:val="20"/>
           <w:szCs w:val="20"/>
         </w:rPr>
-        <w:t>https://www.google.com/url?sa=i&amp;url=https%3A%2F%2Fwww.einfache-internetseiten.de%2Fdas-client-server-modell</w:t>
-      </w:r>
-      <w:r>
-        <w:rPr>
-          <w:rFonts w:ascii="Arial" w:hAnsi="Arial" w:cs="Arial"/>
-          <w:sz w:val="20"/>
-          <w:szCs w:val="20"/>
-        </w:rPr>
-        <w:t>-</w:t>
-      </w:r>
-      <w:r>
-        <w:rPr>
-          <w:rFonts w:ascii="Arial" w:hAnsi="Arial" w:cs="Arial"/>
-          <w:sz w:val="20"/>
-          <w:szCs w:val="20"/>
-        </w:rPr>
-        <w:t>erklaert%2F&amp;psig=AOvVaw3FiVHvAt9WLeTxgGCeQya_&amp;ust=1626360551995000&amp;source=images&amp;cd=vfe&amp;ved=0CAoQjRxqFwoTCMDtv6rn4vECFQAAAAAdAAAAABAD</w:t>
+        <w:t>https://www.google.com/url?sa=i&amp;url=https%3A%2F%2Fwww.einfache-internetseiten.de%2Fdas-client-server-modell-erklaert%2F&amp;psig=AOvVaw3FiVHvAt9WLeTxgGCeQya_&amp;ust=1626360551995000&amp;source=images&amp;cd=vfe&amp;ved=0CAoQjRxqFwoTCMDtv6rn4vECFQAAAAAdAAAAABAD</w:t>
       </w:r>
       <w:r>
         <w:rPr>
@@ -21847,19 +22332,8 @@
         <w:t>Fielding, et al.: “</w:t>
       </w:r>
       <w:r>
-        <w:rPr>
-          <w:lang w:val="de-DE"/>
-        </w:rPr>
-        <w:t xml:space="preserve">10 Status Code </w:t>
-      </w:r>
-      <w:proofErr w:type="spellStart"/>
-      <w:r>
-        <w:rPr>
-          <w:lang w:val="de-DE"/>
-        </w:rPr>
-        <w:t>Definitions</w:t>
-      </w:r>
-      <w:proofErr w:type="spellEnd"/>
+        <w:t>10 Status Code Definitions</w:t>
+      </w:r>
       <w:r>
         <w:t>”, in: “</w:t>
       </w:r>
@@ -21972,7 +22446,7 @@
 </file>
 
 <file path=word/numbering.xml><?xml version="1.0" encoding="utf-8"?>
-<w:numbering xmlns:wpc="http://schemas.microsoft.com/office/word/2010/wordprocessingCanvas" xmlns:cx="http://schemas.microsoft.com/office/drawing/2014/chartex" xmlns:cx1="http://schemas.microsoft.com/office/drawing/2015/9/8/chartex" xmlns:cx2="http://schemas.microsoft.com/office/drawing/2015/10/21/chartex" xmlns:cx3="http://schemas.microsoft.com/office/drawing/2016/5/9/chartex" xmlns:cx4="http://schemas.microsoft.com/office/drawing/2016/5/10/chartex" xmlns:cx5="http://schemas.microsoft.com/office/drawing/2016/5/11/chartex" xmlns:cx6="http://schemas.microsoft.com/office/drawing/2016/5/12/chartex" xmlns:cx7="http://schemas.microsoft.com/office/drawing/2016/5/13/chartex" xmlns:cx8="http://schemas.microsoft.com/office/drawing/2016/5/14/chartex" xmlns:mc="http://schemas.openxmlformats.org/markup-compatibility/2006" xmlns:aink="http://schemas.microsoft.com/office/drawing/2016/ink" xmlns:am3d="http://schemas.microsoft.com/office/drawing/2017/model3d" xmlns:o="urn:schemas-microsoft-com:office:office" xmlns:r="http://schemas.openxmlformats.org/officeDocument/2006/relationships" xmlns:m="http://schemas.openxmlformats.org/officeDocument/2006/math" xmlns:v="urn:schemas-microsoft-com:vml" xmlns:wp14="http://schemas.microsoft.com/office/word/2010/wordprocessingDrawing" xmlns:wp="http://schemas.openxmlformats.org/drawingml/2006/wordprocessingDrawing" xmlns:w10="urn:schemas-microsoft-com:office:word" xmlns:w="http://schemas.openxmlformats.org/wordprocessingml/2006/main" xmlns:w14="http://schemas.microsoft.com/office/word/2010/wordml" xmlns:w15="http://schemas.microsoft.com/office/word/2012/wordml" xmlns:w16cex="http://schemas.microsoft.com/office/word/2018/wordml/cex" xmlns:w16cid="http://schemas.microsoft.com/office/word/2016/wordml/cid" xmlns:w16="http://schemas.microsoft.com/office/word/2018/wordml" xmlns:w16se="http://schemas.microsoft.com/office/word/2015/wordml/symex" xmlns:wpg="http://schemas.microsoft.com/office/word/2010/wordprocessingGroup" xmlns:wpi="http://schemas.microsoft.com/office/word/2010/wordprocessingInk" xmlns:wne="http://schemas.microsoft.com/office/word/2006/wordml" xmlns:wps="http://schemas.microsoft.com/office/word/2010/wordprocessingShape" mc:Ignorable="w14 w15 w16se w16cid w16 w16cex wp14">
+<w:numbering xmlns:wpc="http://schemas.microsoft.com/office/word/2010/wordprocessingCanvas" xmlns:cx="http://schemas.microsoft.com/office/drawing/2014/chartex" xmlns:cx1="http://schemas.microsoft.com/office/drawing/2015/9/8/chartex" xmlns:cx2="http://schemas.microsoft.com/office/drawing/2015/10/21/chartex" xmlns:cx3="http://schemas.microsoft.com/office/drawing/2016/5/9/chartex" xmlns:cx4="http://schemas.microsoft.com/office/drawing/2016/5/10/chartex" xmlns:cx5="http://schemas.microsoft.com/office/drawing/2016/5/11/chartex" xmlns:cx6="http://schemas.microsoft.com/office/drawing/2016/5/12/chartex" xmlns:cx7="http://schemas.microsoft.com/office/drawing/2016/5/13/chartex" xmlns:cx8="http://schemas.microsoft.com/office/drawing/2016/5/14/chartex" xmlns:mc="http://schemas.openxmlformats.org/markup-compatibility/2006" xmlns:aink="http://schemas.microsoft.com/office/drawing/2016/ink" xmlns:am3d="http://schemas.microsoft.com/office/drawing/2017/model3d" xmlns:o="urn:schemas-microsoft-com:office:office" xmlns:r="http://schemas.openxmlformats.org/officeDocument/2006/relationships" xmlns:m="http://schemas.openxmlformats.org/officeDocument/2006/math" xmlns:v="urn:schemas-microsoft-com:vml" xmlns:wp14="http://schemas.microsoft.com/office/word/2010/wordprocessingDrawing" xmlns:wp="http://schemas.openxmlformats.org/drawingml/2006/wordprocessingDrawing" xmlns:w10="urn:schemas-microsoft-com:office:word" xmlns:w="http://schemas.openxmlformats.org/wordprocessingml/2006/main" xmlns:w14="http://schemas.microsoft.com/office/word/2010/wordml" xmlns:w15="http://schemas.microsoft.com/office/word/2012/wordml" xmlns:w16cex="http://schemas.microsoft.com/office/word/2018/wordml/cex" xmlns:w16cid="http://schemas.microsoft.com/office/word/2016/wordml/cid" xmlns:w16="http://schemas.microsoft.com/office/word/2018/wordml" xmlns:w16sdtdh="http://schemas.microsoft.com/office/word/2020/wordml/sdtdatahash" xmlns:w16se="http://schemas.microsoft.com/office/word/2015/wordml/symex" xmlns:wpg="http://schemas.microsoft.com/office/word/2010/wordprocessingGroup" xmlns:wpi="http://schemas.microsoft.com/office/word/2010/wordprocessingInk" xmlns:wne="http://schemas.microsoft.com/office/word/2006/wordml" xmlns:wps="http://schemas.microsoft.com/office/word/2010/wordprocessingShape" mc:Ignorable="w14 w15 w16se w16cid w16 w16cex w16sdtdh wp14">
   <w:abstractNum w:abstractNumId="0" w15:restartNumberingAfterBreak="0">
     <w:nsid w:val="04C22581"/>
     <w:multiLevelType w:val="hybridMultilevel"/>
@@ -22509,14 +22983,14 @@
 </file>
 
 <file path=word/styles.xml><?xml version="1.0" encoding="utf-8"?>
-<w:styles xmlns:mc="http://schemas.openxmlformats.org/markup-compatibility/2006" xmlns:r="http://schemas.openxmlformats.org/officeDocument/2006/relationships" xmlns:w="http://schemas.openxmlformats.org/wordprocessingml/2006/main" xmlns:w14="http://schemas.microsoft.com/office/word/2010/wordml" xmlns:w15="http://schemas.microsoft.com/office/word/2012/wordml" xmlns:w16cex="http://schemas.microsoft.com/office/word/2018/wordml/cex" xmlns:w16cid="http://schemas.microsoft.com/office/word/2016/wordml/cid" xmlns:w16="http://schemas.microsoft.com/office/word/2018/wordml" xmlns:w16se="http://schemas.microsoft.com/office/word/2015/wordml/symex" mc:Ignorable="w14 w15 w16se w16cid w16 w16cex">
+<w:styles xmlns:mc="http://schemas.openxmlformats.org/markup-compatibility/2006" xmlns:r="http://schemas.openxmlformats.org/officeDocument/2006/relationships" xmlns:w="http://schemas.openxmlformats.org/wordprocessingml/2006/main" xmlns:w14="http://schemas.microsoft.com/office/word/2010/wordml" xmlns:w15="http://schemas.microsoft.com/office/word/2012/wordml" xmlns:w16cex="http://schemas.microsoft.com/office/word/2018/wordml/cex" xmlns:w16cid="http://schemas.microsoft.com/office/word/2016/wordml/cid" xmlns:w16="http://schemas.microsoft.com/office/word/2018/wordml" xmlns:w16sdtdh="http://schemas.microsoft.com/office/word/2020/wordml/sdtdatahash" xmlns:w16se="http://schemas.microsoft.com/office/word/2015/wordml/symex" mc:Ignorable="w14 w15 w16se w16cid w16 w16cex w16sdtdh">
   <w:docDefaults>
     <w:rPrDefault>
       <w:rPr>
         <w:rFonts w:asciiTheme="minorHAnsi" w:eastAsiaTheme="minorHAnsi" w:hAnsiTheme="minorHAnsi" w:cstheme="minorBidi"/>
         <w:sz w:val="24"/>
         <w:szCs w:val="24"/>
-        <w:lang w:val="en-DE" w:eastAsia="en-US" w:bidi="ar-SA"/>
+        <w:lang w:eastAsia="en-US" w:bidi="ar-SA"/>
       </w:rPr>
     </w:rPrDefault>
     <w:pPrDefault/>
@@ -22969,6 +23443,7 @@
   <w:style w:type="character" w:default="1" w:styleId="DefaultParagraphFont">
     <w:name w:val="Default Paragraph Font"/>
     <w:uiPriority w:val="1"/>
+    <w:semiHidden/>
     <w:unhideWhenUsed/>
   </w:style>
   <w:style w:type="table" w:default="1" w:styleId="TableNormal">
@@ -23900,6 +24375,14 @@
       <w:szCs w:val="20"/>
     </w:rPr>
   </w:style>
+  <w:style w:type="paragraph" w:styleId="TableofFigures">
+    <w:name w:val="table of figures"/>
+    <w:basedOn w:val="Normal"/>
+    <w:next w:val="Normal"/>
+    <w:uiPriority w:val="99"/>
+    <w:unhideWhenUsed/>
+    <w:rsid w:val="00B90FD1"/>
+  </w:style>
 </w:styles>
 </file>
 

</xml_diff>